<commit_message>
added new stuff for the report
</commit_message>
<xml_diff>
--- a/reports/relatorio.docx
+++ b/reports/relatorio.docx
@@ -73,7 +73,7 @@
                     <pic:cNvPicPr/>
                   </pic:nvPicPr>
                   <pic:blipFill>
-                    <a:blip r:embed="rId7">
+                    <a:blip r:embed="rId8">
                       <a:extLst>
                         <a:ext uri="{28A0092B-C50C-407E-A947-70E740481C1C}">
                           <a14:useLocalDpi xmlns:a14="http://schemas.microsoft.com/office/drawing/2010/main" val="0"/>
@@ -540,74 +540,6 @@
         <w:spacing w:line="360" w:lineRule="auto"/>
         <w:rPr>
           <w:rFonts w:ascii="Arial" w:hAnsi="Arial" w:cs="Arial"/>
-          <w:sz w:val="24"/>
-          <w:szCs w:val="24"/>
-        </w:rPr>
-      </w:pPr>
-    </w:p>
-    <w:p>
-      <w:pPr>
-        <w:spacing w:line="360" w:lineRule="auto"/>
-        <w:rPr>
-          <w:rFonts w:ascii="Arial" w:hAnsi="Arial" w:cs="Arial"/>
-          <w:sz w:val="24"/>
-          <w:szCs w:val="24"/>
-        </w:rPr>
-      </w:pPr>
-    </w:p>
-    <w:p>
-      <w:pPr>
-        <w:spacing w:line="360" w:lineRule="auto"/>
-        <w:rPr>
-          <w:rFonts w:ascii="Arial" w:hAnsi="Arial" w:cs="Arial"/>
-          <w:sz w:val="24"/>
-          <w:szCs w:val="24"/>
-        </w:rPr>
-      </w:pPr>
-      <w:r>
-        <w:rPr>
-          <w:rFonts w:ascii="Arial" w:hAnsi="Arial" w:cs="Arial"/>
-          <w:sz w:val="24"/>
-          <w:szCs w:val="24"/>
-        </w:rPr>
-        <w:t>Sumario</w:t>
-      </w:r>
-    </w:p>
-    <w:p>
-      <w:pPr>
-        <w:spacing w:line="360" w:lineRule="auto"/>
-        <w:ind w:firstLine="360"/>
-        <w:rPr>
-          <w:rFonts w:ascii="Arial" w:hAnsi="Arial" w:cs="Arial"/>
-          <w:i/>
-          <w:sz w:val="24"/>
-          <w:szCs w:val="24"/>
-        </w:rPr>
-      </w:pPr>
-      <w:r>
-        <w:rPr>
-          <w:rFonts w:ascii="Arial" w:hAnsi="Arial" w:cs="Arial"/>
-          <w:sz w:val="24"/>
-          <w:szCs w:val="24"/>
-        </w:rPr>
-        <w:tab/>
-      </w:r>
-      <w:r>
-        <w:rPr>
-          <w:rFonts w:ascii="Arial" w:hAnsi="Arial" w:cs="Arial"/>
-          <w:i/>
-          <w:sz w:val="24"/>
-          <w:szCs w:val="24"/>
-        </w:rPr>
-        <w:t>Incluir numa página, máximo:</w:t>
-      </w:r>
-    </w:p>
-    <w:p>
-      <w:pPr>
-        <w:spacing w:line="360" w:lineRule="auto"/>
-        <w:ind w:left="708"/>
-        <w:rPr>
-          <w:rFonts w:ascii="Arial" w:hAnsi="Arial" w:cs="Arial"/>
           <w:b/>
           <w:i/>
           <w:sz w:val="24"/>
@@ -617,37 +549,61 @@
       <w:r>
         <w:rPr>
           <w:rFonts w:ascii="Arial" w:hAnsi="Arial" w:cs="Arial"/>
+          <w:sz w:val="24"/>
+          <w:szCs w:val="24"/>
+        </w:rPr>
+        <w:lastRenderedPageBreak/>
+        <w:t>Sumario (</w:t>
+      </w:r>
+      <w:r>
+        <w:rPr>
+          <w:rFonts w:ascii="Arial" w:hAnsi="Arial" w:cs="Arial"/>
+          <w:sz w:val="24"/>
+          <w:szCs w:val="24"/>
+        </w:rPr>
+        <w:tab/>
+      </w:r>
+      <w:r>
+        <w:rPr>
+          <w:rFonts w:ascii="Arial" w:hAnsi="Arial" w:cs="Arial"/>
+          <w:i/>
+          <w:color w:val="FF0000"/>
+          <w:sz w:val="24"/>
+          <w:szCs w:val="24"/>
+        </w:rPr>
+        <w:t>Incluir numa página, máximo</w:t>
+      </w:r>
+      <w:r>
+        <w:rPr>
+          <w:rFonts w:ascii="Arial" w:hAnsi="Arial" w:cs="Arial"/>
+          <w:i/>
+          <w:color w:val="FF0000"/>
+          <w:sz w:val="24"/>
+          <w:szCs w:val="24"/>
+        </w:rPr>
+        <w:t>)</w:t>
+      </w:r>
+      <w:r>
+        <w:rPr>
+          <w:rFonts w:ascii="Arial" w:hAnsi="Arial" w:cs="Arial"/>
+          <w:i/>
+          <w:color w:val="FF0000"/>
+          <w:sz w:val="24"/>
+          <w:szCs w:val="24"/>
+        </w:rPr>
+        <w:t>.</w:t>
+      </w:r>
+      <w:r>
+        <w:rPr>
+          <w:rFonts w:ascii="Arial" w:hAnsi="Arial" w:cs="Arial"/>
           <w:b/>
           <w:i/>
           <w:sz w:val="24"/>
           <w:szCs w:val="24"/>
         </w:rPr>
-        <w:t>Objetivos:</w:t>
-      </w:r>
-    </w:p>
-    <w:p>
-      <w:pPr>
-        <w:spacing w:line="360" w:lineRule="auto"/>
-        <w:ind w:left="708"/>
-        <w:rPr>
-          <w:rFonts w:ascii="Arial" w:hAnsi="Arial" w:cs="Arial"/>
-          <w:sz w:val="24"/>
-          <w:szCs w:val="24"/>
-        </w:rPr>
-      </w:pPr>
-      <w:r>
-        <w:rPr>
-          <w:rFonts w:ascii="Arial" w:hAnsi="Arial" w:cs="Arial"/>
-          <w:sz w:val="24"/>
-          <w:szCs w:val="24"/>
-        </w:rPr>
-        <w:t>Criação de uma SmartBand, cujas funcionalidades incluem sensor de pulsação (calculo de BPM, ver o gráfico da pulsação), sensor de passos (pedómetro), no formato mais compacto e comodo possível.</w:t>
-      </w:r>
-    </w:p>
-    <w:p>
-      <w:pPr>
-        <w:spacing w:line="360" w:lineRule="auto"/>
-        <w:ind w:left="708"/>
+        <w:t xml:space="preserve"> O</w:t>
+      </w:r>
+      <w:r>
         <w:rPr>
           <w:rFonts w:ascii="Arial" w:hAnsi="Arial" w:cs="Arial"/>
           <w:b/>
@@ -655,7 +611,8 @@
           <w:sz w:val="24"/>
           <w:szCs w:val="24"/>
         </w:rPr>
-      </w:pPr>
+        <w:t>bjetivos</w:t>
+      </w:r>
       <w:r>
         <w:rPr>
           <w:rFonts w:ascii="Arial" w:hAnsi="Arial" w:cs="Arial"/>
@@ -664,9 +621,220 @@
           <w:sz w:val="24"/>
           <w:szCs w:val="24"/>
         </w:rPr>
-        <w:t>O que se fez</w:t>
-      </w:r>
-      <w:r>
+        <w:t>:</w:t>
+      </w:r>
+    </w:p>
+    <w:p>
+      <w:pPr>
+        <w:spacing w:line="360" w:lineRule="auto"/>
+        <w:rPr>
+          <w:rFonts w:ascii="Arial" w:hAnsi="Arial" w:cs="Arial"/>
+          <w:sz w:val="24"/>
+          <w:szCs w:val="24"/>
+        </w:rPr>
+      </w:pPr>
+      <w:r>
+        <w:rPr>
+          <w:rFonts w:ascii="Arial" w:hAnsi="Arial" w:cs="Arial"/>
+          <w:sz w:val="24"/>
+          <w:szCs w:val="24"/>
+        </w:rPr>
+        <w:t>Neste projeto teve-</w:t>
+      </w:r>
+      <w:r>
+        <w:rPr>
+          <w:rFonts w:ascii="Arial" w:hAnsi="Arial" w:cs="Arial"/>
+          <w:sz w:val="24"/>
+          <w:szCs w:val="24"/>
+        </w:rPr>
+        <w:t>se como</w:t>
+      </w:r>
+      <w:r>
+        <w:rPr>
+          <w:rFonts w:ascii="Arial" w:hAnsi="Arial" w:cs="Arial"/>
+          <w:sz w:val="24"/>
+          <w:szCs w:val="24"/>
+        </w:rPr>
+        <w:t xml:space="preserve"> principal objetivo conseguir produzir uma </w:t>
+      </w:r>
+      <w:r>
+        <w:rPr>
+          <w:rFonts w:ascii="Arial" w:hAnsi="Arial" w:cs="Arial"/>
+          <w:sz w:val="24"/>
+          <w:szCs w:val="24"/>
+        </w:rPr>
+        <w:t>SmartBand</w:t>
+      </w:r>
+      <w:r>
+        <w:rPr>
+          <w:rFonts w:ascii="Arial" w:hAnsi="Arial" w:cs="Arial"/>
+          <w:sz w:val="24"/>
+          <w:szCs w:val="24"/>
+        </w:rPr>
+        <w:t xml:space="preserve"> que fosse competente a ponto de ser comparada com as já existentes no mercado. Para que isso possa acontecer, é fundamental que tanto o leitor de pulsos como o giroscópio para posteriormente serem medidos os passos, estejam funcionais e devidamente implementados.</w:t>
+      </w:r>
+    </w:p>
+    <w:p>
+      <w:pPr>
+        <w:spacing w:line="360" w:lineRule="auto"/>
+        <w:rPr>
+          <w:rFonts w:ascii="Arial" w:hAnsi="Arial" w:cs="Arial"/>
+          <w:color w:val="FF0000"/>
+          <w:sz w:val="24"/>
+          <w:szCs w:val="24"/>
+        </w:rPr>
+      </w:pPr>
+      <w:r>
+        <w:rPr>
+          <w:rFonts w:ascii="Arial" w:hAnsi="Arial" w:cs="Arial"/>
+          <w:color w:val="FF0000"/>
+          <w:sz w:val="24"/>
+          <w:szCs w:val="24"/>
+        </w:rPr>
+        <w:t>Até ao momento foi realizada a parte de aquisição e tratamento do sinal da pulsação o que inclui o estudo do circuito, metodologia indicada e tratamento do através da filtragem. Também já nos é possível reproduzir o sinal, já tratado, no Arduíno. De momento estamos de volta de implementar uma filtragem digital, para que o sinal seja ainda mais perfeito e com menos oscilações que poderão provocar interferências quando for feita a implementação do algoritmo para contar os pulsos.</w:t>
+      </w:r>
+    </w:p>
+    <w:p>
+      <w:pPr>
+        <w:spacing w:line="360" w:lineRule="auto"/>
+        <w:rPr>
+          <w:rFonts w:ascii="Arial" w:hAnsi="Arial" w:cs="Arial"/>
+          <w:color w:val="FF0000"/>
+          <w:sz w:val="24"/>
+          <w:szCs w:val="24"/>
+        </w:rPr>
+      </w:pPr>
+      <w:r>
+        <w:rPr>
+          <w:rFonts w:ascii="Arial" w:hAnsi="Arial" w:cs="Arial"/>
+          <w:color w:val="FF0000"/>
+          <w:sz w:val="24"/>
+          <w:szCs w:val="24"/>
+        </w:rPr>
+        <w:t>Até à data todo o projeto tem corrido fluentemente sendo já previsto um atraso nesta parte mais inicial, pois caso se avance com um sinal menos preciso no futuro este irá causar problemas.</w:t>
+      </w:r>
+    </w:p>
+    <w:p>
+      <w:pPr>
+        <w:spacing w:line="360" w:lineRule="auto"/>
+        <w:rPr>
+          <w:rFonts w:ascii="Arial" w:hAnsi="Arial" w:cs="Arial"/>
+          <w:sz w:val="24"/>
+          <w:szCs w:val="24"/>
+        </w:rPr>
+      </w:pPr>
+      <w:r>
+        <w:rPr>
+          <w:rFonts w:ascii="Arial" w:hAnsi="Arial" w:cs="Arial"/>
+          <w:sz w:val="24"/>
+          <w:szCs w:val="24"/>
+        </w:rPr>
+        <w:t xml:space="preserve">Inicialmente a preocupação principal foi uma aquisição limpa do sinal que vinha do medidor de pulsos. Para </w:t>
+      </w:r>
+      <w:r>
+        <w:rPr>
+          <w:rFonts w:ascii="Arial" w:hAnsi="Arial" w:cs="Arial"/>
+          <w:sz w:val="24"/>
+          <w:szCs w:val="24"/>
+        </w:rPr>
+        <w:t>tal,</w:t>
+      </w:r>
+      <w:r>
+        <w:rPr>
+          <w:rFonts w:ascii="Arial" w:hAnsi="Arial" w:cs="Arial"/>
+          <w:sz w:val="24"/>
+          <w:szCs w:val="24"/>
+        </w:rPr>
+        <w:t xml:space="preserve"> tivemos de nos debruçar durante várias aulas para que tal fosse </w:t>
+      </w:r>
+      <w:r>
+        <w:rPr>
+          <w:rFonts w:ascii="Arial" w:hAnsi="Arial" w:cs="Arial"/>
+          <w:sz w:val="24"/>
+          <w:szCs w:val="24"/>
+        </w:rPr>
+        <w:t>concebível,</w:t>
+      </w:r>
+      <w:r>
+        <w:rPr>
+          <w:rFonts w:ascii="Arial" w:hAnsi="Arial" w:cs="Arial"/>
+          <w:sz w:val="24"/>
+          <w:szCs w:val="24"/>
+        </w:rPr>
+        <w:t xml:space="preserve"> sendo esta a parte mais complicada. Era essencial que o sinal lido </w:t>
+      </w:r>
+      <w:r>
+        <w:rPr>
+          <w:rFonts w:ascii="Arial" w:hAnsi="Arial" w:cs="Arial"/>
+          <w:sz w:val="24"/>
+          <w:szCs w:val="24"/>
+        </w:rPr>
+        <w:t>p</w:t>
+      </w:r>
+      <w:r>
+        <w:rPr>
+          <w:rFonts w:ascii="Arial" w:hAnsi="Arial" w:cs="Arial"/>
+          <w:sz w:val="24"/>
+          <w:szCs w:val="24"/>
+        </w:rPr>
+        <w:t xml:space="preserve">elo hardware fosse o menos distorcido possível para depois podermos tratar essa mesma informação no </w:t>
+      </w:r>
+      <w:r>
+        <w:rPr>
+          <w:rFonts w:ascii="Arial" w:hAnsi="Arial" w:cs="Arial"/>
+          <w:sz w:val="24"/>
+          <w:szCs w:val="24"/>
+        </w:rPr>
+        <w:t>microcontrolador</w:t>
+      </w:r>
+      <w:r>
+        <w:rPr>
+          <w:rFonts w:ascii="Arial" w:hAnsi="Arial" w:cs="Arial"/>
+          <w:sz w:val="24"/>
+          <w:szCs w:val="24"/>
+        </w:rPr>
+        <w:t>.</w:t>
+      </w:r>
+    </w:p>
+    <w:p>
+      <w:pPr>
+        <w:keepNext/>
+        <w:spacing w:line="360" w:lineRule="auto"/>
+        <w:rPr>
+          <w:rFonts w:ascii="Arial" w:hAnsi="Arial" w:cs="Arial"/>
+          <w:sz w:val="24"/>
+          <w:szCs w:val="24"/>
+        </w:rPr>
+      </w:pPr>
+      <w:r>
+        <w:rPr>
+          <w:rFonts w:ascii="Arial" w:hAnsi="Arial" w:cs="Arial"/>
+          <w:sz w:val="24"/>
+          <w:szCs w:val="24"/>
+        </w:rPr>
+        <w:t>Para uma solução mais robusta investigamos várias opções de implementação na internet, da qual tirámos várias ideias até ch</w:t>
+      </w:r>
+      <w:r>
+        <w:rPr>
+          <w:rFonts w:ascii="Arial" w:hAnsi="Arial" w:cs="Arial"/>
+          <w:sz w:val="24"/>
+          <w:szCs w:val="24"/>
+        </w:rPr>
+        <w:t>e</w:t>
+      </w:r>
+      <w:r>
+        <w:rPr>
+          <w:rFonts w:ascii="Arial" w:hAnsi="Arial" w:cs="Arial"/>
+          <w:sz w:val="24"/>
+          <w:szCs w:val="24"/>
+        </w:rPr>
+        <w:t>garmos ao conceito final.</w:t>
+      </w:r>
+    </w:p>
+    <w:p>
+      <w:pPr>
+        <w:spacing w:line="360" w:lineRule="auto"/>
+        <w:ind w:left="708"/>
         <w:rPr>
           <w:rFonts w:ascii="Arial" w:hAnsi="Arial" w:cs="Arial"/>
           <w:b/>
@@ -674,163 +842,8 @@
           <w:sz w:val="24"/>
           <w:szCs w:val="24"/>
         </w:rPr>
-        <w:t>:</w:t>
-      </w:r>
-    </w:p>
-    <w:p>
-      <w:pPr>
-        <w:spacing w:line="360" w:lineRule="auto"/>
-        <w:ind w:left="708"/>
-        <w:rPr>
-          <w:rFonts w:ascii="Arial" w:hAnsi="Arial" w:cs="Arial"/>
-          <w:i/>
-          <w:sz w:val="24"/>
-          <w:szCs w:val="24"/>
-        </w:rPr>
-      </w:pPr>
-      <w:r>
-        <w:rPr>
-          <w:rFonts w:ascii="Arial" w:hAnsi="Arial" w:cs="Arial"/>
-          <w:i/>
-          <w:sz w:val="24"/>
-          <w:szCs w:val="24"/>
-        </w:rPr>
-        <w:t>Sensor de pulsação</w:t>
-      </w:r>
-      <w:r>
-        <w:rPr>
-          <w:rFonts w:ascii="Arial" w:hAnsi="Arial" w:cs="Arial"/>
-          <w:i/>
-          <w:sz w:val="24"/>
-          <w:szCs w:val="24"/>
-        </w:rPr>
-        <w:t xml:space="preserve"> -&gt; fotopletismografia, 2 leds + ldr</w:t>
-      </w:r>
-    </w:p>
-    <w:p>
-      <w:pPr>
-        <w:spacing w:line="360" w:lineRule="auto"/>
-        <w:ind w:left="708"/>
-        <w:rPr>
-          <w:rFonts w:ascii="Arial" w:hAnsi="Arial" w:cs="Arial"/>
-          <w:i/>
-          <w:sz w:val="24"/>
-          <w:szCs w:val="24"/>
-        </w:rPr>
-      </w:pPr>
-      <w:r>
-        <w:rPr>
-          <w:rFonts w:ascii="Arial" w:hAnsi="Arial" w:cs="Arial"/>
-          <w:i/>
-          <w:sz w:val="24"/>
-          <w:szCs w:val="24"/>
-        </w:rPr>
-        <w:t>Sensor de passos</w:t>
-      </w:r>
-    </w:p>
-    <w:p>
-      <w:pPr>
-        <w:spacing w:line="360" w:lineRule="auto"/>
-        <w:ind w:left="708"/>
-        <w:rPr>
-          <w:rFonts w:ascii="Arial" w:hAnsi="Arial" w:cs="Arial"/>
-          <w:i/>
-          <w:sz w:val="24"/>
-          <w:szCs w:val="24"/>
-        </w:rPr>
-      </w:pPr>
-      <w:r>
-        <w:rPr>
-          <w:rFonts w:ascii="Arial" w:hAnsi="Arial" w:cs="Arial"/>
-          <w:i/>
-          <w:sz w:val="24"/>
-          <w:szCs w:val="24"/>
-        </w:rPr>
-        <w:t>Bluetooth</w:t>
-      </w:r>
-    </w:p>
-    <w:p>
-      <w:pPr>
-        <w:spacing w:line="360" w:lineRule="auto"/>
-        <w:ind w:left="708"/>
-        <w:rPr>
-          <w:rFonts w:ascii="Arial" w:hAnsi="Arial" w:cs="Arial"/>
-          <w:i/>
-          <w:sz w:val="24"/>
-          <w:szCs w:val="24"/>
-        </w:rPr>
-      </w:pPr>
-      <w:r>
-        <w:rPr>
-          <w:rFonts w:ascii="Arial" w:hAnsi="Arial" w:cs="Arial"/>
-          <w:i/>
-          <w:sz w:val="24"/>
-          <w:szCs w:val="24"/>
-        </w:rPr>
-        <w:t>Integração</w:t>
-      </w:r>
-      <w:r>
-        <w:rPr>
-          <w:rFonts w:ascii="Arial" w:hAnsi="Arial" w:cs="Arial"/>
-          <w:i/>
-          <w:sz w:val="24"/>
-          <w:szCs w:val="24"/>
-        </w:rPr>
-        <w:t xml:space="preserve"> numa </w:t>
-      </w:r>
-      <w:r>
-        <w:rPr>
-          <w:rFonts w:ascii="Arial" w:hAnsi="Arial" w:cs="Arial"/>
-          <w:i/>
-          <w:sz w:val="24"/>
-          <w:szCs w:val="24"/>
-        </w:rPr>
-        <w:t>PCB</w:t>
-      </w:r>
-    </w:p>
-    <w:p>
-      <w:pPr>
-        <w:spacing w:line="360" w:lineRule="auto"/>
-        <w:ind w:left="708"/>
-        <w:rPr>
-          <w:rFonts w:ascii="Arial" w:hAnsi="Arial" w:cs="Arial"/>
-          <w:i/>
-          <w:sz w:val="24"/>
-          <w:szCs w:val="24"/>
-        </w:rPr>
-      </w:pPr>
-      <w:r>
-        <w:rPr>
-          <w:rFonts w:ascii="Arial" w:hAnsi="Arial" w:cs="Arial"/>
-          <w:i/>
-          <w:sz w:val="24"/>
-          <w:szCs w:val="24"/>
-        </w:rPr>
-        <w:t>Implementação</w:t>
-      </w:r>
-      <w:r>
-        <w:rPr>
-          <w:rFonts w:ascii="Arial" w:hAnsi="Arial" w:cs="Arial"/>
-          <w:i/>
-          <w:sz w:val="24"/>
-          <w:szCs w:val="24"/>
-        </w:rPr>
-        <w:t xml:space="preserve"> </w:t>
-      </w:r>
-      <w:r>
-        <w:rPr>
-          <w:rFonts w:ascii="Arial" w:hAnsi="Arial" w:cs="Arial"/>
-          <w:i/>
-          <w:sz w:val="24"/>
-          <w:szCs w:val="24"/>
-        </w:rPr>
-        <w:t>num bracelete</w:t>
-      </w:r>
-    </w:p>
-    <w:p>
-      <w:pPr>
-        <w:spacing w:line="360" w:lineRule="auto"/>
-        <w:ind w:left="708"/>
+      </w:pPr>
+      <w:r>
         <w:rPr>
           <w:rFonts w:ascii="Arial" w:hAnsi="Arial" w:cs="Arial"/>
           <w:b/>
@@ -838,7 +851,8 @@
           <w:sz w:val="24"/>
           <w:szCs w:val="24"/>
         </w:rPr>
-      </w:pPr>
+        <w:t>O que se fez</w:t>
+      </w:r>
       <w:r>
         <w:rPr>
           <w:rFonts w:ascii="Arial" w:hAnsi="Arial" w:cs="Arial"/>
@@ -847,121 +861,498 @@
           <w:sz w:val="24"/>
           <w:szCs w:val="24"/>
         </w:rPr>
+        <w:t>:</w:t>
+      </w:r>
+    </w:p>
+    <w:p>
+      <w:pPr>
+        <w:spacing w:line="360" w:lineRule="auto"/>
+        <w:ind w:left="708"/>
+        <w:rPr>
+          <w:rFonts w:ascii="Arial" w:hAnsi="Arial" w:cs="Arial"/>
+          <w:i/>
+          <w:sz w:val="24"/>
+          <w:szCs w:val="24"/>
+        </w:rPr>
+      </w:pPr>
+      <w:r>
+        <w:rPr>
+          <w:rFonts w:ascii="Arial" w:hAnsi="Arial" w:cs="Arial"/>
+          <w:i/>
+          <w:sz w:val="24"/>
+          <w:szCs w:val="24"/>
+        </w:rPr>
+        <w:t>Sensor de pulsação</w:t>
+      </w:r>
+      <w:r>
+        <w:rPr>
+          <w:rFonts w:ascii="Arial" w:hAnsi="Arial" w:cs="Arial"/>
+          <w:i/>
+          <w:sz w:val="24"/>
+          <w:szCs w:val="24"/>
+        </w:rPr>
+        <w:t xml:space="preserve"> -&gt; fotopletismografia, 2 leds + ldr</w:t>
+      </w:r>
+    </w:p>
+    <w:p>
+      <w:pPr>
+        <w:spacing w:line="360" w:lineRule="auto"/>
+        <w:ind w:left="708"/>
+        <w:rPr>
+          <w:rFonts w:ascii="Arial" w:hAnsi="Arial" w:cs="Arial"/>
+          <w:i/>
+          <w:sz w:val="24"/>
+          <w:szCs w:val="24"/>
+        </w:rPr>
+      </w:pPr>
+      <w:r>
+        <w:rPr>
+          <w:rFonts w:ascii="Arial" w:hAnsi="Arial" w:cs="Arial"/>
+          <w:i/>
+          <w:sz w:val="24"/>
+          <w:szCs w:val="24"/>
+        </w:rPr>
+        <w:t>Sensor de passos</w:t>
+      </w:r>
+      <w:r>
+        <w:rPr>
+          <w:rFonts w:ascii="Arial" w:hAnsi="Arial" w:cs="Arial"/>
+          <w:i/>
+          <w:sz w:val="24"/>
+          <w:szCs w:val="24"/>
+        </w:rPr>
+        <w:t>-&gt; MPU-6050</w:t>
+      </w:r>
+    </w:p>
+    <w:p>
+      <w:pPr>
+        <w:spacing w:line="360" w:lineRule="auto"/>
+        <w:ind w:left="708"/>
+        <w:rPr>
+          <w:rFonts w:ascii="Arial" w:hAnsi="Arial" w:cs="Arial"/>
+          <w:i/>
+          <w:sz w:val="24"/>
+          <w:szCs w:val="24"/>
+        </w:rPr>
+      </w:pPr>
+      <w:r>
+        <w:rPr>
+          <w:rFonts w:ascii="Arial" w:hAnsi="Arial" w:cs="Arial"/>
+          <w:i/>
+          <w:sz w:val="24"/>
+          <w:szCs w:val="24"/>
+        </w:rPr>
+        <w:t>Bluetooth</w:t>
+      </w:r>
+      <w:r>
+        <w:rPr>
+          <w:rFonts w:ascii="Arial" w:hAnsi="Arial" w:cs="Arial"/>
+          <w:i/>
+          <w:sz w:val="24"/>
+          <w:szCs w:val="24"/>
+        </w:rPr>
+        <w:t xml:space="preserve"> -&gt; HC-05</w:t>
+      </w:r>
+    </w:p>
+    <w:p>
+      <w:pPr>
+        <w:spacing w:line="360" w:lineRule="auto"/>
+        <w:ind w:left="708"/>
+        <w:rPr>
+          <w:rFonts w:ascii="Arial" w:hAnsi="Arial" w:cs="Arial"/>
+          <w:i/>
+          <w:sz w:val="24"/>
+          <w:szCs w:val="24"/>
+        </w:rPr>
+      </w:pPr>
+      <w:r>
+        <w:rPr>
+          <w:rFonts w:ascii="Arial" w:hAnsi="Arial" w:cs="Arial"/>
+          <w:i/>
+          <w:sz w:val="24"/>
+          <w:szCs w:val="24"/>
+        </w:rPr>
+        <w:t>Integração</w:t>
+      </w:r>
+      <w:r>
+        <w:rPr>
+          <w:rFonts w:ascii="Arial" w:hAnsi="Arial" w:cs="Arial"/>
+          <w:i/>
+          <w:sz w:val="24"/>
+          <w:szCs w:val="24"/>
+        </w:rPr>
+        <w:t xml:space="preserve"> numa </w:t>
+      </w:r>
+      <w:r>
+        <w:rPr>
+          <w:rFonts w:ascii="Arial" w:hAnsi="Arial" w:cs="Arial"/>
+          <w:i/>
+          <w:sz w:val="24"/>
+          <w:szCs w:val="24"/>
+        </w:rPr>
+        <w:t>PCB</w:t>
+      </w:r>
+      <w:r>
+        <w:rPr>
+          <w:rFonts w:ascii="Arial" w:hAnsi="Arial" w:cs="Arial"/>
+          <w:i/>
+          <w:sz w:val="24"/>
+          <w:szCs w:val="24"/>
+        </w:rPr>
+        <w:t xml:space="preserve"> -&gt; </w:t>
+      </w:r>
+      <w:r>
+        <w:rPr>
+          <w:rFonts w:ascii="Arial" w:hAnsi="Arial" w:cs="Arial"/>
+          <w:i/>
+          <w:color w:val="FF0000"/>
+          <w:sz w:val="24"/>
+          <w:szCs w:val="24"/>
+        </w:rPr>
+        <w:t>falta fazer</w:t>
+      </w:r>
+    </w:p>
+    <w:p>
+      <w:pPr>
+        <w:spacing w:line="360" w:lineRule="auto"/>
+        <w:ind w:left="708"/>
+        <w:rPr>
+          <w:rFonts w:ascii="Arial" w:hAnsi="Arial" w:cs="Arial"/>
+          <w:i/>
+          <w:sz w:val="24"/>
+          <w:szCs w:val="24"/>
+        </w:rPr>
+      </w:pPr>
+      <w:r>
+        <w:rPr>
+          <w:rFonts w:ascii="Arial" w:hAnsi="Arial" w:cs="Arial"/>
+          <w:i/>
+          <w:sz w:val="24"/>
+          <w:szCs w:val="24"/>
+        </w:rPr>
+        <w:t>Implementação</w:t>
+      </w:r>
+      <w:r>
+        <w:rPr>
+          <w:rFonts w:ascii="Arial" w:hAnsi="Arial" w:cs="Arial"/>
+          <w:i/>
+          <w:sz w:val="24"/>
+          <w:szCs w:val="24"/>
+        </w:rPr>
+        <w:t xml:space="preserve"> </w:t>
+      </w:r>
+      <w:r>
+        <w:rPr>
+          <w:rFonts w:ascii="Arial" w:hAnsi="Arial" w:cs="Arial"/>
+          <w:i/>
+          <w:sz w:val="24"/>
+          <w:szCs w:val="24"/>
+        </w:rPr>
+        <w:t>num bracelete</w:t>
+      </w:r>
+    </w:p>
+    <w:p>
+      <w:pPr>
+        <w:spacing w:line="360" w:lineRule="auto"/>
+        <w:ind w:left="708"/>
+        <w:rPr>
+          <w:rFonts w:ascii="Arial" w:hAnsi="Arial" w:cs="Arial"/>
+          <w:b/>
+          <w:i/>
+          <w:sz w:val="24"/>
+          <w:szCs w:val="24"/>
+        </w:rPr>
+      </w:pPr>
+      <w:r>
+        <w:rPr>
+          <w:rFonts w:ascii="Arial" w:hAnsi="Arial" w:cs="Arial"/>
+          <w:b/>
+          <w:i/>
+          <w:sz w:val="24"/>
+          <w:szCs w:val="24"/>
+        </w:rPr>
+        <w:lastRenderedPageBreak/>
         <w:t>Breves conclusões</w:t>
       </w:r>
-    </w:p>
-    <w:p>
-      <w:pPr>
-        <w:spacing w:line="360" w:lineRule="auto"/>
-        <w:rPr>
-          <w:rFonts w:ascii="Arial" w:hAnsi="Arial" w:cs="Arial"/>
-          <w:sz w:val="24"/>
-          <w:szCs w:val="24"/>
-        </w:rPr>
-      </w:pPr>
-    </w:p>
-    <w:p>
-      <w:pPr>
-        <w:spacing w:line="360" w:lineRule="auto"/>
-        <w:rPr>
-          <w:rFonts w:ascii="Arial" w:hAnsi="Arial" w:cs="Arial"/>
-          <w:sz w:val="24"/>
-          <w:szCs w:val="24"/>
-        </w:rPr>
-      </w:pPr>
-    </w:p>
-    <w:p>
-      <w:pPr>
-        <w:spacing w:line="360" w:lineRule="auto"/>
-        <w:rPr>
-          <w:rFonts w:ascii="Arial" w:hAnsi="Arial" w:cs="Arial"/>
-          <w:sz w:val="24"/>
-          <w:szCs w:val="24"/>
-        </w:rPr>
-      </w:pPr>
-    </w:p>
-    <w:p>
-      <w:pPr>
-        <w:spacing w:line="360" w:lineRule="auto"/>
-        <w:rPr>
-          <w:rFonts w:ascii="Arial" w:hAnsi="Arial" w:cs="Arial"/>
-          <w:sz w:val="24"/>
-          <w:szCs w:val="24"/>
-        </w:rPr>
-      </w:pPr>
-    </w:p>
-    <w:p>
-      <w:pPr>
-        <w:spacing w:line="360" w:lineRule="auto"/>
-        <w:rPr>
-          <w:rFonts w:ascii="Arial" w:hAnsi="Arial" w:cs="Arial"/>
-          <w:sz w:val="24"/>
-          <w:szCs w:val="24"/>
-        </w:rPr>
-      </w:pPr>
-    </w:p>
-    <w:p>
-      <w:pPr>
-        <w:spacing w:line="360" w:lineRule="auto"/>
-        <w:rPr>
-          <w:rFonts w:ascii="Arial" w:hAnsi="Arial" w:cs="Arial"/>
-          <w:sz w:val="24"/>
-          <w:szCs w:val="24"/>
-        </w:rPr>
-      </w:pPr>
-    </w:p>
-    <w:p>
-      <w:pPr>
-        <w:spacing w:line="360" w:lineRule="auto"/>
-        <w:rPr>
-          <w:rFonts w:ascii="Arial" w:hAnsi="Arial" w:cs="Arial"/>
-          <w:sz w:val="24"/>
-          <w:szCs w:val="24"/>
-        </w:rPr>
-      </w:pPr>
-    </w:p>
-    <w:p>
-      <w:pPr>
-        <w:spacing w:line="360" w:lineRule="auto"/>
-        <w:rPr>
-          <w:rFonts w:ascii="Arial" w:hAnsi="Arial" w:cs="Arial"/>
-          <w:sz w:val="24"/>
-          <w:szCs w:val="24"/>
-        </w:rPr>
-      </w:pPr>
-    </w:p>
-    <w:p>
-      <w:pPr>
-        <w:spacing w:line="360" w:lineRule="auto"/>
-        <w:rPr>
-          <w:rFonts w:ascii="Arial" w:hAnsi="Arial" w:cs="Arial"/>
-          <w:sz w:val="24"/>
-          <w:szCs w:val="24"/>
-        </w:rPr>
-      </w:pPr>
-    </w:p>
-    <w:p>
-      <w:pPr>
-        <w:spacing w:line="360" w:lineRule="auto"/>
-        <w:rPr>
-          <w:rFonts w:ascii="Arial" w:hAnsi="Arial" w:cs="Arial"/>
-          <w:sz w:val="24"/>
-          <w:szCs w:val="24"/>
-        </w:rPr>
-      </w:pPr>
-    </w:p>
-    <w:p>
-      <w:pPr>
-        <w:spacing w:line="360" w:lineRule="auto"/>
-        <w:rPr>
-          <w:rFonts w:ascii="Arial" w:hAnsi="Arial" w:cs="Arial"/>
-          <w:sz w:val="24"/>
-          <w:szCs w:val="24"/>
-        </w:rPr>
-      </w:pPr>
-      <w:r>
-        <w:rPr>
-          <w:rFonts w:ascii="Arial" w:hAnsi="Arial" w:cs="Arial"/>
+      <w:r>
+        <w:rPr>
+          <w:rFonts w:ascii="Arial" w:hAnsi="Arial" w:cs="Arial"/>
+          <w:b/>
+          <w:i/>
+          <w:sz w:val="24"/>
+          <w:szCs w:val="24"/>
+        </w:rPr>
+        <w:t>:</w:t>
+      </w:r>
+    </w:p>
+    <w:p>
+      <w:pPr>
+        <w:spacing w:line="360" w:lineRule="auto"/>
+        <w:ind w:left="708"/>
+        <w:rPr>
+          <w:rFonts w:ascii="Arial" w:hAnsi="Arial" w:cs="Arial"/>
+          <w:i/>
+          <w:sz w:val="24"/>
+          <w:szCs w:val="24"/>
+        </w:rPr>
+      </w:pPr>
+      <w:r>
+        <w:rPr>
+          <w:rFonts w:ascii="Arial" w:hAnsi="Arial" w:cs="Arial"/>
+          <w:i/>
+          <w:sz w:val="24"/>
+          <w:szCs w:val="24"/>
+        </w:rPr>
+        <w:t xml:space="preserve">-&gt; </w:t>
+      </w:r>
+      <w:r>
+        <w:rPr>
+          <w:rFonts w:ascii="Arial" w:hAnsi="Arial" w:cs="Arial"/>
+          <w:i/>
+          <w:color w:val="FF0000"/>
+          <w:sz w:val="24"/>
+          <w:szCs w:val="24"/>
+        </w:rPr>
+        <w:t>falta fazer</w:t>
+      </w:r>
+    </w:p>
+    <w:p>
+      <w:pPr>
+        <w:spacing w:line="360" w:lineRule="auto"/>
+        <w:ind w:left="708"/>
+        <w:rPr>
+          <w:rFonts w:ascii="Arial" w:hAnsi="Arial" w:cs="Arial"/>
+          <w:b/>
+          <w:i/>
+          <w:sz w:val="24"/>
+          <w:szCs w:val="24"/>
+        </w:rPr>
+      </w:pPr>
+    </w:p>
+    <w:p>
+      <w:pPr>
+        <w:spacing w:line="360" w:lineRule="auto"/>
+        <w:rPr>
+          <w:rFonts w:ascii="Arial" w:hAnsi="Arial" w:cs="Arial"/>
+          <w:sz w:val="24"/>
+          <w:szCs w:val="24"/>
+        </w:rPr>
+      </w:pPr>
+    </w:p>
+    <w:p>
+      <w:pPr>
+        <w:spacing w:line="360" w:lineRule="auto"/>
+        <w:rPr>
+          <w:rFonts w:ascii="Arial" w:hAnsi="Arial" w:cs="Arial"/>
+          <w:sz w:val="24"/>
+          <w:szCs w:val="24"/>
+        </w:rPr>
+      </w:pPr>
+    </w:p>
+    <w:p>
+      <w:pPr>
+        <w:spacing w:line="360" w:lineRule="auto"/>
+        <w:rPr>
+          <w:rFonts w:ascii="Arial" w:hAnsi="Arial" w:cs="Arial"/>
+          <w:sz w:val="24"/>
+          <w:szCs w:val="24"/>
+        </w:rPr>
+      </w:pPr>
+    </w:p>
+    <w:p>
+      <w:pPr>
+        <w:spacing w:line="360" w:lineRule="auto"/>
+        <w:rPr>
+          <w:rFonts w:ascii="Arial" w:hAnsi="Arial" w:cs="Arial"/>
+          <w:sz w:val="24"/>
+          <w:szCs w:val="24"/>
+        </w:rPr>
+      </w:pPr>
+    </w:p>
+    <w:p>
+      <w:pPr>
+        <w:spacing w:line="360" w:lineRule="auto"/>
+        <w:rPr>
+          <w:rFonts w:ascii="Arial" w:hAnsi="Arial" w:cs="Arial"/>
+          <w:sz w:val="24"/>
+          <w:szCs w:val="24"/>
+        </w:rPr>
+      </w:pPr>
+    </w:p>
+    <w:p>
+      <w:pPr>
+        <w:spacing w:line="360" w:lineRule="auto"/>
+        <w:rPr>
+          <w:rFonts w:ascii="Arial" w:hAnsi="Arial" w:cs="Arial"/>
+          <w:sz w:val="24"/>
+          <w:szCs w:val="24"/>
+        </w:rPr>
+      </w:pPr>
+    </w:p>
+    <w:p>
+      <w:pPr>
+        <w:spacing w:line="360" w:lineRule="auto"/>
+        <w:rPr>
+          <w:rFonts w:ascii="Arial" w:hAnsi="Arial" w:cs="Arial"/>
+          <w:sz w:val="24"/>
+          <w:szCs w:val="24"/>
+        </w:rPr>
+      </w:pPr>
+    </w:p>
+    <w:p>
+      <w:pPr>
+        <w:spacing w:line="360" w:lineRule="auto"/>
+        <w:rPr>
+          <w:rFonts w:ascii="Arial" w:hAnsi="Arial" w:cs="Arial"/>
+          <w:sz w:val="24"/>
+          <w:szCs w:val="24"/>
+        </w:rPr>
+      </w:pPr>
+    </w:p>
+    <w:p>
+      <w:pPr>
+        <w:spacing w:line="360" w:lineRule="auto"/>
+        <w:rPr>
+          <w:rFonts w:ascii="Arial" w:hAnsi="Arial" w:cs="Arial"/>
+          <w:sz w:val="24"/>
+          <w:szCs w:val="24"/>
+        </w:rPr>
+      </w:pPr>
+    </w:p>
+    <w:p>
+      <w:pPr>
+        <w:spacing w:line="360" w:lineRule="auto"/>
+        <w:rPr>
+          <w:rFonts w:ascii="Arial" w:hAnsi="Arial" w:cs="Arial"/>
+          <w:sz w:val="24"/>
+          <w:szCs w:val="24"/>
+        </w:rPr>
+      </w:pPr>
+    </w:p>
+    <w:p>
+      <w:pPr>
+        <w:spacing w:line="360" w:lineRule="auto"/>
+        <w:rPr>
+          <w:rFonts w:ascii="Arial" w:hAnsi="Arial" w:cs="Arial"/>
+          <w:sz w:val="24"/>
+          <w:szCs w:val="24"/>
+        </w:rPr>
+      </w:pPr>
+    </w:p>
+    <w:p>
+      <w:pPr>
+        <w:spacing w:line="360" w:lineRule="auto"/>
+        <w:rPr>
+          <w:rFonts w:ascii="Arial" w:hAnsi="Arial" w:cs="Arial"/>
+          <w:sz w:val="24"/>
+          <w:szCs w:val="24"/>
+        </w:rPr>
+      </w:pPr>
+    </w:p>
+    <w:p>
+      <w:pPr>
+        <w:spacing w:line="360" w:lineRule="auto"/>
+        <w:rPr>
+          <w:rFonts w:ascii="Arial" w:hAnsi="Arial" w:cs="Arial"/>
+          <w:sz w:val="24"/>
+          <w:szCs w:val="24"/>
+        </w:rPr>
+      </w:pPr>
+    </w:p>
+    <w:p>
+      <w:pPr>
+        <w:spacing w:line="360" w:lineRule="auto"/>
+        <w:rPr>
+          <w:rFonts w:ascii="Arial" w:hAnsi="Arial" w:cs="Arial"/>
+          <w:sz w:val="24"/>
+          <w:szCs w:val="24"/>
+        </w:rPr>
+      </w:pPr>
+    </w:p>
+    <w:p>
+      <w:pPr>
+        <w:spacing w:line="360" w:lineRule="auto"/>
+        <w:rPr>
+          <w:rFonts w:ascii="Arial" w:hAnsi="Arial" w:cs="Arial"/>
+          <w:sz w:val="24"/>
+          <w:szCs w:val="24"/>
+        </w:rPr>
+      </w:pPr>
+    </w:p>
+    <w:p>
+      <w:pPr>
+        <w:spacing w:line="360" w:lineRule="auto"/>
+        <w:rPr>
+          <w:rFonts w:ascii="Arial" w:hAnsi="Arial" w:cs="Arial"/>
+          <w:sz w:val="24"/>
+          <w:szCs w:val="24"/>
+        </w:rPr>
+      </w:pPr>
+    </w:p>
+    <w:p>
+      <w:pPr>
+        <w:spacing w:line="360" w:lineRule="auto"/>
+        <w:rPr>
+          <w:rFonts w:ascii="Arial" w:hAnsi="Arial" w:cs="Arial"/>
+          <w:sz w:val="24"/>
+          <w:szCs w:val="24"/>
+        </w:rPr>
+      </w:pPr>
+    </w:p>
+    <w:p>
+      <w:pPr>
+        <w:spacing w:line="360" w:lineRule="auto"/>
+        <w:rPr>
+          <w:rFonts w:ascii="Arial" w:hAnsi="Arial" w:cs="Arial"/>
+          <w:sz w:val="24"/>
+          <w:szCs w:val="24"/>
+        </w:rPr>
+      </w:pPr>
+    </w:p>
+    <w:p>
+      <w:pPr>
+        <w:spacing w:line="360" w:lineRule="auto"/>
+        <w:rPr>
+          <w:rFonts w:ascii="Arial" w:hAnsi="Arial" w:cs="Arial"/>
+          <w:sz w:val="24"/>
+          <w:szCs w:val="24"/>
+        </w:rPr>
+      </w:pPr>
+    </w:p>
+    <w:p>
+      <w:pPr>
+        <w:spacing w:line="360" w:lineRule="auto"/>
+        <w:rPr>
+          <w:rFonts w:ascii="Arial" w:hAnsi="Arial" w:cs="Arial"/>
+          <w:sz w:val="24"/>
+          <w:szCs w:val="24"/>
+        </w:rPr>
+      </w:pPr>
+    </w:p>
+    <w:p>
+      <w:pPr>
+        <w:spacing w:line="360" w:lineRule="auto"/>
+        <w:rPr>
+          <w:rFonts w:ascii="Arial" w:hAnsi="Arial" w:cs="Arial"/>
+          <w:sz w:val="24"/>
+          <w:szCs w:val="24"/>
+        </w:rPr>
+      </w:pPr>
+    </w:p>
+    <w:p>
+      <w:pPr>
+        <w:spacing w:line="360" w:lineRule="auto"/>
+        <w:rPr>
+          <w:rFonts w:ascii="Arial" w:hAnsi="Arial" w:cs="Arial"/>
+          <w:b/>
+          <w:sz w:val="24"/>
+          <w:szCs w:val="24"/>
+        </w:rPr>
+      </w:pPr>
+      <w:r>
+        <w:rPr>
+          <w:rFonts w:ascii="Arial" w:hAnsi="Arial" w:cs="Arial"/>
+          <w:b/>
           <w:sz w:val="24"/>
           <w:szCs w:val="24"/>
         </w:rPr>
@@ -972,300 +1363,489 @@
     <w:p>
       <w:pPr>
         <w:spacing w:line="360" w:lineRule="auto"/>
-        <w:ind w:firstLine="360"/>
-        <w:rPr>
-          <w:rFonts w:ascii="Arial" w:hAnsi="Arial" w:cs="Arial"/>
-          <w:i/>
-          <w:sz w:val="24"/>
-          <w:szCs w:val="24"/>
-        </w:rPr>
-      </w:pPr>
-      <w:r>
-        <w:rPr>
-          <w:rFonts w:ascii="Arial" w:hAnsi="Arial" w:cs="Arial"/>
-          <w:i/>
-          <w:sz w:val="24"/>
-          <w:szCs w:val="24"/>
-        </w:rPr>
-        <w:t>Incluir:</w:t>
-      </w:r>
-    </w:p>
-    <w:p>
-      <w:pPr>
-        <w:spacing w:line="360" w:lineRule="auto"/>
-        <w:ind w:left="708"/>
-        <w:rPr>
-          <w:rFonts w:ascii="Arial" w:hAnsi="Arial" w:cs="Arial"/>
-          <w:i/>
-          <w:sz w:val="24"/>
-          <w:szCs w:val="24"/>
-        </w:rPr>
-      </w:pPr>
-      <w:r>
-        <w:rPr>
-          <w:rFonts w:ascii="Arial" w:hAnsi="Arial" w:cs="Arial"/>
-          <w:i/>
-          <w:sz w:val="24"/>
-          <w:szCs w:val="24"/>
-        </w:rPr>
-        <w:t>Motivação e enquadramento</w:t>
-      </w:r>
-    </w:p>
-    <w:p>
-      <w:pPr>
-        <w:spacing w:line="360" w:lineRule="auto"/>
-        <w:ind w:left="708"/>
-        <w:rPr>
-          <w:rFonts w:ascii="Arial" w:hAnsi="Arial" w:cs="Arial"/>
-          <w:i/>
-          <w:sz w:val="24"/>
-          <w:szCs w:val="24"/>
-        </w:rPr>
-      </w:pPr>
-      <w:r>
-        <w:rPr>
-          <w:rFonts w:ascii="Arial" w:hAnsi="Arial" w:cs="Arial"/>
-          <w:i/>
-          <w:sz w:val="24"/>
-          <w:szCs w:val="24"/>
-        </w:rPr>
-        <w:t>Objetivos</w:t>
-      </w:r>
-    </w:p>
-    <w:p>
-      <w:pPr>
-        <w:spacing w:line="360" w:lineRule="auto"/>
-        <w:ind w:left="708"/>
-        <w:rPr>
-          <w:rFonts w:ascii="Arial" w:hAnsi="Arial" w:cs="Arial"/>
-          <w:i/>
-          <w:sz w:val="24"/>
-          <w:szCs w:val="24"/>
-        </w:rPr>
-      </w:pPr>
-      <w:r>
-        <w:rPr>
-          <w:rFonts w:ascii="Arial" w:hAnsi="Arial" w:cs="Arial"/>
-          <w:i/>
-          <w:sz w:val="24"/>
-          <w:szCs w:val="24"/>
-        </w:rPr>
-        <w:t>Estado da arte</w:t>
-      </w:r>
-    </w:p>
-    <w:p>
-      <w:pPr>
-        <w:spacing w:line="360" w:lineRule="auto"/>
-        <w:ind w:left="708"/>
-        <w:rPr>
-          <w:rFonts w:ascii="Arial" w:hAnsi="Arial" w:cs="Arial"/>
-          <w:i/>
-          <w:sz w:val="24"/>
-          <w:szCs w:val="24"/>
-        </w:rPr>
-      </w:pPr>
-      <w:r>
-        <w:rPr>
-          <w:rFonts w:ascii="Arial" w:hAnsi="Arial" w:cs="Arial"/>
-          <w:i/>
-          <w:sz w:val="24"/>
-          <w:szCs w:val="24"/>
-        </w:rPr>
-        <w:t>Divisão do relatório</w:t>
-      </w:r>
-    </w:p>
-    <w:p>
-      <w:pPr>
-        <w:spacing w:line="360" w:lineRule="auto"/>
-        <w:rPr>
-          <w:rFonts w:ascii="Arial" w:hAnsi="Arial" w:cs="Arial"/>
-          <w:sz w:val="24"/>
-          <w:szCs w:val="24"/>
-        </w:rPr>
-      </w:pPr>
-    </w:p>
-    <w:p>
-      <w:pPr>
-        <w:spacing w:line="360" w:lineRule="auto"/>
-        <w:rPr>
-          <w:rFonts w:ascii="Arial" w:hAnsi="Arial" w:cs="Arial"/>
-          <w:sz w:val="24"/>
-          <w:szCs w:val="24"/>
-        </w:rPr>
-      </w:pPr>
-    </w:p>
-    <w:p>
-      <w:pPr>
-        <w:spacing w:line="360" w:lineRule="auto"/>
-        <w:rPr>
-          <w:rFonts w:ascii="Arial" w:hAnsi="Arial" w:cs="Arial"/>
-          <w:sz w:val="24"/>
-          <w:szCs w:val="24"/>
-        </w:rPr>
-      </w:pPr>
-    </w:p>
-    <w:p>
-      <w:pPr>
-        <w:spacing w:line="360" w:lineRule="auto"/>
-        <w:rPr>
-          <w:rFonts w:ascii="Arial" w:hAnsi="Arial" w:cs="Arial"/>
-          <w:sz w:val="24"/>
-          <w:szCs w:val="24"/>
-        </w:rPr>
-      </w:pPr>
-    </w:p>
-    <w:p>
-      <w:pPr>
-        <w:spacing w:line="360" w:lineRule="auto"/>
-        <w:rPr>
-          <w:rFonts w:ascii="Arial" w:hAnsi="Arial" w:cs="Arial"/>
-          <w:sz w:val="24"/>
-          <w:szCs w:val="24"/>
-        </w:rPr>
-      </w:pPr>
-    </w:p>
-    <w:p>
-      <w:pPr>
-        <w:spacing w:line="360" w:lineRule="auto"/>
-        <w:rPr>
-          <w:rFonts w:ascii="Arial" w:hAnsi="Arial" w:cs="Arial"/>
-          <w:sz w:val="24"/>
-          <w:szCs w:val="24"/>
-        </w:rPr>
-      </w:pPr>
-    </w:p>
-    <w:p>
-      <w:pPr>
-        <w:spacing w:line="360" w:lineRule="auto"/>
-        <w:rPr>
-          <w:rFonts w:ascii="Arial" w:hAnsi="Arial" w:cs="Arial"/>
-          <w:sz w:val="24"/>
-          <w:szCs w:val="24"/>
-        </w:rPr>
-      </w:pPr>
-    </w:p>
-    <w:p>
-      <w:pPr>
-        <w:spacing w:line="360" w:lineRule="auto"/>
-        <w:rPr>
-          <w:rFonts w:ascii="Arial" w:hAnsi="Arial" w:cs="Arial"/>
-          <w:sz w:val="24"/>
-          <w:szCs w:val="24"/>
-        </w:rPr>
-      </w:pPr>
-    </w:p>
-    <w:p>
-      <w:pPr>
-        <w:spacing w:line="360" w:lineRule="auto"/>
-        <w:rPr>
-          <w:rFonts w:ascii="Arial" w:hAnsi="Arial" w:cs="Arial"/>
-          <w:sz w:val="24"/>
-          <w:szCs w:val="24"/>
-        </w:rPr>
-      </w:pPr>
-    </w:p>
-    <w:p>
-      <w:pPr>
-        <w:spacing w:line="360" w:lineRule="auto"/>
-        <w:rPr>
-          <w:rFonts w:ascii="Arial" w:hAnsi="Arial" w:cs="Arial"/>
-          <w:sz w:val="24"/>
-          <w:szCs w:val="24"/>
-        </w:rPr>
-      </w:pPr>
-    </w:p>
-    <w:p>
-      <w:pPr>
-        <w:spacing w:line="360" w:lineRule="auto"/>
-        <w:rPr>
-          <w:rFonts w:ascii="Arial" w:hAnsi="Arial" w:cs="Arial"/>
-          <w:sz w:val="24"/>
-          <w:szCs w:val="24"/>
-        </w:rPr>
-      </w:pPr>
-    </w:p>
-    <w:p>
-      <w:pPr>
-        <w:spacing w:line="360" w:lineRule="auto"/>
-        <w:rPr>
-          <w:rFonts w:ascii="Arial" w:hAnsi="Arial" w:cs="Arial"/>
-          <w:sz w:val="24"/>
-          <w:szCs w:val="24"/>
-        </w:rPr>
-      </w:pPr>
-    </w:p>
-    <w:p>
-      <w:pPr>
-        <w:spacing w:line="360" w:lineRule="auto"/>
-        <w:rPr>
-          <w:rFonts w:ascii="Arial" w:hAnsi="Arial" w:cs="Arial"/>
-          <w:sz w:val="24"/>
-          <w:szCs w:val="24"/>
-        </w:rPr>
-      </w:pPr>
-    </w:p>
-    <w:p>
-      <w:pPr>
-        <w:spacing w:line="360" w:lineRule="auto"/>
-        <w:rPr>
-          <w:rFonts w:ascii="Arial" w:hAnsi="Arial" w:cs="Arial"/>
-          <w:sz w:val="24"/>
-          <w:szCs w:val="24"/>
-        </w:rPr>
-      </w:pPr>
-    </w:p>
-    <w:p>
-      <w:pPr>
-        <w:spacing w:line="360" w:lineRule="auto"/>
-        <w:rPr>
-          <w:rFonts w:ascii="Arial" w:hAnsi="Arial" w:cs="Arial"/>
-          <w:sz w:val="24"/>
-          <w:szCs w:val="24"/>
-        </w:rPr>
-      </w:pPr>
-    </w:p>
-    <w:p>
-      <w:pPr>
-        <w:spacing w:line="360" w:lineRule="auto"/>
-        <w:rPr>
-          <w:rFonts w:ascii="Arial" w:hAnsi="Arial" w:cs="Arial"/>
-          <w:sz w:val="24"/>
-          <w:szCs w:val="24"/>
-        </w:rPr>
-      </w:pPr>
-    </w:p>
-    <w:p>
-      <w:pPr>
-        <w:spacing w:line="360" w:lineRule="auto"/>
-        <w:rPr>
-          <w:rFonts w:ascii="Arial" w:hAnsi="Arial" w:cs="Arial"/>
-          <w:sz w:val="24"/>
-          <w:szCs w:val="24"/>
-        </w:rPr>
-      </w:pPr>
-    </w:p>
-    <w:p>
-      <w:pPr>
-        <w:spacing w:line="360" w:lineRule="auto"/>
-        <w:rPr>
-          <w:rFonts w:ascii="Arial" w:hAnsi="Arial" w:cs="Arial"/>
-          <w:sz w:val="24"/>
-          <w:szCs w:val="24"/>
-        </w:rPr>
-      </w:pPr>
-    </w:p>
-    <w:p>
-      <w:pPr>
-        <w:spacing w:line="360" w:lineRule="auto"/>
-        <w:rPr>
-          <w:rFonts w:ascii="Arial" w:hAnsi="Arial" w:cs="Arial"/>
-          <w:sz w:val="24"/>
-          <w:szCs w:val="24"/>
-        </w:rPr>
-      </w:pPr>
-      <w:r>
-        <w:rPr>
-          <w:rFonts w:ascii="Arial" w:hAnsi="Arial" w:cs="Arial"/>
+        <w:rPr>
+          <w:rFonts w:ascii="Arial" w:hAnsi="Arial" w:cs="Arial"/>
+          <w:sz w:val="24"/>
+          <w:szCs w:val="24"/>
+        </w:rPr>
+      </w:pPr>
+      <w:r>
+        <w:rPr>
+          <w:rFonts w:ascii="Arial" w:hAnsi="Arial" w:cs="Arial"/>
+          <w:noProof/>
+          <w:sz w:val="24"/>
+          <w:szCs w:val="24"/>
+        </w:rPr>
+        <mc:AlternateContent>
+          <mc:Choice Requires="wps">
+            <w:drawing>
+              <wp:anchor distT="45720" distB="45720" distL="114300" distR="114300" simplePos="0" relativeHeight="251659264" behindDoc="0" locked="0" layoutInCell="1" allowOverlap="1">
+                <wp:simplePos x="0" y="0"/>
+                <wp:positionH relativeFrom="margin">
+                  <wp:align>right</wp:align>
+                </wp:positionH>
+                <wp:positionV relativeFrom="paragraph">
+                  <wp:posOffset>1755140</wp:posOffset>
+                </wp:positionV>
+                <wp:extent cx="2219325" cy="1400175"/>
+                <wp:effectExtent l="0" t="0" r="28575" b="28575"/>
+                <wp:wrapNone/>
+                <wp:docPr id="217" name="Caixa de Texto 2"/>
+                <wp:cNvGraphicFramePr>
+                  <a:graphicFrameLocks xmlns:a="http://schemas.openxmlformats.org/drawingml/2006/main"/>
+                </wp:cNvGraphicFramePr>
+                <a:graphic xmlns:a="http://schemas.openxmlformats.org/drawingml/2006/main">
+                  <a:graphicData uri="http://schemas.microsoft.com/office/word/2010/wordprocessingShape">
+                    <wps:wsp>
+                      <wps:cNvSpPr txBox="1">
+                        <a:spLocks noChangeArrowheads="1"/>
+                      </wps:cNvSpPr>
+                      <wps:spPr bwMode="auto">
+                        <a:xfrm>
+                          <a:off x="0" y="0"/>
+                          <a:ext cx="2219325" cy="1400175"/>
+                        </a:xfrm>
+                        <a:prstGeom prst="rect">
+                          <a:avLst/>
+                        </a:prstGeom>
+                        <a:solidFill>
+                          <a:srgbClr val="FFFFFF"/>
+                        </a:solidFill>
+                        <a:ln w="9525">
+                          <a:solidFill>
+                            <a:srgbClr val="000000"/>
+                          </a:solidFill>
+                          <a:miter lim="800000"/>
+                          <a:headEnd/>
+                          <a:tailEnd/>
+                        </a:ln>
+                      </wps:spPr>
+                      <wps:txbx>
+                        <w:txbxContent>
+                          <w:p>
+                            <w:pPr>
+                              <w:spacing w:line="240" w:lineRule="auto"/>
+                              <w:ind w:left="708"/>
+                              <w:rPr>
+                                <w:rFonts w:ascii="Arial" w:hAnsi="Arial" w:cs="Arial"/>
+                                <w:sz w:val="18"/>
+                                <w:szCs w:val="18"/>
+                              </w:rPr>
+                            </w:pPr>
+                            <w:r>
+                              <w:rPr>
+                                <w:rFonts w:ascii="Arial" w:hAnsi="Arial" w:cs="Arial"/>
+                                <w:sz w:val="18"/>
+                                <w:szCs w:val="18"/>
+                              </w:rPr>
+                              <w:t>Motivação e enquadramento</w:t>
+                            </w:r>
+                          </w:p>
+                          <w:p>
+                            <w:pPr>
+                              <w:spacing w:line="240" w:lineRule="auto"/>
+                              <w:ind w:left="708"/>
+                              <w:rPr>
+                                <w:rFonts w:ascii="Arial" w:hAnsi="Arial" w:cs="Arial"/>
+                                <w:sz w:val="18"/>
+                                <w:szCs w:val="18"/>
+                              </w:rPr>
+                            </w:pPr>
+                            <w:r>
+                              <w:rPr>
+                                <w:rFonts w:ascii="Arial" w:hAnsi="Arial" w:cs="Arial"/>
+                                <w:sz w:val="18"/>
+                                <w:szCs w:val="18"/>
+                              </w:rPr>
+                              <w:t>Objetivos</w:t>
+                            </w:r>
+                          </w:p>
+                          <w:p>
+                            <w:pPr>
+                              <w:spacing w:line="240" w:lineRule="auto"/>
+                              <w:ind w:left="708"/>
+                              <w:rPr>
+                                <w:rFonts w:ascii="Arial" w:hAnsi="Arial" w:cs="Arial"/>
+                                <w:sz w:val="18"/>
+                                <w:szCs w:val="18"/>
+                              </w:rPr>
+                            </w:pPr>
+                            <w:r>
+                              <w:rPr>
+                                <w:rFonts w:ascii="Arial" w:hAnsi="Arial" w:cs="Arial"/>
+                                <w:sz w:val="18"/>
+                                <w:szCs w:val="18"/>
+                              </w:rPr>
+                              <w:t>Estado da arte</w:t>
+                            </w:r>
+                          </w:p>
+                          <w:p>
+                            <w:pPr>
+                              <w:spacing w:line="240" w:lineRule="auto"/>
+                              <w:ind w:left="708"/>
+                              <w:rPr>
+                                <w:rFonts w:ascii="Arial" w:hAnsi="Arial" w:cs="Arial"/>
+                                <w:sz w:val="18"/>
+                                <w:szCs w:val="18"/>
+                              </w:rPr>
+                            </w:pPr>
+                            <w:r>
+                              <w:rPr>
+                                <w:rFonts w:ascii="Arial" w:hAnsi="Arial" w:cs="Arial"/>
+                                <w:sz w:val="18"/>
+                                <w:szCs w:val="18"/>
+                              </w:rPr>
+                              <w:t>Divisão do relatório</w:t>
+                            </w:r>
+                          </w:p>
+                        </w:txbxContent>
+                      </wps:txbx>
+                      <wps:bodyPr rot="0" vert="horz" wrap="square" lIns="91440" tIns="45720" rIns="91440" bIns="45720" anchor="t" anchorCtr="0">
+                        <a:noAutofit/>
+                      </wps:bodyPr>
+                    </wps:wsp>
+                  </a:graphicData>
+                </a:graphic>
+                <wp14:sizeRelH relativeFrom="margin">
+                  <wp14:pctWidth>0</wp14:pctWidth>
+                </wp14:sizeRelH>
+                <wp14:sizeRelV relativeFrom="margin">
+                  <wp14:pctHeight>0</wp14:pctHeight>
+                </wp14:sizeRelV>
+              </wp:anchor>
+            </w:drawing>
+          </mc:Choice>
+          <mc:Fallback>
+            <w:pict>
+              <v:shapetype id="_x0000_t202" coordsize="21600,21600" o:spt="202" path="m,l,21600r21600,l21600,xe">
+                <v:stroke joinstyle="miter"/>
+                <v:path gradientshapeok="t" o:connecttype="rect"/>
+              </v:shapetype>
+              <v:shape id="Caixa de Texto 2" o:spid="_x0000_s1026" type="#_x0000_t202" style="position:absolute;margin-left:123.55pt;margin-top:138.2pt;width:174.75pt;height:110.25pt;z-index:251659264;visibility:visible;mso-wrap-style:square;mso-width-percent:0;mso-height-percent:0;mso-wrap-distance-left:9pt;mso-wrap-distance-top:3.6pt;mso-wrap-distance-right:9pt;mso-wrap-distance-bottom:3.6pt;mso-position-horizontal:right;mso-position-horizontal-relative:margin;mso-position-vertical:absolute;mso-position-vertical-relative:text;mso-width-percent:0;mso-height-percent:0;mso-width-relative:margin;mso-height-relative:margin;v-text-anchor:top" o:gfxdata="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">
+                <v:textbox>
+                  <w:txbxContent>
+                    <w:p>
+                      <w:pPr>
+                        <w:spacing w:line="240" w:lineRule="auto"/>
+                        <w:ind w:left="708"/>
+                        <w:rPr>
+                          <w:rFonts w:ascii="Arial" w:hAnsi="Arial" w:cs="Arial"/>
+                          <w:sz w:val="18"/>
+                          <w:szCs w:val="18"/>
+                        </w:rPr>
+                      </w:pPr>
+                      <w:r>
+                        <w:rPr>
+                          <w:rFonts w:ascii="Arial" w:hAnsi="Arial" w:cs="Arial"/>
+                          <w:sz w:val="18"/>
+                          <w:szCs w:val="18"/>
+                        </w:rPr>
+                        <w:t>Motivação e enquadramento</w:t>
+                      </w:r>
+                    </w:p>
+                    <w:p>
+                      <w:pPr>
+                        <w:spacing w:line="240" w:lineRule="auto"/>
+                        <w:ind w:left="708"/>
+                        <w:rPr>
+                          <w:rFonts w:ascii="Arial" w:hAnsi="Arial" w:cs="Arial"/>
+                          <w:sz w:val="18"/>
+                          <w:szCs w:val="18"/>
+                        </w:rPr>
+                      </w:pPr>
+                      <w:r>
+                        <w:rPr>
+                          <w:rFonts w:ascii="Arial" w:hAnsi="Arial" w:cs="Arial"/>
+                          <w:sz w:val="18"/>
+                          <w:szCs w:val="18"/>
+                        </w:rPr>
+                        <w:t>Objetivos</w:t>
+                      </w:r>
+                    </w:p>
+                    <w:p>
+                      <w:pPr>
+                        <w:spacing w:line="240" w:lineRule="auto"/>
+                        <w:ind w:left="708"/>
+                        <w:rPr>
+                          <w:rFonts w:ascii="Arial" w:hAnsi="Arial" w:cs="Arial"/>
+                          <w:sz w:val="18"/>
+                          <w:szCs w:val="18"/>
+                        </w:rPr>
+                      </w:pPr>
+                      <w:r>
+                        <w:rPr>
+                          <w:rFonts w:ascii="Arial" w:hAnsi="Arial" w:cs="Arial"/>
+                          <w:sz w:val="18"/>
+                          <w:szCs w:val="18"/>
+                        </w:rPr>
+                        <w:t>Estado da arte</w:t>
+                      </w:r>
+                    </w:p>
+                    <w:p>
+                      <w:pPr>
+                        <w:spacing w:line="240" w:lineRule="auto"/>
+                        <w:ind w:left="708"/>
+                        <w:rPr>
+                          <w:rFonts w:ascii="Arial" w:hAnsi="Arial" w:cs="Arial"/>
+                          <w:sz w:val="18"/>
+                          <w:szCs w:val="18"/>
+                        </w:rPr>
+                      </w:pPr>
+                      <w:r>
+                        <w:rPr>
+                          <w:rFonts w:ascii="Arial" w:hAnsi="Arial" w:cs="Arial"/>
+                          <w:sz w:val="18"/>
+                          <w:szCs w:val="18"/>
+                        </w:rPr>
+                        <w:t>Divisão do relatório</w:t>
+                      </w:r>
+                    </w:p>
+                  </w:txbxContent>
+                </v:textbox>
+                <w10:wrap anchorx="margin"/>
+              </v:shape>
+            </w:pict>
+          </mc:Fallback>
+        </mc:AlternateContent>
+      </w:r>
+      <w:r>
+        <w:rPr>
+          <w:rFonts w:ascii="Arial" w:hAnsi="Arial" w:cs="Arial"/>
+          <w:b/>
+          <w:sz w:val="24"/>
+          <w:szCs w:val="24"/>
+        </w:rPr>
+        <w:tab/>
+      </w:r>
+      <w:r>
+        <w:rPr>
+          <w:rFonts w:ascii="Arial" w:hAnsi="Arial" w:cs="Arial"/>
+          <w:sz w:val="24"/>
+          <w:szCs w:val="24"/>
+        </w:rPr>
+        <w:t>Todos os elementos tiveram como primeira opção a escolha do projeto da SmartBand, não só por estar incutido diretamente nas cadeiras que os alunos estão a frequentar mas também pela motivação que o projeto por si só oferecia. Sendo um produto que neste momento tem grande destaque no mercado dos wearables</w:t>
+      </w:r>
+      <w:r>
+        <w:rPr>
+          <w:rFonts w:ascii="Arial" w:hAnsi="Arial" w:cs="Arial"/>
+          <w:sz w:val="24"/>
+          <w:szCs w:val="24"/>
+        </w:rPr>
+        <w:t xml:space="preserve"> </w:t>
+      </w:r>
+      <w:r>
+        <w:rPr>
+          <w:rFonts w:ascii="Arial" w:hAnsi="Arial" w:cs="Arial"/>
+          <w:color w:val="FF0000"/>
+          <w:sz w:val="24"/>
+          <w:szCs w:val="24"/>
+        </w:rPr>
+        <w:t>(alterar palavra)</w:t>
+      </w:r>
+      <w:r>
+        <w:rPr>
+          <w:rFonts w:ascii="Arial" w:hAnsi="Arial" w:cs="Arial"/>
+          <w:sz w:val="24"/>
+          <w:szCs w:val="24"/>
+        </w:rPr>
+        <w:t xml:space="preserve"> e é ainda um diamante por lapidar quanto às funções que ainda lhe poderão vir a ser implementadas torna-o um dos projetos mais aliciantes.</w:t>
+      </w:r>
+    </w:p>
+    <w:p>
+      <w:pPr>
+        <w:spacing w:line="360" w:lineRule="auto"/>
+        <w:rPr>
+          <w:rFonts w:ascii="Arial" w:hAnsi="Arial" w:cs="Arial"/>
+          <w:b/>
+          <w:sz w:val="24"/>
+          <w:szCs w:val="24"/>
+        </w:rPr>
+      </w:pPr>
+    </w:p>
+    <w:p>
+      <w:pPr>
+        <w:spacing w:line="360" w:lineRule="auto"/>
+        <w:rPr>
+          <w:rFonts w:ascii="Arial" w:hAnsi="Arial" w:cs="Arial"/>
+          <w:sz w:val="24"/>
+          <w:szCs w:val="24"/>
+        </w:rPr>
+      </w:pPr>
+    </w:p>
+    <w:p>
+      <w:pPr>
+        <w:spacing w:line="360" w:lineRule="auto"/>
+        <w:rPr>
+          <w:rFonts w:ascii="Arial" w:hAnsi="Arial" w:cs="Arial"/>
+          <w:sz w:val="24"/>
+          <w:szCs w:val="24"/>
+        </w:rPr>
+      </w:pPr>
+    </w:p>
+    <w:p>
+      <w:pPr>
+        <w:spacing w:line="360" w:lineRule="auto"/>
+        <w:rPr>
+          <w:rFonts w:ascii="Arial" w:hAnsi="Arial" w:cs="Arial"/>
+          <w:sz w:val="24"/>
+          <w:szCs w:val="24"/>
+        </w:rPr>
+      </w:pPr>
+    </w:p>
+    <w:p>
+      <w:pPr>
+        <w:spacing w:line="360" w:lineRule="auto"/>
+        <w:rPr>
+          <w:rFonts w:ascii="Arial" w:hAnsi="Arial" w:cs="Arial"/>
+          <w:sz w:val="24"/>
+          <w:szCs w:val="24"/>
+        </w:rPr>
+      </w:pPr>
+    </w:p>
+    <w:p>
+      <w:pPr>
+        <w:spacing w:line="360" w:lineRule="auto"/>
+        <w:rPr>
+          <w:rFonts w:ascii="Arial" w:hAnsi="Arial" w:cs="Arial"/>
+          <w:sz w:val="24"/>
+          <w:szCs w:val="24"/>
+        </w:rPr>
+      </w:pPr>
+    </w:p>
+    <w:p>
+      <w:pPr>
+        <w:spacing w:line="360" w:lineRule="auto"/>
+        <w:rPr>
+          <w:rFonts w:ascii="Arial" w:hAnsi="Arial" w:cs="Arial"/>
+          <w:sz w:val="24"/>
+          <w:szCs w:val="24"/>
+        </w:rPr>
+      </w:pPr>
+    </w:p>
+    <w:p>
+      <w:pPr>
+        <w:spacing w:line="360" w:lineRule="auto"/>
+        <w:rPr>
+          <w:rFonts w:ascii="Arial" w:hAnsi="Arial" w:cs="Arial"/>
+          <w:sz w:val="24"/>
+          <w:szCs w:val="24"/>
+        </w:rPr>
+      </w:pPr>
+    </w:p>
+    <w:p>
+      <w:pPr>
+        <w:spacing w:line="360" w:lineRule="auto"/>
+        <w:rPr>
+          <w:rFonts w:ascii="Arial" w:hAnsi="Arial" w:cs="Arial"/>
+          <w:sz w:val="24"/>
+          <w:szCs w:val="24"/>
+        </w:rPr>
+      </w:pPr>
+    </w:p>
+    <w:p>
+      <w:pPr>
+        <w:spacing w:line="360" w:lineRule="auto"/>
+        <w:rPr>
+          <w:rFonts w:ascii="Arial" w:hAnsi="Arial" w:cs="Arial"/>
+          <w:sz w:val="24"/>
+          <w:szCs w:val="24"/>
+        </w:rPr>
+      </w:pPr>
+    </w:p>
+    <w:p>
+      <w:pPr>
+        <w:spacing w:line="360" w:lineRule="auto"/>
+        <w:rPr>
+          <w:rFonts w:ascii="Arial" w:hAnsi="Arial" w:cs="Arial"/>
+          <w:sz w:val="24"/>
+          <w:szCs w:val="24"/>
+        </w:rPr>
+      </w:pPr>
+    </w:p>
+    <w:p>
+      <w:pPr>
+        <w:spacing w:line="360" w:lineRule="auto"/>
+        <w:rPr>
+          <w:rFonts w:ascii="Arial" w:hAnsi="Arial" w:cs="Arial"/>
+          <w:sz w:val="24"/>
+          <w:szCs w:val="24"/>
+        </w:rPr>
+      </w:pPr>
+    </w:p>
+    <w:p>
+      <w:pPr>
+        <w:spacing w:line="360" w:lineRule="auto"/>
+        <w:rPr>
+          <w:rFonts w:ascii="Arial" w:hAnsi="Arial" w:cs="Arial"/>
+          <w:sz w:val="24"/>
+          <w:szCs w:val="24"/>
+        </w:rPr>
+      </w:pPr>
+    </w:p>
+    <w:p>
+      <w:pPr>
+        <w:spacing w:line="360" w:lineRule="auto"/>
+        <w:rPr>
+          <w:rFonts w:ascii="Arial" w:hAnsi="Arial" w:cs="Arial"/>
+          <w:sz w:val="24"/>
+          <w:szCs w:val="24"/>
+        </w:rPr>
+      </w:pPr>
+    </w:p>
+    <w:p>
+      <w:pPr>
+        <w:spacing w:line="360" w:lineRule="auto"/>
+        <w:rPr>
+          <w:rFonts w:ascii="Arial" w:hAnsi="Arial" w:cs="Arial"/>
+          <w:sz w:val="24"/>
+          <w:szCs w:val="24"/>
+        </w:rPr>
+      </w:pPr>
+    </w:p>
+    <w:p>
+      <w:pPr>
+        <w:spacing w:line="360" w:lineRule="auto"/>
+        <w:rPr>
+          <w:rFonts w:ascii="Arial" w:hAnsi="Arial" w:cs="Arial"/>
+          <w:sz w:val="24"/>
+          <w:szCs w:val="24"/>
+        </w:rPr>
+      </w:pPr>
+    </w:p>
+    <w:p>
+      <w:pPr>
+        <w:spacing w:line="360" w:lineRule="auto"/>
+        <w:rPr>
+          <w:rFonts w:ascii="Arial" w:hAnsi="Arial" w:cs="Arial"/>
+          <w:sz w:val="24"/>
+          <w:szCs w:val="24"/>
+        </w:rPr>
+      </w:pPr>
+    </w:p>
+    <w:p>
+      <w:pPr>
+        <w:spacing w:line="360" w:lineRule="auto"/>
+        <w:rPr>
+          <w:rFonts w:ascii="Arial" w:hAnsi="Arial" w:cs="Arial"/>
+          <w:sz w:val="24"/>
+          <w:szCs w:val="24"/>
+        </w:rPr>
+      </w:pPr>
+    </w:p>
+    <w:p>
+      <w:pPr>
+        <w:spacing w:line="360" w:lineRule="auto"/>
+        <w:rPr>
+          <w:rFonts w:ascii="Arial" w:hAnsi="Arial" w:cs="Arial"/>
+          <w:b/>
+          <w:sz w:val="24"/>
+          <w:szCs w:val="24"/>
+        </w:rPr>
+      </w:pPr>
+      <w:r>
+        <w:rPr>
+          <w:rFonts w:ascii="Arial" w:hAnsi="Arial" w:cs="Arial"/>
+          <w:b/>
           <w:sz w:val="24"/>
           <w:szCs w:val="24"/>
         </w:rPr>
@@ -1275,6 +1855,7 @@
       <w:r>
         <w:rPr>
           <w:rFonts w:ascii="Arial" w:hAnsi="Arial" w:cs="Arial"/>
+          <w:b/>
           <w:sz w:val="24"/>
           <w:szCs w:val="24"/>
         </w:rPr>
@@ -1286,13 +1867,15 @@
         <w:spacing w:line="360" w:lineRule="auto"/>
         <w:rPr>
           <w:rFonts w:ascii="Arial" w:hAnsi="Arial" w:cs="Arial"/>
-          <w:sz w:val="24"/>
-          <w:szCs w:val="24"/>
-        </w:rPr>
-      </w:pPr>
-      <w:r>
-        <w:rPr>
-          <w:rFonts w:ascii="Arial" w:hAnsi="Arial" w:cs="Arial"/>
+          <w:b/>
+          <w:sz w:val="24"/>
+          <w:szCs w:val="24"/>
+        </w:rPr>
+      </w:pPr>
+      <w:r>
+        <w:rPr>
+          <w:rFonts w:ascii="Arial" w:hAnsi="Arial" w:cs="Arial"/>
+          <w:b/>
           <w:sz w:val="24"/>
           <w:szCs w:val="24"/>
         </w:rPr>
@@ -1301,6 +1884,7 @@
       <w:r>
         <w:rPr>
           <w:rFonts w:ascii="Arial" w:hAnsi="Arial" w:cs="Arial"/>
+          <w:b/>
           <w:sz w:val="24"/>
           <w:szCs w:val="24"/>
         </w:rPr>
@@ -1322,6 +1906,1212 @@
           <w:sz w:val="24"/>
           <w:szCs w:val="24"/>
         </w:rPr>
+        <w:t>Uma das partes a que demos mais importância no nosso trabalho foi na implementação de um sistema de leitura de batimentos cardíacos que fosse robusto. Para tal tivemos de fazer uma pesquiza mais aprofundada sobre o tema em questão visto nenhum dos elementos do grupo ter uma noção profunda sobre o que o assunto tratava.</w:t>
+      </w:r>
+    </w:p>
+    <w:p>
+      <w:pPr>
+        <w:spacing w:line="360" w:lineRule="auto"/>
+        <w:rPr>
+          <w:rFonts w:ascii="Arial" w:hAnsi="Arial" w:cs="Arial"/>
+          <w:sz w:val="24"/>
+          <w:szCs w:val="24"/>
+        </w:rPr>
+      </w:pPr>
+      <w:r>
+        <w:rPr>
+          <w:rFonts w:ascii="Arial" w:hAnsi="Arial" w:cs="Arial"/>
+          <w:sz w:val="24"/>
+          <w:szCs w:val="24"/>
+        </w:rPr>
+        <w:t>De modo que começamos a pesquisar em vários websites de fontes fidedignas sobre leitores de batimentos cardíacos. De antemão já tínhamos conhecimento do sistema que iriamos utilizar, este fornecido pelo docente Prof. Alexandre Silva que consistia num led que emitia luz verde e um LDR que seria o sensor de luz.</w:t>
+      </w:r>
+    </w:p>
+    <w:p>
+      <w:pPr>
+        <w:spacing w:line="360" w:lineRule="auto"/>
+        <w:rPr>
+          <w:rFonts w:ascii="Arial" w:hAnsi="Arial" w:cs="Arial"/>
+          <w:sz w:val="24"/>
+          <w:szCs w:val="24"/>
+        </w:rPr>
+      </w:pPr>
+      <w:r>
+        <w:rPr>
+          <w:rFonts w:ascii="Arial" w:hAnsi="Arial" w:cs="Arial"/>
+          <w:sz w:val="24"/>
+          <w:szCs w:val="24"/>
+        </w:rPr>
+        <w:t xml:space="preserve">Dado estes componentes, teríamos de elaborar um sistema que conseguisse detetar a pulsação, sensor do batimento cardíaco baseia-se no princípio da foto pletismografia. A foto pletismografia consiste na medição da mudança de volume de sangue através de qualquer órgão. Esta mudança de volume sanguíneo provoca do mesmo modo uma variação na intensidade luminosa órgão (região vascular). No nosso caso, como o que interessava era a medição da frequência da pulsação cardíaca, o tempo dos pulsos é fundamental.  </w:t>
+      </w:r>
+    </w:p>
+    <w:p>
+      <w:pPr>
+        <w:spacing w:line="360" w:lineRule="auto"/>
+        <w:rPr>
+          <w:rFonts w:ascii="Arial" w:hAnsi="Arial" w:cs="Arial"/>
+          <w:sz w:val="24"/>
+          <w:szCs w:val="24"/>
+        </w:rPr>
+      </w:pPr>
+      <w:r>
+        <w:rPr>
+          <w:rFonts w:ascii="Arial" w:hAnsi="Arial" w:cs="Arial"/>
+          <w:sz w:val="24"/>
+          <w:szCs w:val="24"/>
+        </w:rPr>
+        <w:t>O fluxo de volume sanguíneo é dado pela taxa de pulsos cardíacos e, como a luz é absorvida pelo sangue, os pulsos de sinal são equivalentes aos pulsos de batimento cardíaco.</w:t>
+      </w:r>
+    </w:p>
+    <w:p>
+      <w:pPr>
+        <w:spacing w:line="360" w:lineRule="auto"/>
+        <w:rPr>
+          <w:rFonts w:ascii="Arial" w:hAnsi="Arial" w:cs="Arial"/>
+          <w:sz w:val="24"/>
+          <w:szCs w:val="24"/>
+        </w:rPr>
+      </w:pPr>
+      <w:r>
+        <w:rPr>
+          <w:rFonts w:ascii="Arial" w:hAnsi="Arial" w:cs="Arial"/>
+          <w:sz w:val="24"/>
+          <w:szCs w:val="24"/>
+        </w:rPr>
+        <w:t>Aprofundando a nossa pesquisa, deparámo-nos com dois tipos de foto pletismografia:</w:t>
+      </w:r>
+    </w:p>
+    <w:p>
+      <w:pPr>
+        <w:numPr>
+          <w:ilvl w:val="0"/>
+          <w:numId w:val="1"/>
+        </w:numPr>
+        <w:spacing w:line="360" w:lineRule="auto"/>
+        <w:rPr>
+          <w:rFonts w:ascii="Arial" w:hAnsi="Arial" w:cs="Arial"/>
+          <w:sz w:val="24"/>
+          <w:szCs w:val="24"/>
+        </w:rPr>
+      </w:pPr>
+      <w:r>
+        <w:rPr>
+          <w:rFonts w:ascii="Arial" w:hAnsi="Arial" w:cs="Arial"/>
+          <w:sz w:val="24"/>
+          <w:szCs w:val="24"/>
+        </w:rPr>
+        <w:t>Transmissão: A luz emitida a partir do dispositivo emissor de luz é transmitida através de qualquer região vascular do corpo como o lóbulo da orelha e recebida pelo detetor.</w:t>
+      </w:r>
+    </w:p>
+    <w:p>
+      <w:pPr>
+        <w:numPr>
+          <w:ilvl w:val="0"/>
+          <w:numId w:val="1"/>
+        </w:numPr>
+        <w:spacing w:line="360" w:lineRule="auto"/>
+        <w:rPr>
+          <w:rFonts w:ascii="Arial" w:hAnsi="Arial" w:cs="Arial"/>
+          <w:sz w:val="24"/>
+          <w:szCs w:val="24"/>
+        </w:rPr>
+      </w:pPr>
+      <w:r>
+        <w:rPr>
+          <w:rFonts w:ascii="Arial" w:hAnsi="Arial" w:cs="Arial"/>
+          <w:sz w:val="24"/>
+          <w:szCs w:val="24"/>
+        </w:rPr>
+        <w:t xml:space="preserve"> Reflexão: A luz emitida pelo dispositivo emissor de luz é refletida pelas regiões.</w:t>
+      </w:r>
+    </w:p>
+    <w:p>
+      <w:pPr>
+        <w:spacing w:line="360" w:lineRule="auto"/>
+        <w:rPr>
+          <w:rFonts w:ascii="Arial" w:hAnsi="Arial" w:cs="Arial"/>
+          <w:sz w:val="24"/>
+          <w:szCs w:val="24"/>
+        </w:rPr>
+      </w:pPr>
+    </w:p>
+    <w:p>
+      <w:pPr>
+        <w:spacing w:line="360" w:lineRule="auto"/>
+        <w:rPr>
+          <w:rFonts w:ascii="Arial" w:hAnsi="Arial" w:cs="Arial"/>
+          <w:sz w:val="24"/>
+          <w:szCs w:val="24"/>
+        </w:rPr>
+      </w:pPr>
+    </w:p>
+    <w:p>
+      <w:pPr>
+        <w:spacing w:line="360" w:lineRule="auto"/>
+        <w:rPr>
+          <w:rFonts w:ascii="Arial" w:hAnsi="Arial" w:cs="Arial"/>
+          <w:sz w:val="24"/>
+          <w:szCs w:val="24"/>
+        </w:rPr>
+      </w:pPr>
+    </w:p>
+    <w:p>
+      <w:pPr>
+        <w:spacing w:line="360" w:lineRule="auto"/>
+        <w:rPr>
+          <w:rFonts w:ascii="Arial" w:hAnsi="Arial" w:cs="Arial"/>
+          <w:sz w:val="24"/>
+          <w:szCs w:val="24"/>
+        </w:rPr>
+      </w:pPr>
+    </w:p>
+    <w:p>
+      <w:pPr>
+        <w:spacing w:line="360" w:lineRule="auto"/>
+        <w:rPr>
+          <w:rFonts w:ascii="Arial" w:hAnsi="Arial" w:cs="Arial"/>
+          <w:sz w:val="24"/>
+          <w:szCs w:val="24"/>
+        </w:rPr>
+      </w:pPr>
+      <w:r>
+        <w:rPr>
+          <w:rFonts w:ascii="Arial" w:hAnsi="Arial" w:cs="Arial"/>
+          <w:sz w:val="24"/>
+          <w:szCs w:val="24"/>
+        </w:rPr>
+        <w:t>OPÇÃO 1</w:t>
+      </w:r>
+    </w:p>
+    <w:p>
+      <w:pPr>
+        <w:spacing w:line="360" w:lineRule="auto"/>
+        <w:rPr>
+          <w:rFonts w:ascii="Arial" w:hAnsi="Arial" w:cs="Arial"/>
+          <w:sz w:val="24"/>
+          <w:szCs w:val="24"/>
+        </w:rPr>
+      </w:pPr>
+      <w:r>
+        <w:rPr>
+          <w:rFonts w:ascii="Arial" w:hAnsi="Arial" w:cs="Arial"/>
+          <w:sz w:val="24"/>
+          <w:szCs w:val="24"/>
+        </w:rPr>
+        <w:t>Focando-nos agora na parte da reflexão, o objetivo deste tipo de foto pletismografia seria: criar um circuito que fizesse com que os leds emitissem luz e no meio dos leds colocar o LDR, colocar por cima a área do corpo em contato e consoante o fluxo sanguíneo (quanto maior o fluxo mais seria a luz absorvida, ou seja, menos luz emitida para o LDR) receberíamos uma tensão que variaria conforme o fluxo.</w:t>
+      </w:r>
+    </w:p>
+    <w:p>
+      <w:pPr>
+        <w:spacing w:line="360" w:lineRule="auto"/>
+        <w:rPr>
+          <w:rFonts w:ascii="Arial" w:hAnsi="Arial" w:cs="Arial"/>
+          <w:sz w:val="24"/>
+          <w:szCs w:val="24"/>
+        </w:rPr>
+      </w:pPr>
+      <w:r>
+        <w:rPr>
+          <w:rFonts w:ascii="Arial" w:hAnsi="Arial" w:cs="Arial"/>
+          <w:sz w:val="24"/>
+          <w:szCs w:val="24"/>
+        </w:rPr>
+        <w:t>A variação da tensão à saída do LDR é inversamente proporcional ao fluxo de sangue, caso o fluxo de sangue seja maior, maior será a absorção da luz, logo menor será a luz refletida que o LDR captará de modo que terá menor valor de tensão. Por outro lado, caso o fluxo seja menor, menor será a absorção de luz, sendo maior a luz refletida para o LDR o que fará com que haja maior tensão à sua saída.</w:t>
+      </w:r>
+    </w:p>
+    <w:p>
+      <w:pPr>
+        <w:spacing w:line="360" w:lineRule="auto"/>
+        <w:rPr>
+          <w:rFonts w:ascii="Arial" w:hAnsi="Arial" w:cs="Arial"/>
+          <w:sz w:val="24"/>
+          <w:szCs w:val="24"/>
+        </w:rPr>
+      </w:pPr>
+    </w:p>
+    <w:p>
+      <w:pPr>
+        <w:spacing w:line="360" w:lineRule="auto"/>
+        <w:rPr>
+          <w:rFonts w:ascii="Arial" w:hAnsi="Arial" w:cs="Arial"/>
+          <w:sz w:val="24"/>
+          <w:szCs w:val="24"/>
+        </w:rPr>
+      </w:pPr>
+    </w:p>
+    <w:p>
+      <w:pPr>
+        <w:spacing w:line="360" w:lineRule="auto"/>
+        <w:rPr>
+          <w:rFonts w:ascii="Arial" w:hAnsi="Arial" w:cs="Arial"/>
+          <w:sz w:val="24"/>
+          <w:szCs w:val="24"/>
+        </w:rPr>
+      </w:pPr>
+    </w:p>
+    <w:p>
+      <w:pPr>
+        <w:spacing w:line="360" w:lineRule="auto"/>
+        <w:rPr>
+          <w:rFonts w:ascii="Arial" w:hAnsi="Arial" w:cs="Arial"/>
+          <w:sz w:val="24"/>
+          <w:szCs w:val="24"/>
+        </w:rPr>
+      </w:pPr>
+      <w:r>
+        <w:rPr>
+          <w:rFonts w:ascii="Arial" w:hAnsi="Arial" w:cs="Arial"/>
+          <w:sz w:val="24"/>
+          <w:szCs w:val="24"/>
+        </w:rPr>
+        <w:t>OPÇÃO 2</w:t>
+      </w:r>
+    </w:p>
+    <w:p>
+      <w:pPr>
+        <w:spacing w:line="360" w:lineRule="auto"/>
+        <w:rPr>
+          <w:rFonts w:ascii="Arial" w:hAnsi="Arial" w:cs="Arial"/>
+          <w:sz w:val="24"/>
+          <w:szCs w:val="24"/>
+        </w:rPr>
+      </w:pPr>
+      <w:r>
+        <w:rPr>
+          <w:rFonts w:ascii="Arial" w:hAnsi="Arial" w:cs="Arial"/>
+          <w:sz w:val="24"/>
+          <w:szCs w:val="24"/>
+        </w:rPr>
+        <w:t>O sensor básico do batimento cardíaco consiste em um díodo emissor de luz e um detetor como uma resistência de deteção de luz ou um foto díodo. Os pulsos de batimento cardíaco provocam uma variação no fluxo de sangue para diferentes regiões do corpo. Quando um tecido é iluminado com a fonte de luz, isto é, a luz emitida pelo led, ela reflete (tecido do dedo) ou transmite a luz (lóbulo da orelha). Parte da luz é absorvida pelo sangue e a luz transmitida ou transmitida é recebida pelo detetor de luz. A quantidade de luz absorvida depende do volume de sangue nesse tecido. A saída do detetor é na forma de sinal elétrico e é proporcional à taxa de batimento cardíaco.</w:t>
+      </w:r>
+    </w:p>
+    <w:p>
+      <w:pPr>
+        <w:spacing w:line="360" w:lineRule="auto"/>
+        <w:rPr>
+          <w:rFonts w:ascii="Arial" w:hAnsi="Arial" w:cs="Arial"/>
+          <w:sz w:val="24"/>
+          <w:szCs w:val="24"/>
+        </w:rPr>
+      </w:pPr>
+    </w:p>
+    <w:p>
+      <w:pPr>
+        <w:spacing w:line="360" w:lineRule="auto"/>
+        <w:rPr>
+          <w:rFonts w:ascii="Arial" w:hAnsi="Arial" w:cs="Arial"/>
+          <w:sz w:val="24"/>
+          <w:szCs w:val="24"/>
+        </w:rPr>
+      </w:pPr>
+      <w:r>
+        <w:rPr>
+          <w:rFonts w:ascii="Arial" w:hAnsi="Arial" w:cs="Arial"/>
+          <w:sz w:val="24"/>
+          <w:szCs w:val="24"/>
+        </w:rPr>
+        <w:t>Este sinal é, na verdade, um sinal DC relativo aos tecidos, ao volume sanguíneo e à componente AC síncrona com a batida do coração causada por alterações pulsáveis no volume sanguíneo arterial, é sobreposto ao sinal DC. Assim, o principal requisito é isolar essa componente AC, pois é de primordial importância.</w:t>
+      </w:r>
+    </w:p>
+    <w:p>
+      <w:pPr>
+        <w:spacing w:line="360" w:lineRule="auto"/>
+        <w:rPr>
+          <w:rFonts w:ascii="Arial" w:hAnsi="Arial" w:cs="Arial"/>
+          <w:sz w:val="24"/>
+          <w:szCs w:val="24"/>
+        </w:rPr>
+      </w:pPr>
+      <w:r>
+        <w:rPr>
+          <w:rFonts w:ascii="Arial" w:hAnsi="Arial" w:cs="Arial"/>
+          <w:sz w:val="24"/>
+          <w:szCs w:val="24"/>
+        </w:rPr>
+        <mc:AlternateContent>
+          <mc:Choice Requires="wps">
+            <w:drawing>
+              <wp:anchor distT="0" distB="0" distL="114300" distR="114300" simplePos="0" relativeHeight="251662336" behindDoc="1" locked="0" layoutInCell="1" allowOverlap="1">
+                <wp:simplePos x="0" y="0"/>
+                <wp:positionH relativeFrom="page">
+                  <wp:align>right</wp:align>
+                </wp:positionH>
+                <wp:positionV relativeFrom="paragraph">
+                  <wp:posOffset>3021330</wp:posOffset>
+                </wp:positionV>
+                <wp:extent cx="7145655" cy="276225"/>
+                <wp:effectExtent l="0" t="0" r="0" b="0"/>
+                <wp:wrapTight wrapText="bothSides">
+                  <wp:wrapPolygon edited="0">
+                    <wp:start x="0" y="0"/>
+                    <wp:lineTo x="0" y="20057"/>
+                    <wp:lineTo x="21537" y="20057"/>
+                    <wp:lineTo x="21537" y="0"/>
+                    <wp:lineTo x="0" y="0"/>
+                  </wp:wrapPolygon>
+                </wp:wrapTight>
+                <wp:docPr id="17" name="Caixa de texto 17"/>
+                <wp:cNvGraphicFramePr/>
+                <a:graphic xmlns:a="http://schemas.openxmlformats.org/drawingml/2006/main">
+                  <a:graphicData uri="http://schemas.microsoft.com/office/word/2010/wordprocessingShape">
+                    <wps:wsp>
+                      <wps:cNvSpPr txBox="1"/>
+                      <wps:spPr>
+                        <a:xfrm>
+                          <a:off x="0" y="0"/>
+                          <a:ext cx="7145655" cy="266700"/>
+                        </a:xfrm>
+                        <a:prstGeom prst="rect">
+                          <a:avLst/>
+                        </a:prstGeom>
+                        <a:solidFill>
+                          <a:prstClr val="white"/>
+                        </a:solidFill>
+                        <a:ln>
+                          <a:noFill/>
+                        </a:ln>
+                      </wps:spPr>
+                      <wps:txbx>
+                        <w:txbxContent>
+                          <w:p>
+                            <w:pPr>
+                              <w:pStyle w:val="Legenda"/>
+                              <w:rPr>
+                                <w:rFonts w:ascii="Courier New" w:eastAsia="Times New Roman" w:hAnsi="Courier New" w:cs="Courier New"/>
+                                <w:noProof/>
+                                <w:sz w:val="20"/>
+                                <w:szCs w:val="20"/>
+                              </w:rPr>
+                            </w:pPr>
+                            <w:r>
+                              <w:t>Figura 1- Circuito final</w:t>
+                            </w:r>
+                          </w:p>
+                        </w:txbxContent>
+                      </wps:txbx>
+                      <wps:bodyPr rot="0" spcFirstLastPara="0" vertOverflow="overflow" horzOverflow="overflow" vert="horz" wrap="square" lIns="0" tIns="0" rIns="0" bIns="0" numCol="1" spcCol="0" rtlCol="0" fromWordArt="0" anchor="t" anchorCtr="0" forceAA="0" compatLnSpc="1">
+                        <a:prstTxWarp prst="textNoShape">
+                          <a:avLst/>
+                        </a:prstTxWarp>
+                        <a:spAutoFit/>
+                      </wps:bodyPr>
+                    </wps:wsp>
+                  </a:graphicData>
+                </a:graphic>
+                <wp14:sizeRelH relativeFrom="page">
+                  <wp14:pctWidth>0</wp14:pctWidth>
+                </wp14:sizeRelH>
+                <wp14:sizeRelV relativeFrom="page">
+                  <wp14:pctHeight>0</wp14:pctHeight>
+                </wp14:sizeRelV>
+              </wp:anchor>
+            </w:drawing>
+          </mc:Choice>
+          <mc:Fallback>
+            <w:pict>
+              <v:shape id="Caixa de texto 17" o:spid="_x0000_s1027" type="#_x0000_t202" style="position:absolute;margin-left:511.45pt;margin-top:237.9pt;width:562.65pt;height:21.75pt;z-index:-251654144;visibility:visible;mso-wrap-style:square;mso-width-percent:0;mso-height-percent:0;mso-wrap-distance-left:9pt;mso-wrap-distance-top:0;mso-wrap-distance-right:9pt;mso-wrap-distance-bottom:0;mso-position-horizontal:right;mso-position-horizontal-relative:page;mso-position-vertical:absolute;mso-position-vertical-relative:text;mso-width-percent:0;mso-height-percent:0;mso-width-relative:page;mso-height-relative:page;v-text-anchor:top" o:gfxdata="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" stroked="f">
+                <v:textbox style="mso-fit-shape-to-text:t" inset="0,0,0,0">
+                  <w:txbxContent>
+                    <w:p>
+                      <w:pPr>
+                        <w:pStyle w:val="Legenda"/>
+                        <w:rPr>
+                          <w:rFonts w:ascii="Courier New" w:eastAsia="Times New Roman" w:hAnsi="Courier New" w:cs="Courier New"/>
+                          <w:noProof/>
+                          <w:sz w:val="20"/>
+                          <w:szCs w:val="20"/>
+                        </w:rPr>
+                      </w:pPr>
+                      <w:r>
+                        <w:t>Figura 1- Circuito final</w:t>
+                      </w:r>
+                    </w:p>
+                  </w:txbxContent>
+                </v:textbox>
+                <w10:wrap type="tight" anchorx="page"/>
+              </v:shape>
+            </w:pict>
+          </mc:Fallback>
+        </mc:AlternateContent>
+      </w:r>
+      <w:r>
+        <w:rPr>
+          <w:rFonts w:ascii="Arial" w:hAnsi="Arial" w:cs="Arial"/>
+          <w:sz w:val="24"/>
+          <w:szCs w:val="24"/>
+        </w:rPr>
+        <w:drawing>
+          <wp:anchor distT="0" distB="0" distL="114300" distR="114300" simplePos="0" relativeHeight="251661312" behindDoc="1" locked="0" layoutInCell="1" allowOverlap="1">
+            <wp:simplePos x="0" y="0"/>
+            <wp:positionH relativeFrom="margin">
+              <wp:align>center</wp:align>
+            </wp:positionH>
+            <wp:positionV relativeFrom="paragraph">
+              <wp:posOffset>0</wp:posOffset>
+            </wp:positionV>
+            <wp:extent cx="7145655" cy="3257550"/>
+            <wp:effectExtent l="0" t="0" r="0" b="0"/>
+            <wp:wrapTight wrapText="bothSides">
+              <wp:wrapPolygon edited="0">
+                <wp:start x="0" y="0"/>
+                <wp:lineTo x="0" y="21474"/>
+                <wp:lineTo x="21537" y="21474"/>
+                <wp:lineTo x="21537" y="0"/>
+                <wp:lineTo x="0" y="0"/>
+              </wp:wrapPolygon>
+            </wp:wrapTight>
+            <wp:docPr id="16" name="Imagem 16"/>
+            <wp:cNvGraphicFramePr>
+              <a:graphicFrameLocks xmlns:a="http://schemas.openxmlformats.org/drawingml/2006/main" noChangeAspect="1"/>
+            </wp:cNvGraphicFramePr>
+            <a:graphic xmlns:a="http://schemas.openxmlformats.org/drawingml/2006/main">
+              <a:graphicData uri="http://schemas.openxmlformats.org/drawingml/2006/picture">
+                <pic:pic xmlns:pic="http://schemas.openxmlformats.org/drawingml/2006/picture">
+                  <pic:nvPicPr>
+                    <pic:cNvPr id="0" name="Imagem 1"/>
+                    <pic:cNvPicPr>
+                      <a:picLocks noChangeAspect="1" noChangeArrowheads="1"/>
+                    </pic:cNvPicPr>
+                  </pic:nvPicPr>
+                  <pic:blipFill>
+                    <a:blip r:embed="rId9">
+                      <a:extLst>
+                        <a:ext uri="{28A0092B-C50C-407E-A947-70E740481C1C}">
+                          <a14:useLocalDpi xmlns:a14="http://schemas.microsoft.com/office/drawing/2010/main" val="0"/>
+                        </a:ext>
+                      </a:extLst>
+                    </a:blip>
+                    <a:srcRect/>
+                    <a:stretch>
+                      <a:fillRect/>
+                    </a:stretch>
+                  </pic:blipFill>
+                  <pic:spPr bwMode="auto">
+                    <a:xfrm>
+                      <a:off x="0" y="0"/>
+                      <a:ext cx="7145655" cy="3257550"/>
+                    </a:xfrm>
+                    <a:prstGeom prst="rect">
+                      <a:avLst/>
+                    </a:prstGeom>
+                    <a:noFill/>
+                  </pic:spPr>
+                </pic:pic>
+              </a:graphicData>
+            </a:graphic>
+            <wp14:sizeRelH relativeFrom="page">
+              <wp14:pctWidth>0</wp14:pctWidth>
+            </wp14:sizeRelH>
+            <wp14:sizeRelV relativeFrom="page">
+              <wp14:pctHeight>0</wp14:pctHeight>
+            </wp14:sizeRelV>
+          </wp:anchor>
+        </w:drawing>
+      </w:r>
+    </w:p>
+    <w:p>
+      <w:pPr>
+        <w:spacing w:line="360" w:lineRule="auto"/>
+        <w:rPr>
+          <w:rFonts w:ascii="Arial" w:hAnsi="Arial" w:cs="Arial"/>
+          <w:sz w:val="24"/>
+          <w:szCs w:val="24"/>
+        </w:rPr>
+      </w:pPr>
+      <w:r>
+        <w:rPr>
+          <w:rFonts w:ascii="Arial" w:hAnsi="Arial" w:cs="Arial"/>
+          <w:sz w:val="24"/>
+          <w:szCs w:val="24"/>
+        </w:rPr>
+        <w:drawing>
+          <wp:anchor distT="0" distB="0" distL="114300" distR="114300" simplePos="0" relativeHeight="251663360" behindDoc="1" locked="0" layoutInCell="1" allowOverlap="1">
+            <wp:simplePos x="0" y="0"/>
+            <wp:positionH relativeFrom="margin">
+              <wp:align>left</wp:align>
+            </wp:positionH>
+            <wp:positionV relativeFrom="paragraph">
+              <wp:posOffset>194310</wp:posOffset>
+            </wp:positionV>
+            <wp:extent cx="2895600" cy="2117090"/>
+            <wp:effectExtent l="0" t="0" r="0" b="0"/>
+            <wp:wrapTight wrapText="bothSides">
+              <wp:wrapPolygon edited="0">
+                <wp:start x="0" y="0"/>
+                <wp:lineTo x="0" y="21380"/>
+                <wp:lineTo x="21458" y="21380"/>
+                <wp:lineTo x="21458" y="0"/>
+                <wp:lineTo x="0" y="0"/>
+              </wp:wrapPolygon>
+            </wp:wrapTight>
+            <wp:docPr id="15" name="Imagem 15"/>
+            <wp:cNvGraphicFramePr>
+              <a:graphicFrameLocks xmlns:a="http://schemas.openxmlformats.org/drawingml/2006/main" noChangeAspect="1"/>
+            </wp:cNvGraphicFramePr>
+            <a:graphic xmlns:a="http://schemas.openxmlformats.org/drawingml/2006/main">
+              <a:graphicData uri="http://schemas.openxmlformats.org/drawingml/2006/picture">
+                <pic:pic xmlns:pic="http://schemas.openxmlformats.org/drawingml/2006/picture">
+                  <pic:nvPicPr>
+                    <pic:cNvPr id="0" name="Imagem 3"/>
+                    <pic:cNvPicPr>
+                      <a:picLocks noChangeAspect="1" noChangeArrowheads="1"/>
+                    </pic:cNvPicPr>
+                  </pic:nvPicPr>
+                  <pic:blipFill>
+                    <a:blip r:embed="rId10">
+                      <a:extLst>
+                        <a:ext uri="{28A0092B-C50C-407E-A947-70E740481C1C}">
+                          <a14:useLocalDpi xmlns:a14="http://schemas.microsoft.com/office/drawing/2010/main" val="0"/>
+                        </a:ext>
+                      </a:extLst>
+                    </a:blip>
+                    <a:srcRect/>
+                    <a:stretch>
+                      <a:fillRect/>
+                    </a:stretch>
+                  </pic:blipFill>
+                  <pic:spPr bwMode="auto">
+                    <a:xfrm>
+                      <a:off x="0" y="0"/>
+                      <a:ext cx="2895600" cy="2117090"/>
+                    </a:xfrm>
+                    <a:prstGeom prst="rect">
+                      <a:avLst/>
+                    </a:prstGeom>
+                    <a:noFill/>
+                  </pic:spPr>
+                </pic:pic>
+              </a:graphicData>
+            </a:graphic>
+            <wp14:sizeRelH relativeFrom="page">
+              <wp14:pctWidth>0</wp14:pctWidth>
+            </wp14:sizeRelH>
+            <wp14:sizeRelV relativeFrom="page">
+              <wp14:pctHeight>0</wp14:pctHeight>
+            </wp14:sizeRelV>
+          </wp:anchor>
+        </w:drawing>
+      </w:r>
+    </w:p>
+    <w:p>
+      <w:pPr>
+        <w:spacing w:line="360" w:lineRule="auto"/>
+        <w:rPr>
+          <w:rFonts w:ascii="Arial" w:hAnsi="Arial" w:cs="Arial"/>
+          <w:sz w:val="24"/>
+          <w:szCs w:val="24"/>
+        </w:rPr>
+      </w:pPr>
+    </w:p>
+    <w:p>
+      <w:pPr>
+        <w:spacing w:line="360" w:lineRule="auto"/>
+        <w:rPr>
+          <w:rFonts w:ascii="Arial" w:hAnsi="Arial" w:cs="Arial"/>
+          <w:sz w:val="24"/>
+          <w:szCs w:val="24"/>
+        </w:rPr>
+      </w:pPr>
+    </w:p>
+    <w:p>
+      <w:pPr>
+        <w:spacing w:line="360" w:lineRule="auto"/>
+        <w:rPr>
+          <w:rFonts w:ascii="Arial" w:hAnsi="Arial" w:cs="Arial"/>
+          <w:sz w:val="24"/>
+          <w:szCs w:val="24"/>
+        </w:rPr>
+      </w:pPr>
+    </w:p>
+    <w:p>
+      <w:pPr>
+        <w:spacing w:line="360" w:lineRule="auto"/>
+        <w:rPr>
+          <w:rFonts w:ascii="Arial" w:hAnsi="Arial" w:cs="Arial"/>
+          <w:sz w:val="24"/>
+          <w:szCs w:val="24"/>
+        </w:rPr>
+      </w:pPr>
+    </w:p>
+    <w:p>
+      <w:pPr>
+        <w:spacing w:line="360" w:lineRule="auto"/>
+        <w:rPr>
+          <w:rFonts w:ascii="Arial" w:hAnsi="Arial" w:cs="Arial"/>
+          <w:sz w:val="24"/>
+          <w:szCs w:val="24"/>
+        </w:rPr>
+      </w:pPr>
+    </w:p>
+    <w:p>
+      <w:pPr>
+        <w:spacing w:line="360" w:lineRule="auto"/>
+        <w:rPr>
+          <w:rFonts w:ascii="Arial" w:hAnsi="Arial" w:cs="Arial"/>
+          <w:sz w:val="24"/>
+          <w:szCs w:val="24"/>
+        </w:rPr>
+      </w:pPr>
+    </w:p>
+    <w:p>
+      <w:pPr>
+        <w:spacing w:line="360" w:lineRule="auto"/>
+        <w:rPr>
+          <w:rFonts w:ascii="Arial" w:hAnsi="Arial" w:cs="Arial"/>
+          <w:sz w:val="24"/>
+          <w:szCs w:val="24"/>
+        </w:rPr>
+      </w:pPr>
+    </w:p>
+    <w:p>
+      <w:pPr>
+        <w:spacing w:line="360" w:lineRule="auto"/>
+        <w:rPr>
+          <w:rFonts w:ascii="Arial" w:hAnsi="Arial" w:cs="Arial"/>
+          <w:sz w:val="24"/>
+          <w:szCs w:val="24"/>
+        </w:rPr>
+      </w:pPr>
+      <w:r>
+        <w:rPr>
+          <w:rFonts w:ascii="Arial" w:hAnsi="Arial" w:cs="Arial"/>
+          <w:sz w:val="24"/>
+          <w:szCs w:val="24"/>
+        </w:rPr>
+        <mc:AlternateContent>
+          <mc:Choice Requires="wps">
+            <w:drawing>
+              <wp:anchor distT="0" distB="0" distL="114300" distR="114300" simplePos="0" relativeHeight="251664384" behindDoc="1" locked="0" layoutInCell="1" allowOverlap="1">
+                <wp:simplePos x="0" y="0"/>
+                <wp:positionH relativeFrom="margin">
+                  <wp:align>left</wp:align>
+                </wp:positionH>
+                <wp:positionV relativeFrom="paragraph">
+                  <wp:posOffset>94615</wp:posOffset>
+                </wp:positionV>
+                <wp:extent cx="3048000" cy="276225"/>
+                <wp:effectExtent l="0" t="0" r="0" b="0"/>
+                <wp:wrapTight wrapText="bothSides">
+                  <wp:wrapPolygon edited="0">
+                    <wp:start x="0" y="0"/>
+                    <wp:lineTo x="0" y="20057"/>
+                    <wp:lineTo x="21465" y="20057"/>
+                    <wp:lineTo x="21465" y="0"/>
+                    <wp:lineTo x="0" y="0"/>
+                  </wp:wrapPolygon>
+                </wp:wrapTight>
+                <wp:docPr id="14" name="Caixa de texto 14"/>
+                <wp:cNvGraphicFramePr/>
+                <a:graphic xmlns:a="http://schemas.openxmlformats.org/drawingml/2006/main">
+                  <a:graphicData uri="http://schemas.microsoft.com/office/word/2010/wordprocessingShape">
+                    <wps:wsp>
+                      <wps:cNvSpPr txBox="1"/>
+                      <wps:spPr>
+                        <a:xfrm>
+                          <a:off x="0" y="0"/>
+                          <a:ext cx="3048000" cy="266700"/>
+                        </a:xfrm>
+                        <a:prstGeom prst="rect">
+                          <a:avLst/>
+                        </a:prstGeom>
+                        <a:solidFill>
+                          <a:prstClr val="white"/>
+                        </a:solidFill>
+                        <a:ln>
+                          <a:noFill/>
+                        </a:ln>
+                      </wps:spPr>
+                      <wps:txbx>
+                        <w:txbxContent>
+                          <w:p>
+                            <w:pPr>
+                              <w:pStyle w:val="Legenda"/>
+                              <w:rPr>
+                                <w:rFonts w:ascii="Courier New" w:eastAsia="Times New Roman" w:hAnsi="Courier New" w:cs="Courier New"/>
+                                <w:noProof/>
+                                <w:sz w:val="20"/>
+                                <w:szCs w:val="20"/>
+                              </w:rPr>
+                            </w:pPr>
+                            <w:r>
+                              <w:t>Figura 2-Sinal obtido à saída do LDR</w:t>
+                            </w:r>
+                          </w:p>
+                        </w:txbxContent>
+                      </wps:txbx>
+                      <wps:bodyPr rot="0" spcFirstLastPara="0" vertOverflow="overflow" horzOverflow="overflow" vert="horz" wrap="square" lIns="0" tIns="0" rIns="0" bIns="0" numCol="1" spcCol="0" rtlCol="0" fromWordArt="0" anchor="t" anchorCtr="0" forceAA="0" compatLnSpc="1">
+                        <a:prstTxWarp prst="textNoShape">
+                          <a:avLst/>
+                        </a:prstTxWarp>
+                        <a:spAutoFit/>
+                      </wps:bodyPr>
+                    </wps:wsp>
+                  </a:graphicData>
+                </a:graphic>
+                <wp14:sizeRelH relativeFrom="page">
+                  <wp14:pctWidth>0</wp14:pctWidth>
+                </wp14:sizeRelH>
+                <wp14:sizeRelV relativeFrom="page">
+                  <wp14:pctHeight>0</wp14:pctHeight>
+                </wp14:sizeRelV>
+              </wp:anchor>
+            </w:drawing>
+          </mc:Choice>
+          <mc:Fallback>
+            <w:pict>
+              <v:shape id="Caixa de texto 14" o:spid="_x0000_s1028" type="#_x0000_t202" style="position:absolute;margin-left:0;margin-top:7.45pt;width:240pt;height:21.75pt;z-index:-251652096;visibility:visible;mso-wrap-style:square;mso-width-percent:0;mso-height-percent:0;mso-wrap-distance-left:9pt;mso-wrap-distance-top:0;mso-wrap-distance-right:9pt;mso-wrap-distance-bottom:0;mso-position-horizontal:left;mso-position-horizontal-relative:margin;mso-position-vertical:absolute;mso-position-vertical-relative:text;mso-width-percent:0;mso-height-percent:0;mso-width-relative:page;mso-height-relative:page;v-text-anchor:top" o:gfxdata="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" stroked="f">
+                <v:textbox style="mso-fit-shape-to-text:t" inset="0,0,0,0">
+                  <w:txbxContent>
+                    <w:p>
+                      <w:pPr>
+                        <w:pStyle w:val="Legenda"/>
+                        <w:rPr>
+                          <w:rFonts w:ascii="Courier New" w:eastAsia="Times New Roman" w:hAnsi="Courier New" w:cs="Courier New"/>
+                          <w:noProof/>
+                          <w:sz w:val="20"/>
+                          <w:szCs w:val="20"/>
+                        </w:rPr>
+                      </w:pPr>
+                      <w:r>
+                        <w:t>Figura 2-Sinal obtido à saída do LDR</w:t>
+                      </w:r>
+                    </w:p>
+                  </w:txbxContent>
+                </v:textbox>
+                <w10:wrap type="tight" anchorx="margin"/>
+              </v:shape>
+            </w:pict>
+          </mc:Fallback>
+        </mc:AlternateContent>
+      </w:r>
+    </w:p>
+    <w:p>
+      <w:pPr>
+        <w:spacing w:line="360" w:lineRule="auto"/>
+        <w:rPr>
+          <w:rFonts w:ascii="Arial" w:hAnsi="Arial" w:cs="Arial"/>
+          <w:sz w:val="24"/>
+          <w:szCs w:val="24"/>
+        </w:rPr>
+      </w:pPr>
+    </w:p>
+    <w:p>
+      <w:pPr>
+        <w:spacing w:line="360" w:lineRule="auto"/>
+        <w:rPr>
+          <w:rFonts w:ascii="Arial" w:hAnsi="Arial" w:cs="Arial"/>
+          <w:sz w:val="24"/>
+          <w:szCs w:val="24"/>
+        </w:rPr>
+      </w:pPr>
+      <w:r>
+        <w:rPr>
+          <w:rFonts w:ascii="Arial" w:hAnsi="Arial" w:cs="Arial"/>
+          <w:sz w:val="24"/>
+          <w:szCs w:val="24"/>
+        </w:rPr>
+        <w:drawing>
+          <wp:inline distT="0" distB="0" distL="0" distR="0">
+            <wp:extent cx="2914650" cy="2133600"/>
+            <wp:effectExtent l="0" t="0" r="0" b="0"/>
+            <wp:docPr id="13" name="Imagem 13"/>
+            <wp:cNvGraphicFramePr>
+              <a:graphicFrameLocks xmlns:a="http://schemas.openxmlformats.org/drawingml/2006/main" noChangeAspect="1"/>
+            </wp:cNvGraphicFramePr>
+            <a:graphic xmlns:a="http://schemas.openxmlformats.org/drawingml/2006/main">
+              <a:graphicData uri="http://schemas.openxmlformats.org/drawingml/2006/picture">
+                <pic:pic xmlns:pic="http://schemas.openxmlformats.org/drawingml/2006/picture">
+                  <pic:nvPicPr>
+                    <pic:cNvPr id="0" name="Imagem 5"/>
+                    <pic:cNvPicPr>
+                      <a:picLocks noChangeAspect="1" noChangeArrowheads="1"/>
+                    </pic:cNvPicPr>
+                  </pic:nvPicPr>
+                  <pic:blipFill>
+                    <a:blip r:embed="rId11">
+                      <a:extLst>
+                        <a:ext uri="{28A0092B-C50C-407E-A947-70E740481C1C}">
+                          <a14:useLocalDpi xmlns:a14="http://schemas.microsoft.com/office/drawing/2010/main" val="0"/>
+                        </a:ext>
+                      </a:extLst>
+                    </a:blip>
+                    <a:srcRect/>
+                    <a:stretch>
+                      <a:fillRect/>
+                    </a:stretch>
+                  </pic:blipFill>
+                  <pic:spPr bwMode="auto">
+                    <a:xfrm>
+                      <a:off x="0" y="0"/>
+                      <a:ext cx="2914650" cy="2133600"/>
+                    </a:xfrm>
+                    <a:prstGeom prst="rect">
+                      <a:avLst/>
+                    </a:prstGeom>
+                    <a:noFill/>
+                    <a:ln>
+                      <a:noFill/>
+                    </a:ln>
+                  </pic:spPr>
+                </pic:pic>
+              </a:graphicData>
+            </a:graphic>
+          </wp:inline>
+        </w:drawing>
+      </w:r>
+    </w:p>
+    <w:p>
+      <w:pPr>
+        <w:spacing w:line="360" w:lineRule="auto"/>
+        <w:rPr>
+          <w:rFonts w:ascii="Arial" w:hAnsi="Arial" w:cs="Arial"/>
+          <w:i/>
+          <w:iCs/>
+          <w:sz w:val="24"/>
+          <w:szCs w:val="24"/>
+        </w:rPr>
+      </w:pPr>
+      <w:r>
+        <w:rPr>
+          <w:rFonts w:ascii="Arial" w:hAnsi="Arial" w:cs="Arial"/>
+          <w:i/>
+          <w:iCs/>
+          <w:sz w:val="24"/>
+          <w:szCs w:val="24"/>
+        </w:rPr>
+        <w:t>Figura 3-Sinal após filtro passa-alto(HPF-Fig.1)</w:t>
+      </w:r>
+    </w:p>
+    <w:p>
+      <w:pPr>
+        <w:spacing w:line="360" w:lineRule="auto"/>
+        <w:rPr>
+          <w:rFonts w:ascii="Arial" w:hAnsi="Arial" w:cs="Arial"/>
+          <w:sz w:val="24"/>
+          <w:szCs w:val="24"/>
+        </w:rPr>
+      </w:pPr>
+      <w:r>
+        <w:rPr>
+          <w:rFonts w:ascii="Arial" w:hAnsi="Arial" w:cs="Arial"/>
+          <w:sz w:val="24"/>
+          <w:szCs w:val="24"/>
+        </w:rPr>
+        <w:drawing>
+          <wp:inline distT="0" distB="0" distL="0" distR="0">
+            <wp:extent cx="2952750" cy="2162175"/>
+            <wp:effectExtent l="0" t="0" r="0" b="9525"/>
+            <wp:docPr id="12" name="Imagem 12"/>
+            <wp:cNvGraphicFramePr>
+              <a:graphicFrameLocks xmlns:a="http://schemas.openxmlformats.org/drawingml/2006/main" noChangeAspect="1"/>
+            </wp:cNvGraphicFramePr>
+            <a:graphic xmlns:a="http://schemas.openxmlformats.org/drawingml/2006/main">
+              <a:graphicData uri="http://schemas.openxmlformats.org/drawingml/2006/picture">
+                <pic:pic xmlns:pic="http://schemas.openxmlformats.org/drawingml/2006/picture">
+                  <pic:nvPicPr>
+                    <pic:cNvPr id="0" name="Imagem 6"/>
+                    <pic:cNvPicPr>
+                      <a:picLocks noChangeAspect="1" noChangeArrowheads="1"/>
+                    </pic:cNvPicPr>
+                  </pic:nvPicPr>
+                  <pic:blipFill>
+                    <a:blip r:embed="rId12">
+                      <a:extLst>
+                        <a:ext uri="{28A0092B-C50C-407E-A947-70E740481C1C}">
+                          <a14:useLocalDpi xmlns:a14="http://schemas.microsoft.com/office/drawing/2010/main" val="0"/>
+                        </a:ext>
+                      </a:extLst>
+                    </a:blip>
+                    <a:srcRect/>
+                    <a:stretch>
+                      <a:fillRect/>
+                    </a:stretch>
+                  </pic:blipFill>
+                  <pic:spPr bwMode="auto">
+                    <a:xfrm>
+                      <a:off x="0" y="0"/>
+                      <a:ext cx="2952750" cy="2162175"/>
+                    </a:xfrm>
+                    <a:prstGeom prst="rect">
+                      <a:avLst/>
+                    </a:prstGeom>
+                    <a:noFill/>
+                    <a:ln>
+                      <a:noFill/>
+                    </a:ln>
+                  </pic:spPr>
+                </pic:pic>
+              </a:graphicData>
+            </a:graphic>
+          </wp:inline>
+        </w:drawing>
+      </w:r>
+    </w:p>
+    <w:p>
+      <w:pPr>
+        <w:spacing w:line="360" w:lineRule="auto"/>
+        <w:rPr>
+          <w:rFonts w:ascii="Arial" w:hAnsi="Arial" w:cs="Arial"/>
+          <w:i/>
+          <w:iCs/>
+          <w:sz w:val="24"/>
+          <w:szCs w:val="24"/>
+        </w:rPr>
+      </w:pPr>
+      <w:r>
+        <w:rPr>
+          <w:rFonts w:ascii="Arial" w:hAnsi="Arial" w:cs="Arial"/>
+          <w:i/>
+          <w:iCs/>
+          <w:sz w:val="24"/>
+          <w:szCs w:val="24"/>
+        </w:rPr>
+        <w:t>Figura 4-Sinal após filtro passa-alto e primeiro filtro passa-baixo(LPF-Fig.1)</w:t>
+      </w:r>
+    </w:p>
+    <w:p>
+      <w:pPr>
+        <w:spacing w:line="360" w:lineRule="auto"/>
+        <w:rPr>
+          <w:rFonts w:ascii="Arial" w:hAnsi="Arial" w:cs="Arial"/>
+          <w:sz w:val="24"/>
+          <w:szCs w:val="24"/>
+        </w:rPr>
+      </w:pPr>
+    </w:p>
+    <w:p>
+      <w:pPr>
+        <w:spacing w:line="360" w:lineRule="auto"/>
+        <w:rPr>
+          <w:rFonts w:ascii="Arial" w:hAnsi="Arial" w:cs="Arial"/>
+          <w:sz w:val="24"/>
+          <w:szCs w:val="24"/>
+        </w:rPr>
+      </w:pPr>
+      <w:r>
+        <w:rPr>
+          <w:rFonts w:ascii="Arial" w:hAnsi="Arial" w:cs="Arial"/>
+          <w:sz w:val="24"/>
+          <w:szCs w:val="24"/>
+        </w:rPr>
+        <w:drawing>
+          <wp:inline distT="0" distB="0" distL="0" distR="0">
+            <wp:extent cx="2943225" cy="2152650"/>
+            <wp:effectExtent l="0" t="0" r="9525" b="0"/>
+            <wp:docPr id="11" name="Imagem 11"/>
+            <wp:cNvGraphicFramePr>
+              <a:graphicFrameLocks xmlns:a="http://schemas.openxmlformats.org/drawingml/2006/main" noChangeAspect="1"/>
+            </wp:cNvGraphicFramePr>
+            <a:graphic xmlns:a="http://schemas.openxmlformats.org/drawingml/2006/main">
+              <a:graphicData uri="http://schemas.openxmlformats.org/drawingml/2006/picture">
+                <pic:pic xmlns:pic="http://schemas.openxmlformats.org/drawingml/2006/picture">
+                  <pic:nvPicPr>
+                    <pic:cNvPr id="0" name="Imagem 7"/>
+                    <pic:cNvPicPr>
+                      <a:picLocks noChangeAspect="1" noChangeArrowheads="1"/>
+                    </pic:cNvPicPr>
+                  </pic:nvPicPr>
+                  <pic:blipFill>
+                    <a:blip r:embed="rId13">
+                      <a:extLst>
+                        <a:ext uri="{28A0092B-C50C-407E-A947-70E740481C1C}">
+                          <a14:useLocalDpi xmlns:a14="http://schemas.microsoft.com/office/drawing/2010/main" val="0"/>
+                        </a:ext>
+                      </a:extLst>
+                    </a:blip>
+                    <a:srcRect/>
+                    <a:stretch>
+                      <a:fillRect/>
+                    </a:stretch>
+                  </pic:blipFill>
+                  <pic:spPr bwMode="auto">
+                    <a:xfrm>
+                      <a:off x="0" y="0"/>
+                      <a:ext cx="2943225" cy="2152650"/>
+                    </a:xfrm>
+                    <a:prstGeom prst="rect">
+                      <a:avLst/>
+                    </a:prstGeom>
+                    <a:noFill/>
+                    <a:ln>
+                      <a:noFill/>
+                    </a:ln>
+                  </pic:spPr>
+                </pic:pic>
+              </a:graphicData>
+            </a:graphic>
+          </wp:inline>
+        </w:drawing>
+      </w:r>
+    </w:p>
+    <w:p>
+      <w:pPr>
+        <w:spacing w:line="360" w:lineRule="auto"/>
+        <w:rPr>
+          <w:rFonts w:ascii="Arial" w:hAnsi="Arial" w:cs="Arial"/>
+          <w:i/>
+          <w:iCs/>
+          <w:sz w:val="24"/>
+          <w:szCs w:val="24"/>
+        </w:rPr>
+      </w:pPr>
+      <w:r>
+        <w:rPr>
+          <w:rFonts w:ascii="Arial" w:hAnsi="Arial" w:cs="Arial"/>
+          <w:i/>
+          <w:iCs/>
+          <w:sz w:val="24"/>
+          <w:szCs w:val="24"/>
+        </w:rPr>
+        <w:lastRenderedPageBreak/>
+        <w:t>Figura 5-Sinal após filtro passa -alto, filtro passa-baixo1 e filtro passa-baixo2(LPF2-Fig.1</w:t>
+      </w:r>
+    </w:p>
+    <w:p>
+      <w:pPr>
+        <w:spacing w:line="360" w:lineRule="auto"/>
+        <w:rPr>
+          <w:rFonts w:ascii="Arial" w:hAnsi="Arial" w:cs="Arial"/>
+          <w:sz w:val="24"/>
+          <w:szCs w:val="24"/>
+        </w:rPr>
+      </w:pPr>
+    </w:p>
+    <w:p>
+      <w:pPr>
+        <w:spacing w:line="360" w:lineRule="auto"/>
+        <w:rPr>
+          <w:rFonts w:ascii="Arial" w:hAnsi="Arial" w:cs="Arial"/>
+          <w:sz w:val="24"/>
+          <w:szCs w:val="24"/>
+        </w:rPr>
+      </w:pPr>
+      <w:r>
+        <w:rPr>
+          <w:rFonts w:ascii="Arial" w:hAnsi="Arial" w:cs="Arial"/>
+          <w:sz w:val="24"/>
+          <w:szCs w:val="24"/>
+        </w:rPr>
+        <w:drawing>
+          <wp:inline distT="0" distB="0" distL="0" distR="0">
+            <wp:extent cx="2933700" cy="2143125"/>
+            <wp:effectExtent l="0" t="0" r="0" b="9525"/>
+            <wp:docPr id="10" name="Imagem 10"/>
+            <wp:cNvGraphicFramePr>
+              <a:graphicFrameLocks xmlns:a="http://schemas.openxmlformats.org/drawingml/2006/main" noChangeAspect="1"/>
+            </wp:cNvGraphicFramePr>
+            <a:graphic xmlns:a="http://schemas.openxmlformats.org/drawingml/2006/main">
+              <a:graphicData uri="http://schemas.openxmlformats.org/drawingml/2006/picture">
+                <pic:pic xmlns:pic="http://schemas.openxmlformats.org/drawingml/2006/picture">
+                  <pic:nvPicPr>
+                    <pic:cNvPr id="0" name="Imagem 8"/>
+                    <pic:cNvPicPr>
+                      <a:picLocks noChangeAspect="1" noChangeArrowheads="1"/>
+                    </pic:cNvPicPr>
+                  </pic:nvPicPr>
+                  <pic:blipFill>
+                    <a:blip r:embed="rId14">
+                      <a:extLst>
+                        <a:ext uri="{28A0092B-C50C-407E-A947-70E740481C1C}">
+                          <a14:useLocalDpi xmlns:a14="http://schemas.microsoft.com/office/drawing/2010/main" val="0"/>
+                        </a:ext>
+                      </a:extLst>
+                    </a:blip>
+                    <a:srcRect/>
+                    <a:stretch>
+                      <a:fillRect/>
+                    </a:stretch>
+                  </pic:blipFill>
+                  <pic:spPr bwMode="auto">
+                    <a:xfrm>
+                      <a:off x="0" y="0"/>
+                      <a:ext cx="2933700" cy="2143125"/>
+                    </a:xfrm>
+                    <a:prstGeom prst="rect">
+                      <a:avLst/>
+                    </a:prstGeom>
+                    <a:noFill/>
+                    <a:ln>
+                      <a:noFill/>
+                    </a:ln>
+                  </pic:spPr>
+                </pic:pic>
+              </a:graphicData>
+            </a:graphic>
+          </wp:inline>
+        </w:drawing>
+      </w:r>
+    </w:p>
+    <w:p>
+      <w:pPr>
+        <w:spacing w:line="360" w:lineRule="auto"/>
+        <w:rPr>
+          <w:rFonts w:ascii="Arial" w:hAnsi="Arial" w:cs="Arial"/>
+          <w:i/>
+          <w:iCs/>
+          <w:sz w:val="24"/>
+          <w:szCs w:val="24"/>
+        </w:rPr>
+      </w:pPr>
+      <w:r>
+        <w:rPr>
+          <w:rFonts w:ascii="Arial" w:hAnsi="Arial" w:cs="Arial"/>
+          <w:i/>
+          <w:iCs/>
+          <w:sz w:val="24"/>
+          <w:szCs w:val="24"/>
+        </w:rPr>
+        <w:t>Figura 6- Sinal após filtragem e amplificação(OUT-Fig.1)</w:t>
+      </w:r>
+    </w:p>
+    <w:p>
+      <w:pPr>
+        <w:spacing w:line="360" w:lineRule="auto"/>
+        <w:rPr>
+          <w:rFonts w:ascii="Arial" w:hAnsi="Arial" w:cs="Arial"/>
+          <w:b/>
+          <w:sz w:val="24"/>
+          <w:szCs w:val="24"/>
+        </w:rPr>
+      </w:pPr>
+    </w:p>
+    <w:p>
+      <w:pPr>
+        <w:spacing w:line="360" w:lineRule="auto"/>
+        <w:rPr>
+          <w:rFonts w:ascii="Arial" w:hAnsi="Arial" w:cs="Arial"/>
+          <w:b/>
+          <w:sz w:val="24"/>
+          <w:szCs w:val="24"/>
+        </w:rPr>
+      </w:pPr>
+    </w:p>
+    <w:p>
+      <w:pPr>
+        <w:spacing w:line="360" w:lineRule="auto"/>
+        <w:rPr>
+          <w:rFonts w:ascii="Arial" w:hAnsi="Arial" w:cs="Arial"/>
+          <w:b/>
+          <w:sz w:val="24"/>
+          <w:szCs w:val="24"/>
+        </w:rPr>
+      </w:pPr>
+    </w:p>
+    <w:p>
+      <w:pPr>
+        <w:spacing w:line="360" w:lineRule="auto"/>
+        <w:rPr>
+          <w:rFonts w:ascii="Arial" w:hAnsi="Arial" w:cs="Arial"/>
+          <w:sz w:val="24"/>
+          <w:szCs w:val="24"/>
+        </w:rPr>
+      </w:pPr>
+      <w:r>
+        <w:rPr>
+          <w:rFonts w:ascii="Arial" w:hAnsi="Arial" w:cs="Arial"/>
+          <w:sz w:val="24"/>
+          <w:szCs w:val="24"/>
+        </w:rPr>
         <w:t>Acelerómetros</w:t>
       </w:r>
       <w:r>
@@ -1342,6 +3132,8 @@
           <w:szCs w:val="24"/>
         </w:rPr>
       </w:pPr>
+      <w:bookmarkStart w:id="0" w:name="_GoBack"/>
+      <w:bookmarkEnd w:id="0"/>
     </w:p>
     <w:p>
       <w:pPr>
@@ -2593,40 +4385,40 @@
           <w:sz w:val="24"/>
           <w:szCs w:val="24"/>
         </w:rPr>
+        <w:t>Sensor de pulsação:</w:t>
+      </w:r>
+    </w:p>
+    <w:p>
+      <w:pPr>
+        <w:spacing w:line="360" w:lineRule="auto"/>
+        <w:rPr>
+          <w:rFonts w:ascii="Arial" w:hAnsi="Arial" w:cs="Arial"/>
+          <w:sz w:val="24"/>
+          <w:szCs w:val="24"/>
+        </w:rPr>
+      </w:pPr>
+      <w:r>
+        <w:rPr>
+          <w:rFonts w:ascii="Arial" w:hAnsi="Arial" w:cs="Arial"/>
+          <w:sz w:val="24"/>
+          <w:szCs w:val="24"/>
+        </w:rPr>
+        <w:t xml:space="preserve">O sensor de pulsação tem um funcionamento que é baseado no principio físico da fotopletismografia. Consiste num exame que mede a variação do volume sanguíneo através da analise da intensidade luminosa. A absorção/ reflexão de luz, de acordo com o ritmo cardíaco, resulta num sinal que é detetado pelo sensor e dessa forma é possível observar a forma de onda. Neste trabalho, o sensor é constituído pelo elemento luminoso (2 leds verdes de alto brilho) e pelo detetor sensitivo de luz (LDR de 10kΩ). </w:t>
+      </w:r>
+    </w:p>
+    <w:p>
+      <w:pPr>
+        <w:keepNext/>
+        <w:spacing w:line="360" w:lineRule="auto"/>
+      </w:pPr>
+      <w:r>
+        <w:rPr>
+          <w:rFonts w:ascii="Arial" w:hAnsi="Arial" w:cs="Arial"/>
+          <w:noProof/>
+          <w:sz w:val="24"/>
+          <w:szCs w:val="24"/>
+        </w:rPr>
         <w:lastRenderedPageBreak/>
-        <w:t>Sensor de pulsação:</w:t>
-      </w:r>
-    </w:p>
-    <w:p>
-      <w:pPr>
-        <w:spacing w:line="360" w:lineRule="auto"/>
-        <w:rPr>
-          <w:rFonts w:ascii="Arial" w:hAnsi="Arial" w:cs="Arial"/>
-          <w:sz w:val="24"/>
-          <w:szCs w:val="24"/>
-        </w:rPr>
-      </w:pPr>
-      <w:r>
-        <w:rPr>
-          <w:rFonts w:ascii="Arial" w:hAnsi="Arial" w:cs="Arial"/>
-          <w:sz w:val="24"/>
-          <w:szCs w:val="24"/>
-        </w:rPr>
-        <w:t xml:space="preserve">O sensor de pulsação tem um funcionamento que é baseado no principio físico da fotopletismografia. Consiste num exame que mede a variação do volume sanguíneo através da analise da intensidade luminosa. A absorção/ reflexão de luz, de acordo com o ritmo cardíaco, resulta num sinal que é detetado pelo sensor e dessa forma é possível observar a forma de onda. Neste trabalho, o sensor é constituído pelo elemento luminoso (2 leds verdes de alto brilho) e pelo detetor sensitivo de luz (LDR de 10kΩ). </w:t>
-      </w:r>
-    </w:p>
-    <w:p>
-      <w:pPr>
-        <w:keepNext/>
-        <w:spacing w:line="360" w:lineRule="auto"/>
-      </w:pPr>
-      <w:r>
-        <w:rPr>
-          <w:rFonts w:ascii="Arial" w:hAnsi="Arial" w:cs="Arial"/>
-          <w:noProof/>
-          <w:sz w:val="24"/>
-          <w:szCs w:val="24"/>
-        </w:rPr>
         <w:drawing>
           <wp:inline distT="0" distB="0" distL="0" distR="0">
             <wp:extent cx="5400040" cy="2338070"/>
@@ -2643,7 +4435,7 @@
                     <pic:cNvPicPr/>
                   </pic:nvPicPr>
                   <pic:blipFill>
-                    <a:blip r:embed="rId8">
+                    <a:blip r:embed="rId15">
                       <a:extLst>
                         <a:ext uri="{28A0092B-C50C-407E-A947-70E740481C1C}">
                           <a14:useLocalDpi xmlns:a14="http://schemas.microsoft.com/office/drawing/2010/main" val="0"/>
@@ -2682,14 +4474,30 @@
       <w:r>
         <w:t xml:space="preserve">Figura </w:t>
       </w:r>
-      <w:fldSimple w:instr=" SEQ Figura \* ARABIC ">
-        <w:r>
-          <w:rPr>
-            <w:noProof/>
-          </w:rPr>
-          <w:t>1</w:t>
-        </w:r>
-      </w:fldSimple>
+      <w:r>
+        <w:fldChar w:fldCharType="begin"/>
+      </w:r>
+      <w:r>
+        <w:instrText xml:space="preserve"> </w:instrText>
+      </w:r>
+      <w:r>
+        <w:instrText xml:space="preserve">SEQ Figura \* ARABIC </w:instrText>
+      </w:r>
+      <w:r>
+        <w:fldChar w:fldCharType="separate"/>
+      </w:r>
+      <w:r>
+        <w:rPr>
+          <w:noProof/>
+        </w:rPr>
+        <w:t>1</w:t>
+      </w:r>
+      <w:r>
+        <w:rPr>
+          <w:noProof/>
+        </w:rPr>
+        <w:fldChar w:fldCharType="end"/>
+      </w:r>
       <w:r>
         <w:t xml:space="preserve"> fotopletismografia, esquema</w:t>
       </w:r>
@@ -2740,7 +4548,7 @@
                     <pic:cNvPicPr/>
                   </pic:nvPicPr>
                   <pic:blipFill>
-                    <a:blip r:embed="rId9">
+                    <a:blip r:embed="rId16">
                       <a:extLst>
                         <a:ext uri="{28A0092B-C50C-407E-A947-70E740481C1C}">
                           <a14:useLocalDpi xmlns:a14="http://schemas.microsoft.com/office/drawing/2010/main" val="0"/>
@@ -2779,14 +4587,27 @@
       <w:r>
         <w:t xml:space="preserve">Figura </w:t>
       </w:r>
-      <w:fldSimple w:instr=" SEQ Figura \* ARABIC ">
-        <w:r>
-          <w:rPr>
-            <w:noProof/>
-          </w:rPr>
-          <w:t>2</w:t>
-        </w:r>
-      </w:fldSimple>
+      <w:r>
+        <w:fldChar w:fldCharType="begin"/>
+      </w:r>
+      <w:r>
+        <w:instrText xml:space="preserve"> SEQ Figura \* ARABIC </w:instrText>
+      </w:r>
+      <w:r>
+        <w:fldChar w:fldCharType="separate"/>
+      </w:r>
+      <w:r>
+        <w:rPr>
+          <w:noProof/>
+        </w:rPr>
+        <w:t>2</w:t>
+      </w:r>
+      <w:r>
+        <w:rPr>
+          <w:noProof/>
+        </w:rPr>
+        <w:fldChar w:fldCharType="end"/>
+      </w:r>
       <w:r>
         <w:t xml:space="preserve"> Diagrama de blocos do sensor de pulsação</w:t>
       </w:r>
@@ -3018,16 +4839,7 @@
           <w:sz w:val="24"/>
           <w:szCs w:val="24"/>
         </w:rPr>
-        <w:t>confirmar estes valores na montagem final</w:t>
-      </w:r>
-      <w:r>
-        <w:rPr>
-          <w:rFonts w:ascii="Arial" w:hAnsi="Arial" w:cs="Arial"/>
-          <w:color w:val="FF0000"/>
-          <w:sz w:val="24"/>
-          <w:szCs w:val="24"/>
-        </w:rPr>
-        <w:t>, justificar aqui com calculos</w:t>
+        <w:t>confirmar estes valores na montagem final, justificar aqui com calculos</w:t>
       </w:r>
       <w:r>
         <w:rPr>
@@ -3139,16 +4951,7 @@
           <w:sz w:val="24"/>
           <w:szCs w:val="24"/>
         </w:rPr>
-        <w:t xml:space="preserve"> (I=20mA, V=2V</w:t>
-      </w:r>
-      <w:proofErr w:type="gramStart"/>
-      <w:r>
-        <w:rPr>
-          <w:rFonts w:ascii="Arial" w:hAnsi="Arial" w:cs="Arial"/>
-          <w:sz w:val="24"/>
-          <w:szCs w:val="24"/>
-        </w:rPr>
-        <w:t xml:space="preserve">) </w:t>
+        <w:t xml:space="preserve"> (I=20mA, V=2V) </w:t>
       </w:r>
       <w:r>
         <w:rPr>
@@ -3158,7 +4961,6 @@
         </w:rPr>
         <w:t>:</w:t>
       </w:r>
-      <w:proofErr w:type="gramEnd"/>
     </w:p>
     <w:p>
       <w:pPr>
@@ -3177,6 +4979,7 @@
               <w:sz w:val="24"/>
               <w:szCs w:val="24"/>
             </w:rPr>
+            <w:lastRenderedPageBreak/>
             <m:t xml:space="preserve">R= </m:t>
           </m:r>
           <m:f>
@@ -3464,15 +5267,7 @@
                   <w:sz w:val="24"/>
                   <w:szCs w:val="24"/>
                 </w:rPr>
-                <m:t>300</m:t>
-              </m:r>
-              <m:r>
-                <w:rPr>
-                  <w:rFonts w:ascii="Cambria Math" w:hAnsi="Cambria Math" w:cs="Arial"/>
-                  <w:sz w:val="24"/>
-                  <w:szCs w:val="24"/>
-                </w:rPr>
-                <m:t xml:space="preserve"> batimentos</m:t>
+                <m:t>300 batimentos</m:t>
               </m:r>
             </m:num>
             <m:den>
@@ -3492,23 +5287,7 @@
               <w:sz w:val="24"/>
               <w:szCs w:val="24"/>
             </w:rPr>
-            <m:t>=</m:t>
-          </m:r>
-          <m:r>
-            <w:rPr>
-              <w:rFonts w:ascii="Cambria Math" w:hAnsi="Cambria Math" w:cs="Arial"/>
-              <w:sz w:val="24"/>
-              <w:szCs w:val="24"/>
-            </w:rPr>
-            <m:t>5</m:t>
-          </m:r>
-          <m:r>
-            <w:rPr>
-              <w:rFonts w:ascii="Cambria Math" w:hAnsi="Cambria Math" w:cs="Arial"/>
-              <w:sz w:val="24"/>
-              <w:szCs w:val="24"/>
-            </w:rPr>
-            <m:t xml:space="preserve"> Hz</m:t>
+            <m:t>=5 Hz</m:t>
           </m:r>
         </m:oMath>
       </m:oMathPara>
@@ -3705,15 +5484,7 @@
                 <w:sz w:val="24"/>
                 <w:szCs w:val="24"/>
               </w:rPr>
-              <m:t>c</m:t>
-            </m:r>
-            <m:r>
-              <w:rPr>
-                <w:rFonts w:ascii="Cambria Math" w:hAnsi="Cambria Math" w:cs="Arial"/>
-                <w:sz w:val="24"/>
-                <w:szCs w:val="24"/>
-              </w:rPr>
-              <m:t>2</m:t>
+              <m:t>c2</m:t>
             </m:r>
           </m:sub>
         </m:sSub>
@@ -3772,7 +5543,6 @@
           <w:sz w:val="24"/>
           <w:szCs w:val="24"/>
         </w:rPr>
-        <w:lastRenderedPageBreak/>
         <w:drawing>
           <wp:inline distT="0" distB="0" distL="0" distR="0">
             <wp:extent cx="3047619" cy="2228571"/>
@@ -3789,7 +5559,7 @@
                     <pic:cNvPicPr/>
                   </pic:nvPicPr>
                   <pic:blipFill>
-                    <a:blip r:embed="rId10">
+                    <a:blip r:embed="rId17">
                       <a:extLst>
                         <a:ext uri="{28A0092B-C50C-407E-A947-70E740481C1C}">
                           <a14:useLocalDpi xmlns:a14="http://schemas.microsoft.com/office/drawing/2010/main" val="0"/>
@@ -3828,14 +5598,27 @@
       <w:r>
         <w:t xml:space="preserve">Figura </w:t>
       </w:r>
-      <w:fldSimple w:instr=" SEQ Figura \* ARABIC ">
-        <w:r>
-          <w:rPr>
-            <w:noProof/>
-          </w:rPr>
-          <w:t>3</w:t>
-        </w:r>
-      </w:fldSimple>
+      <w:r>
+        <w:fldChar w:fldCharType="begin"/>
+      </w:r>
+      <w:r>
+        <w:instrText xml:space="preserve"> SEQ Figura \* ARABIC </w:instrText>
+      </w:r>
+      <w:r>
+        <w:fldChar w:fldCharType="separate"/>
+      </w:r>
+      <w:r>
+        <w:rPr>
+          <w:noProof/>
+        </w:rPr>
+        <w:t>3</w:t>
+      </w:r>
+      <w:r>
+        <w:rPr>
+          <w:noProof/>
+        </w:rPr>
+        <w:fldChar w:fldCharType="end"/>
+      </w:r>
       <w:r>
         <w:t xml:space="preserve"> sinal amarelo: </w:t>
       </w:r>
@@ -3871,15 +5654,7 @@
           <w:sz w:val="24"/>
           <w:szCs w:val="24"/>
         </w:rPr>
-        <w:t xml:space="preserve">O bloco amplificador é constituído por um seguidor de tensão seguido de um amplificador não inversor com um ganho de 100, que foi assim definido depois de vários testes ao circuito, sendo que com este ganho o sinal de entrada não saturava o amplificador. </w:t>
-      </w:r>
-      <w:r>
-        <w:rPr>
-          <w:rFonts w:ascii="Arial" w:eastAsiaTheme="minorEastAsia" w:hAnsi="Arial" w:cs="Arial"/>
-          <w:sz w:val="24"/>
-          <w:szCs w:val="24"/>
-        </w:rPr>
-        <w:t>Como apenas foram necessários dois amp ops, alimentados entre VCC e GND foi utilizado o CI LM358 (DUAL OP AMP SINGLE SUPPLY).</w:t>
+        <w:t>O bloco amplificador é constituído por um seguidor de tensão seguido de um amplificador não inversor com um ganho de 100, que foi assim definido depois de vários testes ao circuito, sendo que com este ganho o sinal de entrada não saturava o amplificador. Como apenas foram necessários dois amp ops, alimentados entre VCC e GND foi utilizado o CI LM358 (DUAL OP AMP SINGLE SUPPLY).</w:t>
       </w:r>
     </w:p>
     <w:p>
@@ -3913,7 +5688,7 @@
                     </pic:cNvPicPr>
                   </pic:nvPicPr>
                   <pic:blipFill>
-                    <a:blip r:embed="rId11">
+                    <a:blip r:embed="rId18">
                       <a:extLst>
                         <a:ext uri="{28A0092B-C50C-407E-A947-70E740481C1C}">
                           <a14:useLocalDpi xmlns:a14="http://schemas.microsoft.com/office/drawing/2010/main" val="0"/>
@@ -3958,14 +5733,27 @@
       <w:r>
         <w:t xml:space="preserve">Figura </w:t>
       </w:r>
-      <w:fldSimple w:instr=" SEQ Figura \* ARABIC ">
-        <w:r>
-          <w:rPr>
-            <w:noProof/>
-          </w:rPr>
-          <w:t>4</w:t>
-        </w:r>
-      </w:fldSimple>
+      <w:r>
+        <w:fldChar w:fldCharType="begin"/>
+      </w:r>
+      <w:r>
+        <w:instrText xml:space="preserve"> SEQ Figura \* ARABIC </w:instrText>
+      </w:r>
+      <w:r>
+        <w:fldChar w:fldCharType="separate"/>
+      </w:r>
+      <w:r>
+        <w:rPr>
+          <w:noProof/>
+        </w:rPr>
+        <w:t>4</w:t>
+      </w:r>
+      <w:r>
+        <w:rPr>
+          <w:noProof/>
+        </w:rPr>
+        <w:fldChar w:fldCharType="end"/>
+      </w:r>
       <w:r>
         <w:t xml:space="preserve"> bloco amplificador</w:t>
       </w:r>
@@ -3981,25 +5769,7 @@
           <w:sz w:val="24"/>
           <w:szCs w:val="24"/>
         </w:rPr>
-        <w:t xml:space="preserve">O sinal de saída é depois recebido no microcontrolador (Arduino mini </w:t>
-      </w:r>
-      <w:proofErr w:type="gramStart"/>
-      <w:r>
-        <w:rPr>
-          <w:rFonts w:ascii="Arial" w:hAnsi="Arial" w:cs="Arial"/>
-          <w:sz w:val="24"/>
-          <w:szCs w:val="24"/>
-        </w:rPr>
-        <w:t>pro</w:t>
-      </w:r>
-      <w:proofErr w:type="gramEnd"/>
-      <w:r>
-        <w:rPr>
-          <w:rFonts w:ascii="Arial" w:hAnsi="Arial" w:cs="Arial"/>
-          <w:sz w:val="24"/>
-          <w:szCs w:val="24"/>
-        </w:rPr>
-        <w:t xml:space="preserve">, 3.3V, 8MHz), sendo amostrado a taxa de 100Hz (a cada 10 ms) </w:t>
+        <w:t xml:space="preserve">O sinal de saída é depois recebido no microcontrolador (Arduino mini pro, 3.3V, 8MHz), sendo amostrado a taxa de 100Hz (a cada 10 ms) </w:t>
       </w:r>
       <w:r>
         <w:rPr>
@@ -4044,7 +5814,7 @@
                     <pic:cNvPicPr/>
                   </pic:nvPicPr>
                   <pic:blipFill>
-                    <a:blip r:embed="rId12">
+                    <a:blip r:embed="rId19">
                       <a:extLst>
                         <a:ext uri="{28A0092B-C50C-407E-A947-70E740481C1C}">
                           <a14:useLocalDpi xmlns:a14="http://schemas.microsoft.com/office/drawing/2010/main" val="0"/>
@@ -4078,14 +5848,27 @@
       <w:r>
         <w:t xml:space="preserve">Figura </w:t>
       </w:r>
-      <w:fldSimple w:instr=" SEQ Figura \* ARABIC ">
-        <w:r>
-          <w:rPr>
-            <w:noProof/>
-          </w:rPr>
-          <w:t>5</w:t>
-        </w:r>
-      </w:fldSimple>
+      <w:r>
+        <w:fldChar w:fldCharType="begin"/>
+      </w:r>
+      <w:r>
+        <w:instrText xml:space="preserve"> SEQ Figura \* ARABIC </w:instrText>
+      </w:r>
+      <w:r>
+        <w:fldChar w:fldCharType="separate"/>
+      </w:r>
+      <w:r>
+        <w:rPr>
+          <w:noProof/>
+        </w:rPr>
+        <w:t>5</w:t>
+      </w:r>
+      <w:r>
+        <w:rPr>
+          <w:noProof/>
+        </w:rPr>
+        <w:fldChar w:fldCharType="end"/>
+      </w:r>
       <w:r>
         <w:t xml:space="preserve"> imagem do sinal recolhido na porta serie do Arduino</w:t>
       </w:r>
@@ -4109,10 +5892,7 @@
         <w:t xml:space="preserve">, o que levou a redimensionar o filtro de forma a melhorar a forma de onda porque senão saturava o amp op e não era possível um ganho alto. </w:t>
       </w:r>
     </w:p>
-    <w:p>
-      <w:bookmarkStart w:id="0" w:name="_GoBack"/>
-      <w:bookmarkEnd w:id="0"/>
-    </w:p>
+    <w:p/>
     <w:sectPr>
       <w:pgSz w:w="11906" w:h="16838"/>
       <w:pgMar w:top="1417" w:right="1701" w:bottom="1417" w:left="1701" w:header="708" w:footer="708" w:gutter="0"/>
@@ -4171,6 +5951,136 @@
     </w:p>
   </w:footnote>
 </w:footnotes>
+</file>
+
+<file path=word/numbering.xml><?xml version="1.0" encoding="utf-8"?>
+<w:numbering xmlns:wpc="http://schemas.microsoft.com/office/word/2010/wordprocessingCanvas" xmlns:cx="http://schemas.microsoft.com/office/drawing/2014/chartex" xmlns:cx1="http://schemas.microsoft.com/office/drawing/2015/9/8/chartex" xmlns:cx2="http://schemas.microsoft.com/office/drawing/2015/10/21/chartex" xmlns:cx3="http://schemas.microsoft.com/office/drawing/2016/5/9/chartex" xmlns:cx4="http://schemas.microsoft.com/office/drawing/2016/5/10/chartex" xmlns:cx5="http://schemas.microsoft.com/office/drawing/2016/5/11/chartex" xmlns:cx6="http://schemas.microsoft.com/office/drawing/2016/5/12/chartex" xmlns:cx7="http://schemas.microsoft.com/office/drawing/2016/5/13/chartex" xmlns:cx8="http://schemas.microsoft.com/office/drawing/2016/5/14/chartex" xmlns:mc="http://schemas.openxmlformats.org/markup-compatibility/2006" xmlns:aink="http://schemas.microsoft.com/office/drawing/2016/ink" xmlns:am3d="http://schemas.microsoft.com/office/drawing/2017/model3d" xmlns:o="urn:schemas-microsoft-com:office:office" xmlns:r="http://schemas.openxmlformats.org/officeDocument/2006/relationships" xmlns:m="http://schemas.openxmlformats.org/officeDocument/2006/math" xmlns:v="urn:schemas-microsoft-com:vml" xmlns:wp14="http://schemas.microsoft.com/office/word/2010/wordprocessingDrawing" xmlns:wp="http://schemas.openxmlformats.org/drawingml/2006/wordprocessingDrawing" xmlns:w10="urn:schemas-microsoft-com:office:word" xmlns:w="http://schemas.openxmlformats.org/wordprocessingml/2006/main" xmlns:w14="http://schemas.microsoft.com/office/word/2010/wordml" xmlns:w15="http://schemas.microsoft.com/office/word/2012/wordml" xmlns:w16cid="http://schemas.microsoft.com/office/word/2016/wordml/cid" xmlns:w16se="http://schemas.microsoft.com/office/word/2015/wordml/symex" xmlns:wpg="http://schemas.microsoft.com/office/word/2010/wordprocessingGroup" xmlns:wpi="http://schemas.microsoft.com/office/word/2010/wordprocessingInk" xmlns:wne="http://schemas.microsoft.com/office/word/2006/wordml" xmlns:wps="http://schemas.microsoft.com/office/word/2010/wordprocessingShape" mc:Ignorable="w14 w15 w16se w16cid wp14">
+  <w:abstractNum w:abstractNumId="0" w15:restartNumberingAfterBreak="0">
+    <w:nsid w:val="40F00A24"/>
+    <w:multiLevelType w:val="hybridMultilevel"/>
+    <w:tmpl w:val="663A5F04"/>
+    <w:lvl w:ilvl="0" w:tplc="08160001">
+      <w:start w:val="1"/>
+      <w:numFmt w:val="bullet"/>
+      <w:lvlText w:val=""/>
+      <w:lvlJc w:val="left"/>
+      <w:pPr>
+        <w:ind w:left="720" w:hanging="360"/>
+      </w:pPr>
+      <w:rPr>
+        <w:rFonts w:ascii="Symbol" w:hAnsi="Symbol" w:hint="default"/>
+      </w:rPr>
+    </w:lvl>
+    <w:lvl w:ilvl="1" w:tplc="08160003">
+      <w:start w:val="1"/>
+      <w:numFmt w:val="bullet"/>
+      <w:lvlText w:val="o"/>
+      <w:lvlJc w:val="left"/>
+      <w:pPr>
+        <w:ind w:left="1440" w:hanging="360"/>
+      </w:pPr>
+      <w:rPr>
+        <w:rFonts w:ascii="Courier New" w:hAnsi="Courier New" w:cs="Courier New" w:hint="default"/>
+      </w:rPr>
+    </w:lvl>
+    <w:lvl w:ilvl="2" w:tplc="08160005">
+      <w:start w:val="1"/>
+      <w:numFmt w:val="bullet"/>
+      <w:lvlText w:val=""/>
+      <w:lvlJc w:val="left"/>
+      <w:pPr>
+        <w:ind w:left="2160" w:hanging="360"/>
+      </w:pPr>
+      <w:rPr>
+        <w:rFonts w:ascii="Wingdings" w:hAnsi="Wingdings" w:hint="default"/>
+      </w:rPr>
+    </w:lvl>
+    <w:lvl w:ilvl="3" w:tplc="08160001">
+      <w:start w:val="1"/>
+      <w:numFmt w:val="bullet"/>
+      <w:lvlText w:val=""/>
+      <w:lvlJc w:val="left"/>
+      <w:pPr>
+        <w:ind w:left="2880" w:hanging="360"/>
+      </w:pPr>
+      <w:rPr>
+        <w:rFonts w:ascii="Symbol" w:hAnsi="Symbol" w:hint="default"/>
+      </w:rPr>
+    </w:lvl>
+    <w:lvl w:ilvl="4" w:tplc="08160003">
+      <w:start w:val="1"/>
+      <w:numFmt w:val="bullet"/>
+      <w:lvlText w:val="o"/>
+      <w:lvlJc w:val="left"/>
+      <w:pPr>
+        <w:ind w:left="3600" w:hanging="360"/>
+      </w:pPr>
+      <w:rPr>
+        <w:rFonts w:ascii="Courier New" w:hAnsi="Courier New" w:cs="Courier New" w:hint="default"/>
+      </w:rPr>
+    </w:lvl>
+    <w:lvl w:ilvl="5" w:tplc="08160005">
+      <w:start w:val="1"/>
+      <w:numFmt w:val="bullet"/>
+      <w:lvlText w:val=""/>
+      <w:lvlJc w:val="left"/>
+      <w:pPr>
+        <w:ind w:left="4320" w:hanging="360"/>
+      </w:pPr>
+      <w:rPr>
+        <w:rFonts w:ascii="Wingdings" w:hAnsi="Wingdings" w:hint="default"/>
+      </w:rPr>
+    </w:lvl>
+    <w:lvl w:ilvl="6" w:tplc="08160001">
+      <w:start w:val="1"/>
+      <w:numFmt w:val="bullet"/>
+      <w:lvlText w:val=""/>
+      <w:lvlJc w:val="left"/>
+      <w:pPr>
+        <w:ind w:left="5040" w:hanging="360"/>
+      </w:pPr>
+      <w:rPr>
+        <w:rFonts w:ascii="Symbol" w:hAnsi="Symbol" w:hint="default"/>
+      </w:rPr>
+    </w:lvl>
+    <w:lvl w:ilvl="7" w:tplc="08160003">
+      <w:start w:val="1"/>
+      <w:numFmt w:val="bullet"/>
+      <w:lvlText w:val="o"/>
+      <w:lvlJc w:val="left"/>
+      <w:pPr>
+        <w:ind w:left="5760" w:hanging="360"/>
+      </w:pPr>
+      <w:rPr>
+        <w:rFonts w:ascii="Courier New" w:hAnsi="Courier New" w:cs="Courier New" w:hint="default"/>
+      </w:rPr>
+    </w:lvl>
+    <w:lvl w:ilvl="8" w:tplc="08160005">
+      <w:start w:val="1"/>
+      <w:numFmt w:val="bullet"/>
+      <w:lvlText w:val=""/>
+      <w:lvlJc w:val="left"/>
+      <w:pPr>
+        <w:ind w:left="6480" w:hanging="360"/>
+      </w:pPr>
+      <w:rPr>
+        <w:rFonts w:ascii="Wingdings" w:hAnsi="Wingdings" w:hint="default"/>
+      </w:rPr>
+    </w:lvl>
+  </w:abstractNum>
+  <w:num w:numId="1">
+    <w:abstractNumId w:val="0"/>
+    <w:lvlOverride w:ilvl="0"/>
+    <w:lvlOverride w:ilvl="1"/>
+    <w:lvlOverride w:ilvl="2"/>
+    <w:lvlOverride w:ilvl="3"/>
+    <w:lvlOverride w:ilvl="4"/>
+    <w:lvlOverride w:ilvl="5"/>
+    <w:lvlOverride w:ilvl="6"/>
+    <w:lvlOverride w:ilvl="7"/>
+    <w:lvlOverride w:ilvl="8"/>
+  </w:num>
+</w:numbering>
 </file>
 
 <file path=word/styles.xml><?xml version="1.0" encoding="utf-8"?>
@@ -4574,7 +6484,6 @@
   <w:style w:type="character" w:default="1" w:styleId="Tipodeletrapredefinidodopargrafo">
     <w:name w:val="Default Paragraph Font"/>
     <w:uiPriority w:val="1"/>
-    <w:semiHidden/>
     <w:unhideWhenUsed/>
   </w:style>
   <w:style w:type="table" w:default="1" w:styleId="Tabelanormal">
@@ -4974,7 +6883,7 @@
 </file>
 
 <file path=customXml/itemProps1.xml><?xml version="1.0" encoding="utf-8"?>
-<ds:datastoreItem xmlns:ds="http://schemas.openxmlformats.org/officeDocument/2006/customXml" ds:itemID="{D8D3AEA6-AD62-4241-83D5-4B2D834FDE66}">
+<ds:datastoreItem xmlns:ds="http://schemas.openxmlformats.org/officeDocument/2006/customXml" ds:itemID="{7E42D2E5-2E15-436D-833C-A58B1D0DF60E}">
   <ds:schemaRefs>
     <ds:schemaRef ds:uri="http://schemas.openxmlformats.org/officeDocument/2006/bibliography"/>
   </ds:schemaRefs>

</xml_diff>

<commit_message>
changed all the code directories, added stuff for the main project, added support for the avr export project
</commit_message>
<xml_diff>
--- a/reports/relatorio.docx
+++ b/reports/relatorio.docx
@@ -2040,46 +2040,19 @@
         <w:spacing w:line="360" w:lineRule="auto"/>
         <w:rPr>
           <w:rFonts w:ascii="Arial" w:hAnsi="Arial" w:cs="Arial"/>
-          <w:sz w:val="24"/>
-          <w:szCs w:val="24"/>
-        </w:rPr>
-      </w:pPr>
-    </w:p>
-    <w:p>
-      <w:pPr>
-        <w:spacing w:line="360" w:lineRule="auto"/>
-        <w:rPr>
-          <w:rFonts w:ascii="Arial" w:hAnsi="Arial" w:cs="Arial"/>
-          <w:sz w:val="24"/>
-          <w:szCs w:val="24"/>
-        </w:rPr>
-      </w:pPr>
-    </w:p>
-    <w:p>
-      <w:pPr>
-        <w:spacing w:line="360" w:lineRule="auto"/>
-        <w:rPr>
-          <w:rFonts w:ascii="Arial" w:hAnsi="Arial" w:cs="Arial"/>
-          <w:sz w:val="24"/>
-          <w:szCs w:val="24"/>
-        </w:rPr>
-      </w:pPr>
-    </w:p>
-    <w:p>
-      <w:pPr>
-        <w:spacing w:line="360" w:lineRule="auto"/>
-        <w:rPr>
-          <w:rFonts w:ascii="Arial" w:hAnsi="Arial" w:cs="Arial"/>
-          <w:sz w:val="24"/>
-          <w:szCs w:val="24"/>
-        </w:rPr>
-      </w:pPr>
-      <w:r>
-        <w:rPr>
-          <w:rFonts w:ascii="Arial" w:hAnsi="Arial" w:cs="Arial"/>
-          <w:sz w:val="24"/>
-          <w:szCs w:val="24"/>
-        </w:rPr>
+          <w:b/>
+          <w:sz w:val="24"/>
+          <w:szCs w:val="24"/>
+        </w:rPr>
+      </w:pPr>
+      <w:r>
+        <w:rPr>
+          <w:rFonts w:ascii="Arial" w:hAnsi="Arial" w:cs="Arial"/>
+          <w:b/>
+          <w:sz w:val="24"/>
+          <w:szCs w:val="24"/>
+        </w:rPr>
+        <w:lastRenderedPageBreak/>
         <w:t>OPÇÃO 1</w:t>
       </w:r>
     </w:p>
@@ -2124,43 +2097,15 @@
         <w:spacing w:line="360" w:lineRule="auto"/>
         <w:rPr>
           <w:rFonts w:ascii="Arial" w:hAnsi="Arial" w:cs="Arial"/>
-          <w:sz w:val="24"/>
-          <w:szCs w:val="24"/>
-        </w:rPr>
-      </w:pPr>
-    </w:p>
-    <w:p>
-      <w:pPr>
-        <w:spacing w:line="360" w:lineRule="auto"/>
-        <w:rPr>
-          <w:rFonts w:ascii="Arial" w:hAnsi="Arial" w:cs="Arial"/>
-          <w:sz w:val="24"/>
-          <w:szCs w:val="24"/>
-        </w:rPr>
-      </w:pPr>
-    </w:p>
-    <w:p>
-      <w:pPr>
-        <w:spacing w:line="360" w:lineRule="auto"/>
-        <w:rPr>
-          <w:rFonts w:ascii="Arial" w:hAnsi="Arial" w:cs="Arial"/>
-          <w:sz w:val="24"/>
-          <w:szCs w:val="24"/>
-        </w:rPr>
-      </w:pPr>
-    </w:p>
-    <w:p>
-      <w:pPr>
-        <w:spacing w:line="360" w:lineRule="auto"/>
-        <w:rPr>
-          <w:rFonts w:ascii="Arial" w:hAnsi="Arial" w:cs="Arial"/>
-          <w:sz w:val="24"/>
-          <w:szCs w:val="24"/>
-        </w:rPr>
-      </w:pPr>
-      <w:r>
-        <w:rPr>
-          <w:rFonts w:ascii="Arial" w:hAnsi="Arial" w:cs="Arial"/>
+          <w:b/>
+          <w:sz w:val="24"/>
+          <w:szCs w:val="24"/>
+        </w:rPr>
+      </w:pPr>
+      <w:r>
+        <w:rPr>
+          <w:rFonts w:ascii="Arial" w:hAnsi="Arial" w:cs="Arial"/>
+          <w:b/>
           <w:sz w:val="24"/>
           <w:szCs w:val="24"/>
         </w:rPr>
@@ -2228,6 +2173,7 @@
           <w:sz w:val="24"/>
           <w:szCs w:val="24"/>
         </w:rPr>
+        <w:lastRenderedPageBreak/>
         <mc:AlternateContent>
           <mc:Choice Requires="wps">
             <w:drawing>
@@ -2710,6 +2656,7 @@
           <w:sz w:val="24"/>
           <w:szCs w:val="24"/>
         </w:rPr>
+        <w:lastRenderedPageBreak/>
         <w:drawing>
           <wp:inline distT="0" distB="0" distL="0" distR="0">
             <wp:extent cx="2914650" cy="2133600"/>
@@ -2963,7 +2910,6 @@
           <w:sz w:val="24"/>
           <w:szCs w:val="24"/>
         </w:rPr>
-        <w:lastRenderedPageBreak/>
         <w:t>Figura 5-Sinal após filtro passa -alto, filtro passa-baixo1 e filtro passa-baixo2(LPF2-Fig.1</w:t>
       </w:r>
     </w:p>
@@ -3102,13 +3048,15 @@
         <w:spacing w:line="360" w:lineRule="auto"/>
         <w:rPr>
           <w:rFonts w:ascii="Arial" w:hAnsi="Arial" w:cs="Arial"/>
-          <w:sz w:val="24"/>
-          <w:szCs w:val="24"/>
-        </w:rPr>
-      </w:pPr>
-      <w:r>
-        <w:rPr>
-          <w:rFonts w:ascii="Arial" w:hAnsi="Arial" w:cs="Arial"/>
+          <w:b/>
+          <w:sz w:val="24"/>
+          <w:szCs w:val="24"/>
+        </w:rPr>
+      </w:pPr>
+      <w:r>
+        <w:rPr>
+          <w:rFonts w:ascii="Arial" w:hAnsi="Arial" w:cs="Arial"/>
+          <w:b/>
           <w:sz w:val="24"/>
           <w:szCs w:val="24"/>
         </w:rPr>
@@ -3117,6 +3065,7 @@
       <w:r>
         <w:rPr>
           <w:rFonts w:ascii="Arial" w:hAnsi="Arial" w:cs="Arial"/>
+          <w:b/>
           <w:sz w:val="24"/>
           <w:szCs w:val="24"/>
         </w:rPr>
@@ -3134,6 +3083,16 @@
       </w:pPr>
       <w:bookmarkStart w:id="0" w:name="_GoBack"/>
       <w:bookmarkEnd w:id="0"/>
+    </w:p>
+    <w:p>
+      <w:pPr>
+        <w:spacing w:line="360" w:lineRule="auto"/>
+        <w:rPr>
+          <w:rFonts w:ascii="Arial" w:hAnsi="Arial" w:cs="Arial"/>
+          <w:sz w:val="24"/>
+          <w:szCs w:val="24"/>
+        </w:rPr>
+      </w:pPr>
     </w:p>
     <w:p>
       <w:pPr>
@@ -4418,7 +4377,6 @@
           <w:sz w:val="24"/>
           <w:szCs w:val="24"/>
         </w:rPr>
-        <w:lastRenderedPageBreak/>
         <w:drawing>
           <wp:inline distT="0" distB="0" distL="0" distR="0">
             <wp:extent cx="5400040" cy="2338070"/>
@@ -4517,6 +4475,7 @@
           <w:sz w:val="24"/>
           <w:szCs w:val="24"/>
         </w:rPr>
+        <w:lastRenderedPageBreak/>
         <w:t>Implementação:</w:t>
       </w:r>
     </w:p>
@@ -4979,7 +4938,6 @@
               <w:sz w:val="24"/>
               <w:szCs w:val="24"/>
             </w:rPr>
-            <w:lastRenderedPageBreak/>
             <m:t xml:space="preserve">R= </m:t>
           </m:r>
           <m:f>
@@ -5670,6 +5628,7 @@
           <w:sz w:val="24"/>
           <w:szCs w:val="24"/>
         </w:rPr>
+        <w:lastRenderedPageBreak/>
         <w:drawing>
           <wp:inline distT="0" distB="0" distL="0" distR="0">
             <wp:extent cx="2537431" cy="2590800"/>
@@ -5778,17 +5737,7 @@
           <w:sz w:val="24"/>
           <w:szCs w:val="24"/>
         </w:rPr>
-        <w:t xml:space="preserve">indicar aqui os </w:t>
-      </w:r>
-      <w:r>
-        <w:rPr>
-          <w:rFonts w:ascii="Arial" w:hAnsi="Arial" w:cs="Arial"/>
-          <w:color w:val="FF0000"/>
-          <w:sz w:val="24"/>
-          <w:szCs w:val="24"/>
-        </w:rPr>
-        <w:lastRenderedPageBreak/>
-        <w:t xml:space="preserve">fundamento teóricos para a escolha desta frequência. </w:t>
+        <w:t xml:space="preserve">indicar aqui os fundamento teóricos para a escolha desta frequência. </w:t>
       </w:r>
       <w:r>
         <w:rPr>
@@ -6883,7 +6832,7 @@
 </file>
 
 <file path=customXml/itemProps1.xml><?xml version="1.0" encoding="utf-8"?>
-<ds:datastoreItem xmlns:ds="http://schemas.openxmlformats.org/officeDocument/2006/customXml" ds:itemID="{7E42D2E5-2E15-436D-833C-A58B1D0DF60E}">
+<ds:datastoreItem xmlns:ds="http://schemas.openxmlformats.org/officeDocument/2006/customXml" ds:itemID="{9481C5FA-FD78-4E1F-A6A6-4A7254B4E026}">
   <ds:schemaRefs>
     <ds:schemaRef ds:uri="http://schemas.openxmlformats.org/officeDocument/2006/bibliography"/>
   </ds:schemaRefs>

</xml_diff>

<commit_message>
added more stuff on the reports, final design for presentation on the heart module
</commit_message>
<xml_diff>
--- a/reports/relatorio.docx
+++ b/reports/relatorio.docx
@@ -639,7 +639,74 @@
           <w:sz w:val="24"/>
           <w:szCs w:val="24"/>
         </w:rPr>
-        <w:t>Neste projeto teve-se como principal objetivo conseguir produzir uma SmartBand que fosse competente a ponto de ser comparada com as já existentes no mercado. Para que isso possa acontecer, é fundamental que tanto o leitor de pulsos como o giroscópio para posteriormente serem medidos os passos, estejam funcionais e devidamente implementados.</w:t>
+        <w:t xml:space="preserve">Neste projeto teve-se como principal objetivo </w:t>
+      </w:r>
+      <w:r>
+        <w:rPr>
+          <w:rFonts w:ascii="Arial" w:hAnsi="Arial" w:cs="Arial"/>
+          <w:sz w:val="24"/>
+          <w:szCs w:val="24"/>
+        </w:rPr>
+        <w:t>a</w:t>
+      </w:r>
+      <w:r>
+        <w:rPr>
+          <w:rFonts w:ascii="Arial" w:hAnsi="Arial" w:cs="Arial"/>
+          <w:sz w:val="24"/>
+          <w:szCs w:val="24"/>
+        </w:rPr>
+        <w:t xml:space="preserve"> produ</w:t>
+      </w:r>
+      <w:r>
+        <w:rPr>
+          <w:rFonts w:ascii="Arial" w:hAnsi="Arial" w:cs="Arial"/>
+          <w:sz w:val="24"/>
+          <w:szCs w:val="24"/>
+        </w:rPr>
+        <w:t>ção de</w:t>
+      </w:r>
+      <w:r>
+        <w:rPr>
+          <w:rFonts w:ascii="Arial" w:hAnsi="Arial" w:cs="Arial"/>
+          <w:sz w:val="24"/>
+          <w:szCs w:val="24"/>
+        </w:rPr>
+        <w:t xml:space="preserve"> uma SmartBand que fosse competente a ponto de ser comparada com as já existentes no mercado. Para que isso possa acontecer, é fundamental que tanto o leitor de pulsos como o </w:t>
+      </w:r>
+      <w:r>
+        <w:rPr>
+          <w:rFonts w:ascii="Arial" w:hAnsi="Arial" w:cs="Arial"/>
+          <w:sz w:val="24"/>
+          <w:szCs w:val="24"/>
+        </w:rPr>
+        <w:t>sensor de passos</w:t>
+      </w:r>
+      <w:r>
+        <w:rPr>
+          <w:rFonts w:ascii="Arial" w:hAnsi="Arial" w:cs="Arial"/>
+          <w:sz w:val="24"/>
+          <w:szCs w:val="24"/>
+        </w:rPr>
+        <w:t>, estejam funcionais e devidamente implementados.</w:t>
+      </w:r>
+    </w:p>
+    <w:p>
+      <w:pPr>
+        <w:spacing w:line="360" w:lineRule="auto"/>
+        <w:rPr>
+          <w:rFonts w:ascii="Arial" w:hAnsi="Arial" w:cs="Arial"/>
+          <w:sz w:val="24"/>
+          <w:szCs w:val="24"/>
+        </w:rPr>
+      </w:pPr>
+      <w:r>
+        <w:rPr>
+          <w:rFonts w:ascii="Arial" w:hAnsi="Arial" w:cs="Arial"/>
+          <w:sz w:val="24"/>
+          <w:szCs w:val="24"/>
+        </w:rPr>
+        <w:tab/>
+        <w:t>A implementação do sensor de pulsação foi implementada, numa bracelete, assim como o sensor de passos, embora a implementação do sistema numa PCB não correu de forma favorável.</w:t>
       </w:r>
     </w:p>
     <w:p>
@@ -697,7 +764,63 @@
           <w:sz w:val="24"/>
           <w:szCs w:val="24"/>
         </w:rPr>
-        <w:t xml:space="preserve">Inicialmente a preocupação principal foi uma aquisição limpa do sinal que vinha do medidor de pulsos. Para tal, tivemos de nos debruçar durante várias aulas para que tal fosse concebível, sendo esta a parte mais complicada. Era essencial que o sinal lido </w:t>
+        <w:t xml:space="preserve">A </w:t>
+      </w:r>
+      <w:r>
+        <w:rPr>
+          <w:rFonts w:ascii="Arial" w:hAnsi="Arial" w:cs="Arial"/>
+          <w:sz w:val="24"/>
+          <w:szCs w:val="24"/>
+        </w:rPr>
+        <w:t xml:space="preserve">preocupação principal </w:t>
+      </w:r>
+      <w:r>
+        <w:rPr>
+          <w:rFonts w:ascii="Arial" w:hAnsi="Arial" w:cs="Arial"/>
+          <w:sz w:val="24"/>
+          <w:szCs w:val="24"/>
+        </w:rPr>
+        <w:t xml:space="preserve">deste projeto </w:t>
+      </w:r>
+      <w:r>
+        <w:rPr>
+          <w:rFonts w:ascii="Arial" w:hAnsi="Arial" w:cs="Arial"/>
+          <w:sz w:val="24"/>
+          <w:szCs w:val="24"/>
+        </w:rPr>
+        <w:t xml:space="preserve">foi uma aquisição limpa do sinal que vinha do medidor de pulsos. </w:t>
+      </w:r>
+      <w:r>
+        <w:rPr>
+          <w:rFonts w:ascii="Arial" w:hAnsi="Arial" w:cs="Arial"/>
+          <w:sz w:val="24"/>
+          <w:szCs w:val="24"/>
+        </w:rPr>
+        <w:t>S</w:t>
+      </w:r>
+      <w:r>
+        <w:rPr>
+          <w:rFonts w:ascii="Arial" w:hAnsi="Arial" w:cs="Arial"/>
+          <w:sz w:val="24"/>
+          <w:szCs w:val="24"/>
+        </w:rPr>
+        <w:t>endo esta a parte mais complicada</w:t>
+      </w:r>
+      <w:r>
+        <w:rPr>
+          <w:rFonts w:ascii="Arial" w:hAnsi="Arial" w:cs="Arial"/>
+          <w:sz w:val="24"/>
+          <w:szCs w:val="24"/>
+        </w:rPr>
+        <w:t>, foi necessário investir muito tempo e procurar diferentes métodos de tratamento dos dados recolhidos</w:t>
+      </w:r>
+      <w:r>
+        <w:rPr>
+          <w:rFonts w:ascii="Arial" w:hAnsi="Arial" w:cs="Arial"/>
+          <w:sz w:val="24"/>
+          <w:szCs w:val="24"/>
+        </w:rPr>
+        <w:t xml:space="preserve">. Era essencial que o sinal lido </w:t>
       </w:r>
       <w:r>
         <w:rPr>
@@ -713,7 +836,39 @@
           <w:sz w:val="24"/>
           <w:szCs w:val="24"/>
         </w:rPr>
-        <w:t xml:space="preserve">elo hardware fosse o menos distorcido possível para depois podermos tratar essa mesma informação no </w:t>
+        <w:t xml:space="preserve">elo hardware fosse o menos distorcido possível </w:t>
+      </w:r>
+      <w:r>
+        <w:rPr>
+          <w:rFonts w:ascii="Arial" w:hAnsi="Arial" w:cs="Arial"/>
+          <w:sz w:val="24"/>
+          <w:szCs w:val="24"/>
+        </w:rPr>
+        <w:t>de forma a facilitar o tratamento</w:t>
+      </w:r>
+      <w:r>
+        <w:rPr>
+          <w:rFonts w:ascii="Arial" w:hAnsi="Arial" w:cs="Arial"/>
+          <w:sz w:val="24"/>
+          <w:szCs w:val="24"/>
+        </w:rPr>
+        <w:t xml:space="preserve"> </w:t>
+      </w:r>
+      <w:r>
+        <w:rPr>
+          <w:rFonts w:ascii="Arial" w:hAnsi="Arial" w:cs="Arial"/>
+          <w:sz w:val="24"/>
+          <w:szCs w:val="24"/>
+        </w:rPr>
+        <w:t>d</w:t>
+      </w:r>
+      <w:r>
+        <w:rPr>
+          <w:rFonts w:ascii="Arial" w:hAnsi="Arial" w:cs="Arial"/>
+          <w:sz w:val="24"/>
+          <w:szCs w:val="24"/>
+        </w:rPr>
+        <w:t xml:space="preserve">essa mesma informação no </w:t>
       </w:r>
       <w:r>
         <w:rPr>
@@ -730,41 +885,6 @@
           <w:szCs w:val="24"/>
         </w:rPr>
         <w:t>.</w:t>
-      </w:r>
-    </w:p>
-    <w:p>
-      <w:pPr>
-        <w:keepNext/>
-        <w:spacing w:line="360" w:lineRule="auto"/>
-        <w:rPr>
-          <w:rFonts w:ascii="Arial" w:hAnsi="Arial" w:cs="Arial"/>
-          <w:sz w:val="24"/>
-          <w:szCs w:val="24"/>
-        </w:rPr>
-      </w:pPr>
-      <w:r>
-        <w:rPr>
-          <w:rFonts w:ascii="Arial" w:hAnsi="Arial" w:cs="Arial"/>
-          <w:sz w:val="24"/>
-          <w:szCs w:val="24"/>
-        </w:rPr>
-        <w:t>Para uma solução mais robusta investigamos várias opções de implementação na internet, da qual tirámos várias ideias até ch</w:t>
-      </w:r>
-      <w:r>
-        <w:rPr>
-          <w:rFonts w:ascii="Arial" w:hAnsi="Arial" w:cs="Arial"/>
-          <w:sz w:val="24"/>
-          <w:szCs w:val="24"/>
-        </w:rPr>
-        <w:t>e</w:t>
-      </w:r>
-      <w:r>
-        <w:rPr>
-          <w:rFonts w:ascii="Arial" w:hAnsi="Arial" w:cs="Arial"/>
-          <w:sz w:val="24"/>
-          <w:szCs w:val="24"/>
-        </w:rPr>
-        <w:t>garmos ao conceito final.</w:t>
       </w:r>
     </w:p>
     <w:p>
@@ -818,7 +938,7 @@
           <w:sz w:val="24"/>
           <w:szCs w:val="24"/>
         </w:rPr>
-        <w:t>Sensor de pulsação</w:t>
+        <w:t>O sensor de pulsação encontra-se funcional, com uma implementação num bracelete, assim como o s</w:t>
       </w:r>
       <w:r>
         <w:rPr>
@@ -827,7 +947,7 @@
           <w:sz w:val="24"/>
           <w:szCs w:val="24"/>
         </w:rPr>
-        <w:t xml:space="preserve"> -&gt; fotopletismografia, 2 leds </w:t>
+        <w:t>ensor de passos</w:t>
       </w:r>
       <w:r>
         <w:rPr>
@@ -836,182 +956,7 @@
           <w:sz w:val="24"/>
           <w:szCs w:val="24"/>
         </w:rPr>
-        <w:t>e um</w:t>
-      </w:r>
-      <w:r>
-        <w:rPr>
-          <w:rFonts w:ascii="Arial" w:hAnsi="Arial" w:cs="Arial"/>
-          <w:i/>
-          <w:sz w:val="24"/>
-          <w:szCs w:val="24"/>
-        </w:rPr>
-        <w:t xml:space="preserve"> </w:t>
-      </w:r>
-      <w:r>
-        <w:rPr>
-          <w:rFonts w:ascii="Arial" w:hAnsi="Arial" w:cs="Arial"/>
-          <w:i/>
-          <w:sz w:val="24"/>
-          <w:szCs w:val="24"/>
-        </w:rPr>
-        <w:t>LDR</w:t>
-      </w:r>
-    </w:p>
-    <w:p>
-      <w:pPr>
-        <w:spacing w:line="360" w:lineRule="auto"/>
-        <w:ind w:left="708"/>
-        <w:rPr>
-          <w:rFonts w:ascii="Arial" w:hAnsi="Arial" w:cs="Arial"/>
-          <w:i/>
-          <w:sz w:val="24"/>
-          <w:szCs w:val="24"/>
-        </w:rPr>
-      </w:pPr>
-      <w:r>
-        <w:rPr>
-          <w:rFonts w:ascii="Arial" w:hAnsi="Arial" w:cs="Arial"/>
-          <w:i/>
-          <w:sz w:val="24"/>
-          <w:szCs w:val="24"/>
-        </w:rPr>
-        <w:t>Sensor de passos</w:t>
-      </w:r>
-      <w:r>
-        <w:rPr>
-          <w:rFonts w:ascii="Arial" w:hAnsi="Arial" w:cs="Arial"/>
-          <w:i/>
-          <w:sz w:val="24"/>
-          <w:szCs w:val="24"/>
-        </w:rPr>
-        <w:t>-&gt; MPU-6050</w:t>
-      </w:r>
-    </w:p>
-    <w:p>
-      <w:pPr>
-        <w:spacing w:line="360" w:lineRule="auto"/>
-        <w:ind w:left="708"/>
-        <w:rPr>
-          <w:rFonts w:ascii="Arial" w:hAnsi="Arial" w:cs="Arial"/>
-          <w:i/>
-          <w:sz w:val="24"/>
-          <w:szCs w:val="24"/>
-        </w:rPr>
-      </w:pPr>
-      <w:r>
-        <w:rPr>
-          <w:rFonts w:ascii="Arial" w:hAnsi="Arial" w:cs="Arial"/>
-          <w:i/>
-          <w:sz w:val="24"/>
-          <w:szCs w:val="24"/>
-        </w:rPr>
-        <w:t>Bluetooth</w:t>
-      </w:r>
-      <w:r>
-        <w:rPr>
-          <w:rFonts w:ascii="Arial" w:hAnsi="Arial" w:cs="Arial"/>
-          <w:i/>
-          <w:sz w:val="24"/>
-          <w:szCs w:val="24"/>
-        </w:rPr>
-        <w:t xml:space="preserve"> -&gt; HC-05</w:t>
-      </w:r>
-    </w:p>
-    <w:p>
-      <w:pPr>
-        <w:spacing w:line="360" w:lineRule="auto"/>
-        <w:ind w:left="708"/>
-        <w:rPr>
-          <w:rFonts w:ascii="Arial" w:hAnsi="Arial" w:cs="Arial"/>
-          <w:i/>
-          <w:sz w:val="24"/>
-          <w:szCs w:val="24"/>
-        </w:rPr>
-      </w:pPr>
-      <w:r>
-        <w:rPr>
-          <w:rFonts w:ascii="Arial" w:hAnsi="Arial" w:cs="Arial"/>
-          <w:i/>
-          <w:sz w:val="24"/>
-          <w:szCs w:val="24"/>
-        </w:rPr>
-        <w:t>Integração</w:t>
-      </w:r>
-      <w:r>
-        <w:rPr>
-          <w:rFonts w:ascii="Arial" w:hAnsi="Arial" w:cs="Arial"/>
-          <w:i/>
-          <w:sz w:val="24"/>
-          <w:szCs w:val="24"/>
-        </w:rPr>
-        <w:t xml:space="preserve"> numa </w:t>
-      </w:r>
-      <w:r>
-        <w:rPr>
-          <w:rFonts w:ascii="Arial" w:hAnsi="Arial" w:cs="Arial"/>
-          <w:i/>
-          <w:sz w:val="24"/>
-          <w:szCs w:val="24"/>
-        </w:rPr>
-        <w:t>PCB</w:t>
-      </w:r>
-      <w:r>
-        <w:rPr>
-          <w:rFonts w:ascii="Arial" w:hAnsi="Arial" w:cs="Arial"/>
-          <w:i/>
-          <w:sz w:val="24"/>
-          <w:szCs w:val="24"/>
-        </w:rPr>
-        <w:t xml:space="preserve"> -&gt; </w:t>
-      </w:r>
-      <w:r>
-        <w:rPr>
-          <w:rFonts w:ascii="Arial" w:hAnsi="Arial" w:cs="Arial"/>
-          <w:i/>
-          <w:color w:val="FF0000"/>
-          <w:sz w:val="24"/>
-          <w:szCs w:val="24"/>
-        </w:rPr>
-        <w:t>falta fazer</w:t>
-      </w:r>
-    </w:p>
-    <w:p>
-      <w:pPr>
-        <w:spacing w:line="360" w:lineRule="auto"/>
-        <w:ind w:left="708"/>
-        <w:rPr>
-          <w:rFonts w:ascii="Arial" w:hAnsi="Arial" w:cs="Arial"/>
-          <w:i/>
-          <w:sz w:val="24"/>
-          <w:szCs w:val="24"/>
-        </w:rPr>
-      </w:pPr>
-      <w:r>
-        <w:rPr>
-          <w:rFonts w:ascii="Arial" w:hAnsi="Arial" w:cs="Arial"/>
-          <w:i/>
-          <w:sz w:val="24"/>
-          <w:szCs w:val="24"/>
-        </w:rPr>
-        <w:t>Implementação</w:t>
-      </w:r>
-      <w:r>
-        <w:rPr>
-          <w:rFonts w:ascii="Arial" w:hAnsi="Arial" w:cs="Arial"/>
-          <w:i/>
-          <w:sz w:val="24"/>
-          <w:szCs w:val="24"/>
-        </w:rPr>
-        <w:t xml:space="preserve"> </w:t>
-      </w:r>
-      <w:r>
-        <w:rPr>
-          <w:rFonts w:ascii="Arial" w:hAnsi="Arial" w:cs="Arial"/>
-          <w:i/>
-          <w:sz w:val="24"/>
-          <w:szCs w:val="24"/>
-        </w:rPr>
-        <w:t>num bracelete</w:t>
+        <w:t>, sendo possível adquirir informação utilizando Bluetooth. A integração deste projeto numa PCB não resultou devido a falhar encontradas mais tarde nos testes realizados a PCB impressa.</w:t>
       </w:r>
     </w:p>
     <w:p>
@@ -1066,17 +1011,7 @@
           <w:sz w:val="24"/>
           <w:szCs w:val="24"/>
         </w:rPr>
-        <w:t xml:space="preserve">-&gt; </w:t>
-      </w:r>
-      <w:r>
-        <w:rPr>
-          <w:rFonts w:ascii="Arial" w:hAnsi="Arial" w:cs="Arial"/>
-          <w:i/>
-          <w:color w:val="FF0000"/>
-          <w:sz w:val="24"/>
-          <w:szCs w:val="24"/>
-        </w:rPr>
-        <w:t>falta fazer</w:t>
+        <w:t>No geral, o projeto cumpriu os requisitos, sendo possível adquirir dados dos vários sensores, visualiza-los num ecrã, por porta serie num computador ou através de um dispositivo móvel utilizando Bluetooth.</w:t>
       </w:r>
     </w:p>
     <w:p>
@@ -1319,7 +1254,6 @@
           <w:sz w:val="24"/>
           <w:szCs w:val="24"/>
         </w:rPr>
-        <w:lastRenderedPageBreak/>
         <w:t>Introdução</w:t>
       </w:r>
     </w:p>
@@ -1602,231 +1536,269 @@
           <w:sz w:val="24"/>
           <w:szCs w:val="24"/>
         </w:rPr>
-        <w:t xml:space="preserve"> mas também pela motivação que o projeto por si só oferecia. Sendo um produto que neste momento tem grande destaque no mercado dos wearables</w:t>
-      </w:r>
-      <w:r>
-        <w:rPr>
-          <w:rFonts w:ascii="Arial" w:hAnsi="Arial" w:cs="Arial"/>
-          <w:sz w:val="24"/>
-          <w:szCs w:val="24"/>
-        </w:rPr>
-        <w:t xml:space="preserve"> </w:t>
-      </w:r>
-      <w:r>
-        <w:rPr>
-          <w:rFonts w:ascii="Arial" w:hAnsi="Arial" w:cs="Arial"/>
-          <w:color w:val="FF0000"/>
-          <w:sz w:val="24"/>
-          <w:szCs w:val="24"/>
-        </w:rPr>
-        <w:t>(alterar palavra)</w:t>
-      </w:r>
-      <w:r>
-        <w:rPr>
-          <w:rFonts w:ascii="Arial" w:hAnsi="Arial" w:cs="Arial"/>
-          <w:sz w:val="24"/>
-          <w:szCs w:val="24"/>
-        </w:rPr>
-        <w:t xml:space="preserve"> e é ainda um diamante por lapidar quanto às funções que ainda lhe poderão vir a ser implementadas torna-o um dos projetos mais aliciantes.</w:t>
-      </w:r>
-    </w:p>
-    <w:p>
-      <w:pPr>
-        <w:spacing w:line="360" w:lineRule="auto"/>
+        <w:t xml:space="preserve"> mas também pela motivação que o projeto por si só oferecia</w:t>
+      </w:r>
+      <w:r>
+        <w:rPr>
+          <w:rFonts w:ascii="Arial" w:hAnsi="Arial" w:cs="Arial"/>
+          <w:sz w:val="24"/>
+          <w:szCs w:val="24"/>
+        </w:rPr>
+        <w:t>, sendo algo moderno e que cada vez mais ganha destaque no mercado dos wearables, tornando o projeto</w:t>
+      </w:r>
+      <w:r>
+        <w:rPr>
+          <w:rFonts w:ascii="Arial" w:hAnsi="Arial" w:cs="Arial"/>
+          <w:sz w:val="24"/>
+          <w:szCs w:val="24"/>
+        </w:rPr>
+        <w:t xml:space="preserve"> mais aliciante</w:t>
+      </w:r>
+      <w:r>
+        <w:rPr>
+          <w:rFonts w:ascii="Arial" w:hAnsi="Arial" w:cs="Arial"/>
+          <w:sz w:val="24"/>
+          <w:szCs w:val="24"/>
+        </w:rPr>
+        <w:t>.</w:t>
+      </w:r>
+    </w:p>
+    <w:p>
+      <w:pPr>
+        <w:spacing w:line="360" w:lineRule="auto"/>
+        <w:rPr>
+          <w:rFonts w:ascii="Arial" w:hAnsi="Arial" w:cs="Arial"/>
+          <w:sz w:val="24"/>
+          <w:szCs w:val="24"/>
+        </w:rPr>
+      </w:pPr>
+      <w:r>
         <w:rPr>
           <w:rFonts w:ascii="Arial" w:hAnsi="Arial" w:cs="Arial"/>
           <w:b/>
           <w:sz w:val="24"/>
           <w:szCs w:val="24"/>
         </w:rPr>
-      </w:pPr>
-    </w:p>
-    <w:p>
-      <w:pPr>
-        <w:spacing w:line="360" w:lineRule="auto"/>
-        <w:rPr>
-          <w:rFonts w:ascii="Arial" w:hAnsi="Arial" w:cs="Arial"/>
-          <w:sz w:val="24"/>
-          <w:szCs w:val="24"/>
-        </w:rPr>
-      </w:pPr>
-    </w:p>
-    <w:p>
-      <w:pPr>
-        <w:spacing w:line="360" w:lineRule="auto"/>
-        <w:rPr>
-          <w:rFonts w:ascii="Arial" w:hAnsi="Arial" w:cs="Arial"/>
-          <w:sz w:val="24"/>
-          <w:szCs w:val="24"/>
-        </w:rPr>
-      </w:pPr>
-    </w:p>
-    <w:p>
-      <w:pPr>
-        <w:spacing w:line="360" w:lineRule="auto"/>
-        <w:rPr>
-          <w:rFonts w:ascii="Arial" w:hAnsi="Arial" w:cs="Arial"/>
-          <w:sz w:val="24"/>
-          <w:szCs w:val="24"/>
-        </w:rPr>
-      </w:pPr>
-    </w:p>
-    <w:p>
-      <w:pPr>
-        <w:spacing w:line="360" w:lineRule="auto"/>
-        <w:rPr>
-          <w:rFonts w:ascii="Arial" w:hAnsi="Arial" w:cs="Arial"/>
-          <w:sz w:val="24"/>
-          <w:szCs w:val="24"/>
-        </w:rPr>
-      </w:pPr>
-    </w:p>
-    <w:p>
-      <w:pPr>
-        <w:spacing w:line="360" w:lineRule="auto"/>
-        <w:rPr>
-          <w:rFonts w:ascii="Arial" w:hAnsi="Arial" w:cs="Arial"/>
-          <w:sz w:val="24"/>
-          <w:szCs w:val="24"/>
-        </w:rPr>
-      </w:pPr>
-    </w:p>
-    <w:p>
-      <w:pPr>
-        <w:spacing w:line="360" w:lineRule="auto"/>
-        <w:rPr>
-          <w:rFonts w:ascii="Arial" w:hAnsi="Arial" w:cs="Arial"/>
-          <w:sz w:val="24"/>
-          <w:szCs w:val="24"/>
-        </w:rPr>
-      </w:pPr>
-    </w:p>
-    <w:p>
-      <w:pPr>
-        <w:spacing w:line="360" w:lineRule="auto"/>
-        <w:rPr>
-          <w:rFonts w:ascii="Arial" w:hAnsi="Arial" w:cs="Arial"/>
-          <w:sz w:val="24"/>
-          <w:szCs w:val="24"/>
-        </w:rPr>
-      </w:pPr>
-    </w:p>
-    <w:p>
-      <w:pPr>
-        <w:spacing w:line="360" w:lineRule="auto"/>
-        <w:rPr>
-          <w:rFonts w:ascii="Arial" w:hAnsi="Arial" w:cs="Arial"/>
-          <w:sz w:val="24"/>
-          <w:szCs w:val="24"/>
-        </w:rPr>
-      </w:pPr>
-    </w:p>
-    <w:p>
-      <w:pPr>
-        <w:spacing w:line="360" w:lineRule="auto"/>
-        <w:rPr>
-          <w:rFonts w:ascii="Arial" w:hAnsi="Arial" w:cs="Arial"/>
-          <w:sz w:val="24"/>
-          <w:szCs w:val="24"/>
-        </w:rPr>
-      </w:pPr>
-    </w:p>
-    <w:p>
-      <w:pPr>
-        <w:spacing w:line="360" w:lineRule="auto"/>
-        <w:rPr>
-          <w:rFonts w:ascii="Arial" w:hAnsi="Arial" w:cs="Arial"/>
-          <w:sz w:val="24"/>
-          <w:szCs w:val="24"/>
-        </w:rPr>
-      </w:pPr>
-    </w:p>
-    <w:p>
-      <w:pPr>
-        <w:spacing w:line="360" w:lineRule="auto"/>
-        <w:rPr>
-          <w:rFonts w:ascii="Arial" w:hAnsi="Arial" w:cs="Arial"/>
-          <w:sz w:val="24"/>
-          <w:szCs w:val="24"/>
-        </w:rPr>
-      </w:pPr>
-    </w:p>
-    <w:p>
-      <w:pPr>
-        <w:spacing w:line="360" w:lineRule="auto"/>
-        <w:rPr>
-          <w:rFonts w:ascii="Arial" w:hAnsi="Arial" w:cs="Arial"/>
-          <w:sz w:val="24"/>
-          <w:szCs w:val="24"/>
-        </w:rPr>
-      </w:pPr>
-    </w:p>
-    <w:p>
-      <w:pPr>
-        <w:spacing w:line="360" w:lineRule="auto"/>
-        <w:rPr>
-          <w:rFonts w:ascii="Arial" w:hAnsi="Arial" w:cs="Arial"/>
-          <w:sz w:val="24"/>
-          <w:szCs w:val="24"/>
-        </w:rPr>
-      </w:pPr>
-    </w:p>
-    <w:p>
-      <w:pPr>
-        <w:spacing w:line="360" w:lineRule="auto"/>
-        <w:rPr>
-          <w:rFonts w:ascii="Arial" w:hAnsi="Arial" w:cs="Arial"/>
-          <w:sz w:val="24"/>
-          <w:szCs w:val="24"/>
-        </w:rPr>
-      </w:pPr>
-    </w:p>
-    <w:p>
-      <w:pPr>
-        <w:spacing w:line="360" w:lineRule="auto"/>
-        <w:rPr>
-          <w:rFonts w:ascii="Arial" w:hAnsi="Arial" w:cs="Arial"/>
-          <w:sz w:val="24"/>
-          <w:szCs w:val="24"/>
-        </w:rPr>
-      </w:pPr>
-    </w:p>
-    <w:p>
-      <w:pPr>
-        <w:spacing w:line="360" w:lineRule="auto"/>
-        <w:rPr>
-          <w:rFonts w:ascii="Arial" w:hAnsi="Arial" w:cs="Arial"/>
-          <w:sz w:val="24"/>
-          <w:szCs w:val="24"/>
-        </w:rPr>
-      </w:pPr>
-    </w:p>
-    <w:p>
-      <w:pPr>
-        <w:spacing w:line="360" w:lineRule="auto"/>
-        <w:rPr>
-          <w:rFonts w:ascii="Arial" w:hAnsi="Arial" w:cs="Arial"/>
-          <w:sz w:val="24"/>
-          <w:szCs w:val="24"/>
-        </w:rPr>
-      </w:pPr>
-    </w:p>
-    <w:p>
-      <w:pPr>
-        <w:spacing w:line="360" w:lineRule="auto"/>
+        <w:t>Estado da arte</w:t>
+      </w:r>
+      <w:r>
         <w:rPr>
           <w:rFonts w:ascii="Arial" w:hAnsi="Arial" w:cs="Arial"/>
           <w:b/>
           <w:sz w:val="24"/>
           <w:szCs w:val="24"/>
         </w:rPr>
-      </w:pPr>
-      <w:r>
+        <w:t>:</w:t>
+      </w:r>
+    </w:p>
+    <w:p>
+      <w:pPr>
+        <w:spacing w:line="360" w:lineRule="auto"/>
         <w:rPr>
           <w:rFonts w:ascii="Arial" w:hAnsi="Arial" w:cs="Arial"/>
           <w:b/>
           <w:sz w:val="24"/>
           <w:szCs w:val="24"/>
+        </w:rPr>
+      </w:pPr>
+      <w:r>
+        <w:rPr>
+          <w:rFonts w:ascii="Arial" w:hAnsi="Arial" w:cs="Arial"/>
+          <w:b/>
+          <w:sz w:val="24"/>
+          <w:szCs w:val="24"/>
+        </w:rPr>
+        <w:t>Divisão do relatório:</w:t>
+      </w:r>
+    </w:p>
+    <w:p>
+      <w:pPr>
+        <w:spacing w:line="360" w:lineRule="auto"/>
+        <w:rPr>
+          <w:rFonts w:ascii="Arial" w:hAnsi="Arial" w:cs="Arial"/>
+          <w:b/>
+          <w:sz w:val="24"/>
+          <w:szCs w:val="24"/>
+        </w:rPr>
+      </w:pPr>
+    </w:p>
+    <w:p>
+      <w:pPr>
+        <w:spacing w:line="360" w:lineRule="auto"/>
+        <w:rPr>
+          <w:rFonts w:ascii="Arial" w:hAnsi="Arial" w:cs="Arial"/>
+          <w:sz w:val="24"/>
+          <w:szCs w:val="24"/>
+        </w:rPr>
+      </w:pPr>
+    </w:p>
+    <w:p>
+      <w:pPr>
+        <w:spacing w:line="360" w:lineRule="auto"/>
+        <w:rPr>
+          <w:rFonts w:ascii="Arial" w:hAnsi="Arial" w:cs="Arial"/>
+          <w:sz w:val="24"/>
+          <w:szCs w:val="24"/>
+        </w:rPr>
+      </w:pPr>
+    </w:p>
+    <w:p>
+      <w:pPr>
+        <w:spacing w:line="360" w:lineRule="auto"/>
+        <w:rPr>
+          <w:rFonts w:ascii="Arial" w:hAnsi="Arial" w:cs="Arial"/>
+          <w:sz w:val="24"/>
+          <w:szCs w:val="24"/>
+        </w:rPr>
+      </w:pPr>
+    </w:p>
+    <w:p>
+      <w:pPr>
+        <w:spacing w:line="360" w:lineRule="auto"/>
+        <w:rPr>
+          <w:rFonts w:ascii="Arial" w:hAnsi="Arial" w:cs="Arial"/>
+          <w:sz w:val="24"/>
+          <w:szCs w:val="24"/>
+        </w:rPr>
+      </w:pPr>
+    </w:p>
+    <w:p>
+      <w:pPr>
+        <w:spacing w:line="360" w:lineRule="auto"/>
+        <w:rPr>
+          <w:rFonts w:ascii="Arial" w:hAnsi="Arial" w:cs="Arial"/>
+          <w:sz w:val="24"/>
+          <w:szCs w:val="24"/>
+        </w:rPr>
+      </w:pPr>
+    </w:p>
+    <w:p>
+      <w:pPr>
+        <w:spacing w:line="360" w:lineRule="auto"/>
+        <w:rPr>
+          <w:rFonts w:ascii="Arial" w:hAnsi="Arial" w:cs="Arial"/>
+          <w:sz w:val="24"/>
+          <w:szCs w:val="24"/>
+        </w:rPr>
+      </w:pPr>
+    </w:p>
+    <w:p>
+      <w:pPr>
+        <w:spacing w:line="360" w:lineRule="auto"/>
+        <w:rPr>
+          <w:rFonts w:ascii="Arial" w:hAnsi="Arial" w:cs="Arial"/>
+          <w:sz w:val="24"/>
+          <w:szCs w:val="24"/>
+        </w:rPr>
+      </w:pPr>
+    </w:p>
+    <w:p>
+      <w:pPr>
+        <w:spacing w:line="360" w:lineRule="auto"/>
+        <w:rPr>
+          <w:rFonts w:ascii="Arial" w:hAnsi="Arial" w:cs="Arial"/>
+          <w:sz w:val="24"/>
+          <w:szCs w:val="24"/>
+        </w:rPr>
+      </w:pPr>
+    </w:p>
+    <w:p>
+      <w:pPr>
+        <w:spacing w:line="360" w:lineRule="auto"/>
+        <w:rPr>
+          <w:rFonts w:ascii="Arial" w:hAnsi="Arial" w:cs="Arial"/>
+          <w:sz w:val="24"/>
+          <w:szCs w:val="24"/>
+        </w:rPr>
+      </w:pPr>
+    </w:p>
+    <w:p>
+      <w:pPr>
+        <w:spacing w:line="360" w:lineRule="auto"/>
+        <w:rPr>
+          <w:rFonts w:ascii="Arial" w:hAnsi="Arial" w:cs="Arial"/>
+          <w:sz w:val="24"/>
+          <w:szCs w:val="24"/>
+        </w:rPr>
+      </w:pPr>
+    </w:p>
+    <w:p>
+      <w:pPr>
+        <w:spacing w:line="360" w:lineRule="auto"/>
+        <w:rPr>
+          <w:rFonts w:ascii="Arial" w:hAnsi="Arial" w:cs="Arial"/>
+          <w:sz w:val="24"/>
+          <w:szCs w:val="24"/>
+        </w:rPr>
+      </w:pPr>
+    </w:p>
+    <w:p>
+      <w:pPr>
+        <w:spacing w:line="360" w:lineRule="auto"/>
+        <w:rPr>
+          <w:rFonts w:ascii="Arial" w:hAnsi="Arial" w:cs="Arial"/>
+          <w:sz w:val="24"/>
+          <w:szCs w:val="24"/>
+        </w:rPr>
+      </w:pPr>
+    </w:p>
+    <w:p>
+      <w:pPr>
+        <w:spacing w:line="360" w:lineRule="auto"/>
+        <w:rPr>
+          <w:rFonts w:ascii="Arial" w:hAnsi="Arial" w:cs="Arial"/>
+          <w:sz w:val="24"/>
+          <w:szCs w:val="24"/>
+        </w:rPr>
+      </w:pPr>
+    </w:p>
+    <w:p>
+      <w:pPr>
+        <w:spacing w:line="360" w:lineRule="auto"/>
+        <w:rPr>
+          <w:rFonts w:ascii="Arial" w:hAnsi="Arial" w:cs="Arial"/>
+          <w:sz w:val="24"/>
+          <w:szCs w:val="24"/>
+        </w:rPr>
+      </w:pPr>
+    </w:p>
+    <w:p>
+      <w:pPr>
+        <w:spacing w:line="360" w:lineRule="auto"/>
+        <w:rPr>
+          <w:rFonts w:ascii="Arial" w:hAnsi="Arial" w:cs="Arial"/>
+          <w:sz w:val="24"/>
+          <w:szCs w:val="24"/>
+        </w:rPr>
+      </w:pPr>
+    </w:p>
+    <w:p>
+      <w:pPr>
+        <w:spacing w:line="360" w:lineRule="auto"/>
+        <w:rPr>
+          <w:rFonts w:ascii="Arial" w:hAnsi="Arial" w:cs="Arial"/>
+          <w:sz w:val="24"/>
+          <w:szCs w:val="24"/>
+        </w:rPr>
+      </w:pPr>
+    </w:p>
+    <w:p>
+      <w:pPr>
+        <w:spacing w:line="360" w:lineRule="auto"/>
+        <w:jc w:val="center"/>
+        <w:rPr>
+          <w:rFonts w:ascii="Arial" w:hAnsi="Arial" w:cs="Arial"/>
+          <w:b/>
+          <w:sz w:val="40"/>
+          <w:szCs w:val="40"/>
+        </w:rPr>
+      </w:pPr>
+      <w:r>
+        <w:rPr>
+          <w:rFonts w:ascii="Arial" w:hAnsi="Arial" w:cs="Arial"/>
+          <w:b/>
+          <w:sz w:val="40"/>
+          <w:szCs w:val="40"/>
         </w:rPr>
         <w:lastRenderedPageBreak/>
         <w:t>Fundamentos teóricos</w:t>
@@ -1835,8 +1807,8 @@
         <w:rPr>
           <w:rFonts w:ascii="Arial" w:hAnsi="Arial" w:cs="Arial"/>
           <w:b/>
-          <w:sz w:val="24"/>
-          <w:szCs w:val="24"/>
+          <w:sz w:val="40"/>
+          <w:szCs w:val="40"/>
         </w:rPr>
         <w:t>:</w:t>
       </w:r>
@@ -1867,25 +1839,116 @@
           <w:sz w:val="24"/>
           <w:szCs w:val="24"/>
         </w:rPr>
-        <w:t xml:space="preserve"> para a pulsação</w:t>
-      </w:r>
-    </w:p>
-    <w:p>
-      <w:pPr>
-        <w:spacing w:line="360" w:lineRule="auto"/>
-        <w:rPr>
-          <w:rFonts w:ascii="Arial" w:hAnsi="Arial" w:cs="Arial"/>
-          <w:sz w:val="24"/>
-          <w:szCs w:val="24"/>
-        </w:rPr>
-      </w:pPr>
-      <w:r>
-        <w:rPr>
-          <w:rFonts w:ascii="Arial" w:hAnsi="Arial" w:cs="Arial"/>
-          <w:sz w:val="24"/>
-          <w:szCs w:val="24"/>
-        </w:rPr>
-        <w:t>Uma das partes a que demos mais importância no nosso trabalho foi na implementação de um sistema de leitura de batimentos cardíacos que fosse robusto. Para tal tivemos de fazer uma pesquiza mais aprofundada sobre o tema em questão visto nenhum dos elementos do grupo ter uma noção profunda sobre o que o assunto tratava.</w:t>
+        <w:t xml:space="preserve"> </w:t>
+      </w:r>
+      <w:r>
+        <w:rPr>
+          <w:rFonts w:ascii="Arial" w:hAnsi="Arial" w:cs="Arial"/>
+          <w:b/>
+          <w:sz w:val="24"/>
+          <w:szCs w:val="24"/>
+        </w:rPr>
+        <w:t>(</w:t>
+      </w:r>
+      <w:r>
+        <w:rPr>
+          <w:rFonts w:ascii="Arial" w:hAnsi="Arial" w:cs="Arial"/>
+          <w:b/>
+          <w:sz w:val="24"/>
+          <w:szCs w:val="24"/>
+        </w:rPr>
+        <w:t>pulsação</w:t>
+      </w:r>
+      <w:r>
+        <w:rPr>
+          <w:rFonts w:ascii="Arial" w:hAnsi="Arial" w:cs="Arial"/>
+          <w:b/>
+          <w:sz w:val="24"/>
+          <w:szCs w:val="24"/>
+        </w:rPr>
+        <w:t>)</w:t>
+      </w:r>
+    </w:p>
+    <w:p>
+      <w:pPr>
+        <w:spacing w:line="360" w:lineRule="auto"/>
+        <w:rPr>
+          <w:rFonts w:ascii="Arial" w:hAnsi="Arial" w:cs="Arial"/>
+          <w:sz w:val="24"/>
+          <w:szCs w:val="24"/>
+        </w:rPr>
+      </w:pPr>
+      <w:r>
+        <w:rPr>
+          <w:rFonts w:ascii="Arial" w:hAnsi="Arial" w:cs="Arial"/>
+          <w:sz w:val="24"/>
+          <w:szCs w:val="24"/>
+        </w:rPr>
+        <w:t xml:space="preserve">Uma das partes </w:t>
+      </w:r>
+      <w:r>
+        <w:rPr>
+          <w:rFonts w:ascii="Arial" w:hAnsi="Arial" w:cs="Arial"/>
+          <w:sz w:val="24"/>
+          <w:szCs w:val="24"/>
+        </w:rPr>
+        <w:t>mais importantes deste projeto</w:t>
+      </w:r>
+      <w:r>
+        <w:rPr>
+          <w:rFonts w:ascii="Arial" w:hAnsi="Arial" w:cs="Arial"/>
+          <w:sz w:val="24"/>
+          <w:szCs w:val="24"/>
+        </w:rPr>
+        <w:t xml:space="preserve"> </w:t>
+      </w:r>
+      <w:r>
+        <w:rPr>
+          <w:rFonts w:ascii="Arial" w:hAnsi="Arial" w:cs="Arial"/>
+          <w:sz w:val="24"/>
+          <w:szCs w:val="24"/>
+        </w:rPr>
+        <w:t>consiste na</w:t>
+      </w:r>
+      <w:r>
+        <w:rPr>
+          <w:rFonts w:ascii="Arial" w:hAnsi="Arial" w:cs="Arial"/>
+          <w:sz w:val="24"/>
+          <w:szCs w:val="24"/>
+        </w:rPr>
+        <w:t xml:space="preserve"> implementação de um sistema de leitura de batimentos cardíacos</w:t>
+      </w:r>
+      <w:r>
+        <w:rPr>
+          <w:rFonts w:ascii="Arial" w:hAnsi="Arial" w:cs="Arial"/>
+          <w:sz w:val="24"/>
+          <w:szCs w:val="24"/>
+        </w:rPr>
+        <w:t>,</w:t>
+      </w:r>
+      <w:r>
+        <w:rPr>
+          <w:rFonts w:ascii="Arial" w:hAnsi="Arial" w:cs="Arial"/>
+          <w:sz w:val="24"/>
+          <w:szCs w:val="24"/>
+        </w:rPr>
+        <w:t xml:space="preserve"> que fosse robusto</w:t>
+      </w:r>
+      <w:r>
+        <w:rPr>
+          <w:rFonts w:ascii="Arial" w:hAnsi="Arial" w:cs="Arial"/>
+          <w:sz w:val="24"/>
+          <w:szCs w:val="24"/>
+        </w:rPr>
+        <w:t xml:space="preserve"> e o mais fiável possível</w:t>
+      </w:r>
+      <w:r>
+        <w:rPr>
+          <w:rFonts w:ascii="Arial" w:hAnsi="Arial" w:cs="Arial"/>
+          <w:sz w:val="24"/>
+          <w:szCs w:val="24"/>
+        </w:rPr>
+        <w:t>. Para tal tivemos de fazer uma pesquiza mais aprofundada sobre o tema em questão visto nenhum dos elementos do grupo ter uma noção profunda sobre o que o assunto tratava.</w:t>
       </w:r>
     </w:p>
     <w:p>
@@ -1921,7 +1984,119 @@
           <w:sz w:val="24"/>
           <w:szCs w:val="24"/>
         </w:rPr>
-        <w:t xml:space="preserve">Dado estes componentes, teríamos de elaborar um sistema que conseguisse detetar a pulsação, sensor do batimento cardíaco baseia-se no princípio da foto pletismografia. A foto pletismografia consiste na medição da mudança de volume de sangue através de qualquer órgão. Esta mudança de volume sanguíneo provoca do mesmo modo uma variação na intensidade luminosa órgão (região vascular). No nosso caso, como o que interessava era a medição da frequência da pulsação cardíaca, o tempo dos pulsos é fundamental.  </w:t>
+        <w:t xml:space="preserve">Dado estes componentes, teríamos de elaborar um sistema que conseguisse detetar a pulsação, </w:t>
+      </w:r>
+      <w:r>
+        <w:rPr>
+          <w:rFonts w:ascii="Arial" w:hAnsi="Arial" w:cs="Arial"/>
+          <w:sz w:val="24"/>
+          <w:szCs w:val="24"/>
+        </w:rPr>
+        <w:t>(</w:t>
+      </w:r>
+      <w:r>
+        <w:rPr>
+          <w:rFonts w:ascii="Arial" w:hAnsi="Arial" w:cs="Arial"/>
+          <w:sz w:val="24"/>
+          <w:szCs w:val="24"/>
+        </w:rPr>
+        <w:t>sensor do batimento cardíaco</w:t>
+      </w:r>
+      <w:r>
+        <w:rPr>
+          <w:rFonts w:ascii="Arial" w:hAnsi="Arial" w:cs="Arial"/>
+          <w:sz w:val="24"/>
+          <w:szCs w:val="24"/>
+        </w:rPr>
+        <w:t>)</w:t>
+      </w:r>
+      <w:r>
+        <w:rPr>
+          <w:rFonts w:ascii="Arial" w:hAnsi="Arial" w:cs="Arial"/>
+          <w:sz w:val="24"/>
+          <w:szCs w:val="24"/>
+        </w:rPr>
+        <w:t xml:space="preserve"> bas</w:t>
+      </w:r>
+      <w:r>
+        <w:rPr>
+          <w:rFonts w:ascii="Arial" w:hAnsi="Arial" w:cs="Arial"/>
+          <w:sz w:val="24"/>
+          <w:szCs w:val="24"/>
+        </w:rPr>
+        <w:t>eando</w:t>
+      </w:r>
+      <w:r>
+        <w:rPr>
+          <w:rFonts w:ascii="Arial" w:hAnsi="Arial" w:cs="Arial"/>
+          <w:sz w:val="24"/>
+          <w:szCs w:val="24"/>
+        </w:rPr>
+        <w:t xml:space="preserve">-se no princípio da foto pletismografia. </w:t>
+      </w:r>
+      <w:r>
+        <w:rPr>
+          <w:rFonts w:ascii="Arial" w:hAnsi="Arial" w:cs="Arial"/>
+          <w:sz w:val="24"/>
+          <w:szCs w:val="24"/>
+        </w:rPr>
+        <w:t>Este princípio</w:t>
+      </w:r>
+      <w:r>
+        <w:rPr>
+          <w:rFonts w:ascii="Arial" w:hAnsi="Arial" w:cs="Arial"/>
+          <w:sz w:val="24"/>
+          <w:szCs w:val="24"/>
+        </w:rPr>
+        <w:t xml:space="preserve"> consiste na medição da mudança de volume de sangue através de qualquer órgão</w:t>
+      </w:r>
+      <w:r>
+        <w:rPr>
+          <w:rFonts w:ascii="Arial" w:hAnsi="Arial" w:cs="Arial"/>
+          <w:sz w:val="24"/>
+          <w:szCs w:val="24"/>
+        </w:rPr>
+        <w:t>, que</w:t>
+      </w:r>
+      <w:r>
+        <w:rPr>
+          <w:rFonts w:ascii="Arial" w:hAnsi="Arial" w:cs="Arial"/>
+          <w:sz w:val="24"/>
+          <w:szCs w:val="24"/>
+        </w:rPr>
+        <w:t xml:space="preserve"> provoca do mesmo modo uma variação na intensidade luminosa </w:t>
+      </w:r>
+      <w:r>
+        <w:rPr>
+          <w:rFonts w:ascii="Arial" w:hAnsi="Arial" w:cs="Arial"/>
+          <w:sz w:val="24"/>
+          <w:szCs w:val="24"/>
+        </w:rPr>
+        <w:t xml:space="preserve">da </w:t>
+      </w:r>
+      <w:r>
+        <w:rPr>
+          <w:rFonts w:ascii="Arial" w:hAnsi="Arial" w:cs="Arial"/>
+          <w:sz w:val="24"/>
+          <w:szCs w:val="24"/>
+        </w:rPr>
+        <w:t>região vascular</w:t>
+      </w:r>
+      <w:r>
+        <w:rPr>
+          <w:rFonts w:ascii="Arial" w:hAnsi="Arial" w:cs="Arial"/>
+          <w:sz w:val="24"/>
+          <w:szCs w:val="24"/>
+        </w:rPr>
+        <w:t>izada</w:t>
+      </w:r>
+      <w:r>
+        <w:rPr>
+          <w:rFonts w:ascii="Arial" w:hAnsi="Arial" w:cs="Arial"/>
+          <w:sz w:val="24"/>
+          <w:szCs w:val="24"/>
+        </w:rPr>
+        <w:t xml:space="preserve">. No nosso caso, como o que interessava era a medição da frequência da pulsação cardíaca, o tempo dos pulsos é fundamental.  </w:t>
       </w:r>
     </w:p>
     <w:p>
@@ -2003,121 +2178,120 @@
         </w:rPr>
         <w:t xml:space="preserve"> Reflexão: A luz emitida pelo dispositivo emissor de luz é refletida pelas regiões.</w:t>
       </w:r>
-    </w:p>
-    <w:p>
-      <w:pPr>
-        <w:spacing w:line="360" w:lineRule="auto"/>
-        <w:rPr>
-          <w:rFonts w:ascii="Arial" w:hAnsi="Arial" w:cs="Arial"/>
-          <w:sz w:val="24"/>
-          <w:szCs w:val="24"/>
-        </w:rPr>
-      </w:pPr>
-    </w:p>
-    <w:p>
-      <w:pPr>
-        <w:spacing w:line="360" w:lineRule="auto"/>
-        <w:rPr>
-          <w:rFonts w:ascii="Arial" w:hAnsi="Arial" w:cs="Arial"/>
-          <w:b/>
-          <w:sz w:val="24"/>
-          <w:szCs w:val="24"/>
-        </w:rPr>
-      </w:pPr>
-      <w:r>
-        <w:rPr>
-          <w:rFonts w:ascii="Arial" w:hAnsi="Arial" w:cs="Arial"/>
-          <w:b/>
-          <w:sz w:val="24"/>
-          <w:szCs w:val="24"/>
-        </w:rPr>
-        <w:lastRenderedPageBreak/>
-        <w:t>OPÇÃO 1</w:t>
-      </w:r>
-    </w:p>
-    <w:p>
-      <w:pPr>
-        <w:spacing w:line="360" w:lineRule="auto"/>
-        <w:rPr>
-          <w:rFonts w:ascii="Arial" w:hAnsi="Arial" w:cs="Arial"/>
-          <w:sz w:val="24"/>
-          <w:szCs w:val="24"/>
-        </w:rPr>
-      </w:pPr>
-      <w:r>
-        <w:rPr>
-          <w:rFonts w:ascii="Arial" w:hAnsi="Arial" w:cs="Arial"/>
-          <w:sz w:val="24"/>
-          <w:szCs w:val="24"/>
-        </w:rPr>
-        <w:t>Focando-nos agora na parte da reflexão, o objetivo deste tipo de foto pletismografia seria: criar um circuito que fizesse com que os leds emitissem luz e no meio dos leds colocar o LDR, colocar por cima a área do corpo em contato e consoante o fluxo sanguíneo (quanto maior o fluxo mais seria a luz absorvida, ou seja, menos luz emitida para o LDR) receberíamos uma tensão que variaria conforme o fluxo.</w:t>
-      </w:r>
-    </w:p>
-    <w:p>
-      <w:pPr>
-        <w:spacing w:line="360" w:lineRule="auto"/>
-        <w:rPr>
-          <w:rFonts w:ascii="Arial" w:hAnsi="Arial" w:cs="Arial"/>
-          <w:sz w:val="24"/>
-          <w:szCs w:val="24"/>
-        </w:rPr>
-      </w:pPr>
-      <w:r>
-        <w:rPr>
-          <w:rFonts w:ascii="Arial" w:hAnsi="Arial" w:cs="Arial"/>
-          <w:sz w:val="24"/>
-          <w:szCs w:val="24"/>
-        </w:rPr>
-        <w:t>A variação da tensão à saída do LDR é inversamente proporcional ao fluxo de sangue, caso o fluxo de sangue seja maior, maior será a absorção da luz, logo menor será a luz refletida que o LDR captará de modo que terá menor valor de tensão. Por outro lado, caso o fluxo seja menor, menor será a absorção de luz, sendo maior a luz refletida para o LDR o que fará com que haja maior tensão à sua saída.</w:t>
-      </w:r>
-    </w:p>
-    <w:p>
-      <w:pPr>
-        <w:spacing w:line="360" w:lineRule="auto"/>
-        <w:rPr>
-          <w:rFonts w:ascii="Arial" w:hAnsi="Arial" w:cs="Arial"/>
-          <w:b/>
-          <w:sz w:val="24"/>
-          <w:szCs w:val="24"/>
-        </w:rPr>
-      </w:pPr>
-      <w:r>
-        <w:rPr>
-          <w:rFonts w:ascii="Arial" w:hAnsi="Arial" w:cs="Arial"/>
-          <w:b/>
-          <w:sz w:val="24"/>
-          <w:szCs w:val="24"/>
-        </w:rPr>
-        <w:t>OPÇÃO 2</w:t>
-      </w:r>
-    </w:p>
-    <w:p>
-      <w:pPr>
-        <w:spacing w:line="360" w:lineRule="auto"/>
-        <w:rPr>
-          <w:rFonts w:ascii="Arial" w:hAnsi="Arial" w:cs="Arial"/>
-          <w:sz w:val="24"/>
-          <w:szCs w:val="24"/>
-        </w:rPr>
-      </w:pPr>
-      <w:r>
-        <w:rPr>
-          <w:rFonts w:ascii="Arial" w:hAnsi="Arial" w:cs="Arial"/>
-          <w:sz w:val="24"/>
-          <w:szCs w:val="24"/>
-        </w:rPr>
-        <w:t>O sensor básico do batimento cardíaco consiste em um díodo emissor de luz e um detetor como uma resistência de deteção de luz ou um foto</w:t>
-      </w:r>
-      <w:r>
-        <w:rPr>
-          <w:rFonts w:ascii="Arial" w:hAnsi="Arial" w:cs="Arial"/>
-          <w:sz w:val="24"/>
-          <w:szCs w:val="24"/>
-        </w:rPr>
-        <w:t>-</w:t>
-      </w:r>
       <w:bookmarkStart w:id="0" w:name="_GoBack"/>
       <w:bookmarkEnd w:id="0"/>
+    </w:p>
+    <w:p>
+      <w:pPr>
+        <w:spacing w:line="360" w:lineRule="auto"/>
+        <w:rPr>
+          <w:rFonts w:ascii="Arial" w:hAnsi="Arial" w:cs="Arial"/>
+          <w:sz w:val="24"/>
+          <w:szCs w:val="24"/>
+        </w:rPr>
+      </w:pPr>
+    </w:p>
+    <w:p>
+      <w:pPr>
+        <w:spacing w:line="360" w:lineRule="auto"/>
+        <w:rPr>
+          <w:rFonts w:ascii="Arial" w:hAnsi="Arial" w:cs="Arial"/>
+          <w:b/>
+          <w:sz w:val="24"/>
+          <w:szCs w:val="24"/>
+        </w:rPr>
+      </w:pPr>
+      <w:r>
+        <w:rPr>
+          <w:rFonts w:ascii="Arial" w:hAnsi="Arial" w:cs="Arial"/>
+          <w:b/>
+          <w:sz w:val="24"/>
+          <w:szCs w:val="24"/>
+        </w:rPr>
+        <w:t>OPÇÃO 1</w:t>
+      </w:r>
+    </w:p>
+    <w:p>
+      <w:pPr>
+        <w:spacing w:line="360" w:lineRule="auto"/>
+        <w:rPr>
+          <w:rFonts w:ascii="Arial" w:hAnsi="Arial" w:cs="Arial"/>
+          <w:sz w:val="24"/>
+          <w:szCs w:val="24"/>
+        </w:rPr>
+      </w:pPr>
+      <w:r>
+        <w:rPr>
+          <w:rFonts w:ascii="Arial" w:hAnsi="Arial" w:cs="Arial"/>
+          <w:sz w:val="24"/>
+          <w:szCs w:val="24"/>
+        </w:rPr>
+        <w:t>Focando-nos agora na parte da reflexão, o objetivo deste tipo de foto pletismografia seria: criar um circuito que fizesse com que os leds emitissem luz e no meio dos leds colocar o LDR, colocar por cima a área do corpo em contato e consoante o fluxo sanguíneo (quanto maior o fluxo mais seria a luz absorvida, ou seja, menos luz emitida para o LDR) receberíamos uma tensão que variaria conforme o fluxo.</w:t>
+      </w:r>
+    </w:p>
+    <w:p>
+      <w:pPr>
+        <w:spacing w:line="360" w:lineRule="auto"/>
+        <w:rPr>
+          <w:rFonts w:ascii="Arial" w:hAnsi="Arial" w:cs="Arial"/>
+          <w:sz w:val="24"/>
+          <w:szCs w:val="24"/>
+        </w:rPr>
+      </w:pPr>
+      <w:r>
+        <w:rPr>
+          <w:rFonts w:ascii="Arial" w:hAnsi="Arial" w:cs="Arial"/>
+          <w:sz w:val="24"/>
+          <w:szCs w:val="24"/>
+        </w:rPr>
+        <w:t>A variação da tensão à saída do LDR é inversamente proporcional ao fluxo de sangue, caso o fluxo de sangue seja maior, maior será a absorção da luz, logo menor será a luz refletida que o LDR captará de modo que terá menor valor de tensão. Por outro lado, caso o fluxo seja menor, menor será a absorção de luz, sendo maior a luz refletida para o LDR o que fará com que haja maior tensão à sua saída.</w:t>
+      </w:r>
+    </w:p>
+    <w:p>
+      <w:pPr>
+        <w:spacing w:line="360" w:lineRule="auto"/>
+        <w:rPr>
+          <w:rFonts w:ascii="Arial" w:hAnsi="Arial" w:cs="Arial"/>
+          <w:b/>
+          <w:sz w:val="24"/>
+          <w:szCs w:val="24"/>
+        </w:rPr>
+      </w:pPr>
+      <w:r>
+        <w:rPr>
+          <w:rFonts w:ascii="Arial" w:hAnsi="Arial" w:cs="Arial"/>
+          <w:b/>
+          <w:sz w:val="24"/>
+          <w:szCs w:val="24"/>
+        </w:rPr>
+        <w:t>OPÇÃO 2</w:t>
+      </w:r>
+    </w:p>
+    <w:p>
+      <w:pPr>
+        <w:spacing w:line="360" w:lineRule="auto"/>
+        <w:rPr>
+          <w:rFonts w:ascii="Arial" w:hAnsi="Arial" w:cs="Arial"/>
+          <w:sz w:val="24"/>
+          <w:szCs w:val="24"/>
+        </w:rPr>
+      </w:pPr>
+      <w:r>
+        <w:rPr>
+          <w:rFonts w:ascii="Arial" w:hAnsi="Arial" w:cs="Arial"/>
+          <w:sz w:val="24"/>
+          <w:szCs w:val="24"/>
+        </w:rPr>
+        <w:t>O sensor básico do batimento cardíaco consiste em um díodo emissor de luz e um detetor como uma resistência de deteção de luz ou um foto</w:t>
+      </w:r>
+      <w:r>
+        <w:rPr>
+          <w:rFonts w:ascii="Arial" w:hAnsi="Arial" w:cs="Arial"/>
+          <w:sz w:val="24"/>
+          <w:szCs w:val="24"/>
+        </w:rPr>
+        <w:t>-</w:t>
+      </w:r>
       <w:r>
         <w:rPr>
           <w:rFonts w:ascii="Arial" w:hAnsi="Arial" w:cs="Arial"/>
@@ -6780,7 +6954,7 @@
 </file>
 
 <file path=customXml/itemProps1.xml><?xml version="1.0" encoding="utf-8"?>
-<ds:datastoreItem xmlns:ds="http://schemas.openxmlformats.org/officeDocument/2006/customXml" ds:itemID="{6632C47E-367A-43A3-ACE6-301EB5446833}">
+<ds:datastoreItem xmlns:ds="http://schemas.openxmlformats.org/officeDocument/2006/customXml" ds:itemID="{13AF6838-C558-473F-9604-05053275D901}">
   <ds:schemaRefs>
     <ds:schemaRef ds:uri="http://schemas.openxmlformats.org/officeDocument/2006/bibliography"/>
   </ds:schemaRefs>

</xml_diff>

<commit_message>
more stuff for the report, steps sensor added
</commit_message>
<xml_diff>
--- a/reports/relatorio.docx
+++ b/reports/relatorio.docx
@@ -2178,8 +2178,6 @@
         </w:rPr>
         <w:t xml:space="preserve"> Reflexão: A luz emitida pelo dispositivo emissor de luz é refletida pelas regiões.</w:t>
       </w:r>
-      <w:bookmarkStart w:id="0" w:name="_GoBack"/>
-      <w:bookmarkEnd w:id="0"/>
     </w:p>
     <w:p>
       <w:pPr>
@@ -3265,137 +3263,208 @@
         <w:spacing w:line="360" w:lineRule="auto"/>
         <w:rPr>
           <w:rFonts w:ascii="Arial" w:hAnsi="Arial" w:cs="Arial"/>
-          <w:sz w:val="24"/>
-          <w:szCs w:val="24"/>
-        </w:rPr>
-      </w:pPr>
-    </w:p>
-    <w:p>
-      <w:pPr>
-        <w:spacing w:line="360" w:lineRule="auto"/>
-        <w:rPr>
-          <w:rFonts w:ascii="Arial" w:hAnsi="Arial" w:cs="Arial"/>
-          <w:sz w:val="24"/>
-          <w:szCs w:val="24"/>
-        </w:rPr>
-      </w:pPr>
-    </w:p>
-    <w:p>
-      <w:pPr>
-        <w:spacing w:line="360" w:lineRule="auto"/>
-        <w:rPr>
-          <w:rFonts w:ascii="Arial" w:hAnsi="Arial" w:cs="Arial"/>
-          <w:sz w:val="24"/>
-          <w:szCs w:val="24"/>
-        </w:rPr>
-      </w:pPr>
-    </w:p>
-    <w:p>
-      <w:pPr>
-        <w:spacing w:line="360" w:lineRule="auto"/>
-        <w:rPr>
-          <w:rFonts w:ascii="Arial" w:hAnsi="Arial" w:cs="Arial"/>
-          <w:sz w:val="24"/>
-          <w:szCs w:val="24"/>
-        </w:rPr>
-      </w:pPr>
-    </w:p>
-    <w:p>
-      <w:pPr>
-        <w:spacing w:line="360" w:lineRule="auto"/>
-        <w:rPr>
-          <w:rFonts w:ascii="Arial" w:hAnsi="Arial" w:cs="Arial"/>
-          <w:sz w:val="24"/>
-          <w:szCs w:val="24"/>
-        </w:rPr>
-      </w:pPr>
-    </w:p>
-    <w:p>
-      <w:pPr>
-        <w:spacing w:line="360" w:lineRule="auto"/>
-        <w:rPr>
-          <w:rFonts w:ascii="Arial" w:hAnsi="Arial" w:cs="Arial"/>
-          <w:sz w:val="24"/>
-          <w:szCs w:val="24"/>
-        </w:rPr>
-      </w:pPr>
-    </w:p>
-    <w:p>
-      <w:pPr>
-        <w:spacing w:line="360" w:lineRule="auto"/>
-        <w:rPr>
-          <w:rFonts w:ascii="Arial" w:hAnsi="Arial" w:cs="Arial"/>
-          <w:sz w:val="24"/>
-          <w:szCs w:val="24"/>
-        </w:rPr>
-      </w:pPr>
-    </w:p>
-    <w:p>
-      <w:pPr>
-        <w:spacing w:line="360" w:lineRule="auto"/>
-        <w:rPr>
-          <w:rFonts w:ascii="Arial" w:hAnsi="Arial" w:cs="Arial"/>
-          <w:sz w:val="24"/>
-          <w:szCs w:val="24"/>
-        </w:rPr>
-      </w:pPr>
-    </w:p>
-    <w:p>
-      <w:pPr>
-        <w:spacing w:line="360" w:lineRule="auto"/>
-        <w:rPr>
-          <w:rFonts w:ascii="Arial" w:hAnsi="Arial" w:cs="Arial"/>
-          <w:sz w:val="24"/>
-          <w:szCs w:val="24"/>
-        </w:rPr>
-      </w:pPr>
-    </w:p>
-    <w:p>
-      <w:pPr>
-        <w:spacing w:line="360" w:lineRule="auto"/>
-        <w:rPr>
-          <w:rFonts w:ascii="Arial" w:hAnsi="Arial" w:cs="Arial"/>
-          <w:sz w:val="24"/>
-          <w:szCs w:val="24"/>
-        </w:rPr>
-      </w:pPr>
-    </w:p>
-    <w:p>
-      <w:pPr>
-        <w:spacing w:line="360" w:lineRule="auto"/>
-        <w:rPr>
-          <w:rFonts w:ascii="Arial" w:hAnsi="Arial" w:cs="Arial"/>
-          <w:sz w:val="24"/>
-          <w:szCs w:val="24"/>
-        </w:rPr>
-      </w:pPr>
-    </w:p>
-    <w:p>
-      <w:pPr>
-        <w:spacing w:line="360" w:lineRule="auto"/>
-        <w:rPr>
-          <w:rFonts w:ascii="Arial" w:hAnsi="Arial" w:cs="Arial"/>
-          <w:sz w:val="24"/>
-          <w:szCs w:val="24"/>
-        </w:rPr>
-      </w:pPr>
-    </w:p>
-    <w:p>
-      <w:pPr>
-        <w:spacing w:line="360" w:lineRule="auto"/>
-        <w:rPr>
-          <w:rFonts w:ascii="Arial" w:hAnsi="Arial" w:cs="Arial"/>
-          <w:sz w:val="24"/>
-          <w:szCs w:val="24"/>
-        </w:rPr>
-      </w:pPr>
-      <w:r>
-        <w:rPr>
-          <w:rFonts w:ascii="Arial" w:hAnsi="Arial" w:cs="Arial"/>
-          <w:sz w:val="24"/>
-          <w:szCs w:val="24"/>
+          <w:sz w:val="20"/>
+          <w:szCs w:val="20"/>
+        </w:rPr>
+      </w:pPr>
+      <w:r>
+        <w:rPr>
+          <w:rFonts w:ascii="Arial" w:hAnsi="Arial" w:cs="Arial"/>
+          <w:sz w:val="20"/>
+          <w:szCs w:val="20"/>
+        </w:rPr>
+        <w:t xml:space="preserve">Para contar os passos, foi necessário investigar sobre diferentes formas de o fazer, sendo que o método adotado foi o de identificar um padrão de marcha utilizando os eixos do acelerómetro. Inicialmente foi efetuada uma recolha de dados, colocando o modulo com acelerómetro no pulso e analisando os dados a procura de um padrão. Foi possível verificar que dada a posição do sensor no pulso, os eixos Y e Z de aceleração era aqueles em que era mais facilmente percetível o padrão da marcha [ver figura X], obtendo picos em ambos os eixos. Dado que por vezes com o movimento natural dos braços do utilizador um desses eixos não dava um pico acentuado, foi necessário combinar a informação dos sinais dos 2 eixos. Primeiro foi adotada a estratégia de uma soma aritmética dos valores dos 2 eixos, sendo posteriormente decidido que uma multiplicação aritmética dos valores a cada instante permitiria realçar o aumento dos valores quando a pessoa efetua a passada. A partir desta operação, foi possível estabelecer um algoritmo básico de deteção dos passos, sendo que este consiste na comparação com um valor base e sempre que os dados provenientes do sensor ultrapassam este limiar, aumenta o numero de passos. </w:t>
+      </w:r>
+      <w:bookmarkStart w:id="0" w:name="_GoBack"/>
+      <w:bookmarkEnd w:id="0"/>
+    </w:p>
+    <w:p>
+      <w:pPr>
+        <w:keepNext/>
+        <w:spacing w:line="360" w:lineRule="auto"/>
+        <w:jc w:val="center"/>
+      </w:pPr>
+      <w:r>
+        <w:rPr>
+          <w:rFonts w:ascii="Arial" w:hAnsi="Arial" w:cs="Arial"/>
+          <w:noProof/>
+          <w:sz w:val="20"/>
+          <w:szCs w:val="20"/>
         </w:rPr>
         <w:lastRenderedPageBreak/>
+        <w:drawing>
+          <wp:inline distT="0" distB="0" distL="0" distR="0">
+            <wp:extent cx="2482990" cy="4414345"/>
+            <wp:effectExtent l="0" t="0" r="0" b="5715"/>
+            <wp:docPr id="7" name="Imagem 7"/>
+            <wp:cNvGraphicFramePr>
+              <a:graphicFrameLocks xmlns:a="http://schemas.openxmlformats.org/drawingml/2006/main" noChangeAspect="1"/>
+            </wp:cNvGraphicFramePr>
+            <a:graphic xmlns:a="http://schemas.openxmlformats.org/drawingml/2006/main">
+              <a:graphicData uri="http://schemas.openxmlformats.org/drawingml/2006/picture">
+                <pic:pic xmlns:pic="http://schemas.openxmlformats.org/drawingml/2006/picture">
+                  <pic:nvPicPr>
+                    <pic:cNvPr id="7" name="26781389_1786234651417919_986981473_o.png"/>
+                    <pic:cNvPicPr/>
+                  </pic:nvPicPr>
+                  <pic:blipFill>
+                    <a:blip r:embed="rId15" cstate="print">
+                      <a:extLst>
+                        <a:ext uri="{28A0092B-C50C-407E-A947-70E740481C1C}">
+                          <a14:useLocalDpi xmlns:a14="http://schemas.microsoft.com/office/drawing/2010/main" val="0"/>
+                        </a:ext>
+                      </a:extLst>
+                    </a:blip>
+                    <a:stretch>
+                      <a:fillRect/>
+                    </a:stretch>
+                  </pic:blipFill>
+                  <pic:spPr>
+                    <a:xfrm>
+                      <a:off x="0" y="0"/>
+                      <a:ext cx="2489511" cy="4425938"/>
+                    </a:xfrm>
+                    <a:prstGeom prst="rect">
+                      <a:avLst/>
+                    </a:prstGeom>
+                  </pic:spPr>
+                </pic:pic>
+              </a:graphicData>
+            </a:graphic>
+          </wp:inline>
+        </w:drawing>
+      </w:r>
+    </w:p>
+    <w:p>
+      <w:pPr>
+        <w:pStyle w:val="Legenda"/>
+        <w:jc w:val="center"/>
+        <w:rPr>
+          <w:rFonts w:ascii="Arial" w:hAnsi="Arial" w:cs="Arial"/>
+          <w:sz w:val="20"/>
+          <w:szCs w:val="20"/>
+        </w:rPr>
+      </w:pPr>
+      <w:r>
+        <w:t xml:space="preserve">Figura </w:t>
+      </w:r>
+      <w:fldSimple w:instr=" SEQ Figura \* ARABIC ">
+        <w:r>
+          <w:rPr>
+            <w:noProof/>
+          </w:rPr>
+          <w:t>1</w:t>
+        </w:r>
+      </w:fldSimple>
+      <w:r>
+        <w:t xml:space="preserve"> dados da aceleração, vistos no dispositivo móvel. EIXO X, Y E Z correspondem, respetivamente as cores vermelho, verde e azul</w:t>
+      </w:r>
+    </w:p>
+    <w:p>
+      <w:pPr>
+        <w:spacing w:line="360" w:lineRule="auto"/>
+        <w:rPr>
+          <w:rFonts w:ascii="Arial" w:hAnsi="Arial" w:cs="Arial"/>
+          <w:sz w:val="24"/>
+          <w:szCs w:val="24"/>
+        </w:rPr>
+      </w:pPr>
+    </w:p>
+    <w:p>
+      <w:pPr>
+        <w:spacing w:line="360" w:lineRule="auto"/>
+        <w:rPr>
+          <w:rFonts w:ascii="Arial" w:hAnsi="Arial" w:cs="Arial"/>
+          <w:sz w:val="24"/>
+          <w:szCs w:val="24"/>
+        </w:rPr>
+      </w:pPr>
+    </w:p>
+    <w:p>
+      <w:pPr>
+        <w:spacing w:line="360" w:lineRule="auto"/>
+        <w:rPr>
+          <w:rFonts w:ascii="Arial" w:hAnsi="Arial" w:cs="Arial"/>
+          <w:sz w:val="24"/>
+          <w:szCs w:val="24"/>
+        </w:rPr>
+      </w:pPr>
+    </w:p>
+    <w:p>
+      <w:pPr>
+        <w:spacing w:line="360" w:lineRule="auto"/>
+        <w:rPr>
+          <w:rFonts w:ascii="Arial" w:hAnsi="Arial" w:cs="Arial"/>
+          <w:sz w:val="24"/>
+          <w:szCs w:val="24"/>
+        </w:rPr>
+      </w:pPr>
+    </w:p>
+    <w:p>
+      <w:pPr>
+        <w:spacing w:line="360" w:lineRule="auto"/>
+        <w:rPr>
+          <w:rFonts w:ascii="Arial" w:hAnsi="Arial" w:cs="Arial"/>
+          <w:sz w:val="24"/>
+          <w:szCs w:val="24"/>
+        </w:rPr>
+      </w:pPr>
+    </w:p>
+    <w:p>
+      <w:pPr>
+        <w:spacing w:line="360" w:lineRule="auto"/>
+        <w:rPr>
+          <w:rFonts w:ascii="Arial" w:hAnsi="Arial" w:cs="Arial"/>
+          <w:sz w:val="24"/>
+          <w:szCs w:val="24"/>
+        </w:rPr>
+      </w:pPr>
+    </w:p>
+    <w:p>
+      <w:pPr>
+        <w:spacing w:line="360" w:lineRule="auto"/>
+        <w:rPr>
+          <w:rFonts w:ascii="Arial" w:hAnsi="Arial" w:cs="Arial"/>
+          <w:sz w:val="24"/>
+          <w:szCs w:val="24"/>
+        </w:rPr>
+      </w:pPr>
+    </w:p>
+    <w:p>
+      <w:pPr>
+        <w:spacing w:line="360" w:lineRule="auto"/>
+        <w:rPr>
+          <w:rFonts w:ascii="Arial" w:hAnsi="Arial" w:cs="Arial"/>
+          <w:sz w:val="24"/>
+          <w:szCs w:val="24"/>
+        </w:rPr>
+      </w:pPr>
+    </w:p>
+    <w:p>
+      <w:pPr>
+        <w:spacing w:line="360" w:lineRule="auto"/>
+        <w:rPr>
+          <w:rFonts w:ascii="Arial" w:hAnsi="Arial" w:cs="Arial"/>
+          <w:sz w:val="24"/>
+          <w:szCs w:val="24"/>
+        </w:rPr>
+      </w:pPr>
+    </w:p>
+    <w:p>
+      <w:pPr>
+        <w:spacing w:line="360" w:lineRule="auto"/>
+        <w:rPr>
+          <w:rFonts w:ascii="Arial" w:hAnsi="Arial" w:cs="Arial"/>
+          <w:sz w:val="24"/>
+          <w:szCs w:val="24"/>
+        </w:rPr>
+      </w:pPr>
+      <w:r>
+        <w:rPr>
+          <w:rFonts w:ascii="Arial" w:hAnsi="Arial" w:cs="Arial"/>
+          <w:sz w:val="24"/>
+          <w:szCs w:val="24"/>
+        </w:rPr>
         <w:t>Trabalho realizado</w:t>
       </w:r>
     </w:p>
@@ -3644,7 +3713,6 @@
           <w:sz w:val="24"/>
           <w:szCs w:val="24"/>
         </w:rPr>
-        <w:lastRenderedPageBreak/>
         <w:t>Resultados</w:t>
       </w:r>
     </w:p>
@@ -3893,7 +3961,6 @@
           <w:sz w:val="24"/>
           <w:szCs w:val="24"/>
         </w:rPr>
-        <w:lastRenderedPageBreak/>
         <w:t xml:space="preserve">Conclusões e </w:t>
       </w:r>
       <w:r>
@@ -4174,7 +4241,6 @@
           <w:sz w:val="24"/>
           <w:szCs w:val="24"/>
         </w:rPr>
-        <w:lastRenderedPageBreak/>
         <w:t>Bibliografia</w:t>
       </w:r>
     </w:p>
@@ -4426,43 +4492,43 @@
           <w:sz w:val="48"/>
           <w:szCs w:val="48"/>
         </w:rPr>
+        <w:t>Anexos</w:t>
+      </w:r>
+    </w:p>
+    <w:p>
+      <w:pPr>
+        <w:spacing w:line="360" w:lineRule="auto"/>
+        <w:rPr>
+          <w:rFonts w:ascii="Arial" w:hAnsi="Arial" w:cs="Arial"/>
+          <w:sz w:val="24"/>
+          <w:szCs w:val="24"/>
+        </w:rPr>
+      </w:pPr>
+      <w:r>
+        <w:rPr>
+          <w:rFonts w:ascii="Arial" w:hAnsi="Arial" w:cs="Arial"/>
+          <w:sz w:val="24"/>
+          <w:szCs w:val="24"/>
+        </w:rPr>
+        <w:t>Sensor de pulsação:</w:t>
+      </w:r>
+    </w:p>
+    <w:p>
+      <w:pPr>
+        <w:spacing w:line="360" w:lineRule="auto"/>
+        <w:rPr>
+          <w:rFonts w:ascii="Arial" w:hAnsi="Arial" w:cs="Arial"/>
+          <w:sz w:val="24"/>
+          <w:szCs w:val="24"/>
+        </w:rPr>
+      </w:pPr>
+      <w:r>
+        <w:rPr>
+          <w:rFonts w:ascii="Arial" w:hAnsi="Arial" w:cs="Arial"/>
+          <w:sz w:val="24"/>
+          <w:szCs w:val="24"/>
+        </w:rPr>
         <w:lastRenderedPageBreak/>
-        <w:t>Anexos</w:t>
-      </w:r>
-    </w:p>
-    <w:p>
-      <w:pPr>
-        <w:spacing w:line="360" w:lineRule="auto"/>
-        <w:rPr>
-          <w:rFonts w:ascii="Arial" w:hAnsi="Arial" w:cs="Arial"/>
-          <w:sz w:val="24"/>
-          <w:szCs w:val="24"/>
-        </w:rPr>
-      </w:pPr>
-      <w:r>
-        <w:rPr>
-          <w:rFonts w:ascii="Arial" w:hAnsi="Arial" w:cs="Arial"/>
-          <w:sz w:val="24"/>
-          <w:szCs w:val="24"/>
-        </w:rPr>
-        <w:t>Sensor de pulsação:</w:t>
-      </w:r>
-    </w:p>
-    <w:p>
-      <w:pPr>
-        <w:spacing w:line="360" w:lineRule="auto"/>
-        <w:rPr>
-          <w:rFonts w:ascii="Arial" w:hAnsi="Arial" w:cs="Arial"/>
-          <w:sz w:val="24"/>
-          <w:szCs w:val="24"/>
-        </w:rPr>
-      </w:pPr>
-      <w:r>
-        <w:rPr>
-          <w:rFonts w:ascii="Arial" w:hAnsi="Arial" w:cs="Arial"/>
-          <w:sz w:val="24"/>
-          <w:szCs w:val="24"/>
-        </w:rPr>
         <w:t xml:space="preserve">O sensor de pulsação tem um funcionamento que é baseado no principio físico da fotopletismografia. Consiste num exame que mede a variação do volume sanguíneo através da analise da intensidade luminosa. A absorção/ reflexão de luz, de acordo com o ritmo cardíaco, resulta num sinal que é detetado pelo sensor e dessa forma é possível observar a forma de onda. Neste trabalho, o sensor é constituído pelo elemento luminoso (2 leds verdes de alto brilho) e pelo detetor sensitivo de luz (LDR de 10kΩ). </w:t>
       </w:r>
     </w:p>
@@ -4494,7 +4560,7 @@
                     <pic:cNvPicPr/>
                   </pic:nvPicPr>
                   <pic:blipFill>
-                    <a:blip r:embed="rId15">
+                    <a:blip r:embed="rId16">
                       <a:extLst>
                         <a:ext uri="{28A0092B-C50C-407E-A947-70E740481C1C}">
                           <a14:useLocalDpi xmlns:a14="http://schemas.microsoft.com/office/drawing/2010/main" val="0"/>
@@ -4533,14 +4599,27 @@
       <w:r>
         <w:t xml:space="preserve">Figura </w:t>
       </w:r>
-      <w:fldSimple w:instr=" SEQ Figura \* ARABIC ">
-        <w:r>
-          <w:rPr>
-            <w:noProof/>
-          </w:rPr>
-          <w:t>1</w:t>
-        </w:r>
-      </w:fldSimple>
+      <w:r>
+        <w:fldChar w:fldCharType="begin"/>
+      </w:r>
+      <w:r>
+        <w:instrText xml:space="preserve"> SEQ Figura \* ARABIC </w:instrText>
+      </w:r>
+      <w:r>
+        <w:fldChar w:fldCharType="separate"/>
+      </w:r>
+      <w:r>
+        <w:rPr>
+          <w:noProof/>
+        </w:rPr>
+        <w:t>2</w:t>
+      </w:r>
+      <w:r>
+        <w:rPr>
+          <w:noProof/>
+        </w:rPr>
+        <w:fldChar w:fldCharType="end"/>
+      </w:r>
       <w:r>
         <w:t xml:space="preserve"> fotopletismografia, esquema</w:t>
       </w:r>
@@ -4591,7 +4670,7 @@
                     <pic:cNvPicPr/>
                   </pic:nvPicPr>
                   <pic:blipFill>
-                    <a:blip r:embed="rId16">
+                    <a:blip r:embed="rId17">
                       <a:extLst>
                         <a:ext uri="{28A0092B-C50C-407E-A947-70E740481C1C}">
                           <a14:useLocalDpi xmlns:a14="http://schemas.microsoft.com/office/drawing/2010/main" val="0"/>
@@ -4630,14 +4709,27 @@
       <w:r>
         <w:t xml:space="preserve">Figura </w:t>
       </w:r>
-      <w:fldSimple w:instr=" SEQ Figura \* ARABIC ">
-        <w:r>
-          <w:rPr>
-            <w:noProof/>
-          </w:rPr>
-          <w:t>2</w:t>
-        </w:r>
-      </w:fldSimple>
+      <w:r>
+        <w:fldChar w:fldCharType="begin"/>
+      </w:r>
+      <w:r>
+        <w:instrText xml:space="preserve"> SEQ Figura \* ARABIC </w:instrText>
+      </w:r>
+      <w:r>
+        <w:fldChar w:fldCharType="separate"/>
+      </w:r>
+      <w:r>
+        <w:rPr>
+          <w:noProof/>
+        </w:rPr>
+        <w:t>3</w:t>
+      </w:r>
+      <w:r>
+        <w:rPr>
+          <w:noProof/>
+        </w:rPr>
+        <w:fldChar w:fldCharType="end"/>
+      </w:r>
       <w:r>
         <w:t xml:space="preserve"> Diagrama de blocos do sensor de pulsação</w:t>
       </w:r>
@@ -4724,16 +4816,7 @@
           <w:sz w:val="24"/>
           <w:szCs w:val="24"/>
         </w:rPr>
-        <w:t xml:space="preserve">. De forma a que a variação de tensão fosse o maior possível, foi determinada </w:t>
-      </w:r>
-      <w:r>
-        <w:rPr>
-          <w:rFonts w:ascii="Arial" w:hAnsi="Arial" w:cs="Arial"/>
-          <w:sz w:val="24"/>
-          <w:szCs w:val="24"/>
-        </w:rPr>
-        <w:lastRenderedPageBreak/>
-        <w:t>que a resistência a ser usada ao lado do LDR seria de 1kΩ. Através da formula do divisor de tensão:</w:t>
+        <w:t>. De forma a que a variação de tensão fosse o maior possível, foi determinada que a resistência a ser usada ao lado do LDR seria de 1kΩ. Através da formula do divisor de tensão:</w:t>
       </w:r>
     </w:p>
     <w:p>
@@ -4878,6 +4961,7 @@
           <w:sz w:val="24"/>
           <w:szCs w:val="24"/>
         </w:rPr>
+        <w:lastRenderedPageBreak/>
         <w:t xml:space="preserve">confirmar estes valores na montagem final, justificar aqui com </w:t>
       </w:r>
       <w:r>
@@ -5558,16 +5642,7 @@
           <w:sz w:val="24"/>
           <w:szCs w:val="24"/>
         </w:rPr>
-        <w:t xml:space="preserve">filtros passa baixo de forma a atenuar as ondas de alta frequência e de 50Hz </w:t>
-      </w:r>
-      <w:r>
-        <w:rPr>
-          <w:rFonts w:ascii="Arial" w:eastAsiaTheme="minorEastAsia" w:hAnsi="Arial" w:cs="Arial"/>
-          <w:sz w:val="24"/>
-          <w:szCs w:val="24"/>
-        </w:rPr>
-        <w:lastRenderedPageBreak/>
-        <w:t xml:space="preserve">que não estavam a ser atenuadas </w:t>
+        <w:t xml:space="preserve">filtros passa baixo de forma a atenuar as ondas de alta frequência e de 50Hz que não estavam a ser atenuadas </w:t>
       </w:r>
       <w:r>
         <w:rPr>
@@ -5599,6 +5674,7 @@
           <w:sz w:val="24"/>
           <w:szCs w:val="24"/>
         </w:rPr>
+        <w:lastRenderedPageBreak/>
         <w:drawing>
           <wp:inline distT="0" distB="0" distL="0" distR="0">
             <wp:extent cx="3047619" cy="2228571"/>
@@ -5615,7 +5691,7 @@
                     <pic:cNvPicPr/>
                   </pic:nvPicPr>
                   <pic:blipFill>
-                    <a:blip r:embed="rId17">
+                    <a:blip r:embed="rId18">
                       <a:extLst>
                         <a:ext uri="{28A0092B-C50C-407E-A947-70E740481C1C}">
                           <a14:useLocalDpi xmlns:a14="http://schemas.microsoft.com/office/drawing/2010/main" val="0"/>
@@ -5654,14 +5730,27 @@
       <w:r>
         <w:t xml:space="preserve">Figura </w:t>
       </w:r>
-      <w:fldSimple w:instr=" SEQ Figura \* ARABIC ">
-        <w:r>
-          <w:rPr>
-            <w:noProof/>
-          </w:rPr>
-          <w:t>3</w:t>
-        </w:r>
-      </w:fldSimple>
+      <w:r>
+        <w:fldChar w:fldCharType="begin"/>
+      </w:r>
+      <w:r>
+        <w:instrText xml:space="preserve"> SEQ Figura \* ARABIC </w:instrText>
+      </w:r>
+      <w:r>
+        <w:fldChar w:fldCharType="separate"/>
+      </w:r>
+      <w:r>
+        <w:rPr>
+          <w:noProof/>
+        </w:rPr>
+        <w:t>4</w:t>
+      </w:r>
+      <w:r>
+        <w:rPr>
+          <w:noProof/>
+        </w:rPr>
+        <w:fldChar w:fldCharType="end"/>
+      </w:r>
       <w:r>
         <w:t xml:space="preserve"> sinal amarelo: </w:t>
       </w:r>
@@ -5747,7 +5836,7 @@
                     </pic:cNvPicPr>
                   </pic:nvPicPr>
                   <pic:blipFill>
-                    <a:blip r:embed="rId18">
+                    <a:blip r:embed="rId19">
                       <a:extLst>
                         <a:ext uri="{28A0092B-C50C-407E-A947-70E740481C1C}">
                           <a14:useLocalDpi xmlns:a14="http://schemas.microsoft.com/office/drawing/2010/main" val="0"/>
@@ -5792,14 +5881,27 @@
       <w:r>
         <w:t xml:space="preserve">Figura </w:t>
       </w:r>
-      <w:fldSimple w:instr=" SEQ Figura \* ARABIC ">
-        <w:r>
-          <w:rPr>
-            <w:noProof/>
-          </w:rPr>
-          <w:t>4</w:t>
-        </w:r>
-      </w:fldSimple>
+      <w:r>
+        <w:fldChar w:fldCharType="begin"/>
+      </w:r>
+      <w:r>
+        <w:instrText xml:space="preserve"> SEQ Figura \* ARABIC </w:instrText>
+      </w:r>
+      <w:r>
+        <w:fldChar w:fldCharType="separate"/>
+      </w:r>
+      <w:r>
+        <w:rPr>
+          <w:noProof/>
+        </w:rPr>
+        <w:t>5</w:t>
+      </w:r>
+      <w:r>
+        <w:rPr>
+          <w:noProof/>
+        </w:rPr>
+        <w:fldChar w:fldCharType="end"/>
+      </w:r>
       <w:r>
         <w:t xml:space="preserve"> bloco amplificador</w:t>
       </w:r>
@@ -5894,7 +5996,7 @@
                     <pic:cNvPicPr/>
                   </pic:nvPicPr>
                   <pic:blipFill>
-                    <a:blip r:embed="rId19">
+                    <a:blip r:embed="rId20">
                       <a:extLst>
                         <a:ext uri="{28A0092B-C50C-407E-A947-70E740481C1C}">
                           <a14:useLocalDpi xmlns:a14="http://schemas.microsoft.com/office/drawing/2010/main" val="0"/>
@@ -5928,14 +6030,27 @@
       <w:r>
         <w:t xml:space="preserve">Figura </w:t>
       </w:r>
-      <w:fldSimple w:instr=" SEQ Figura \* ARABIC ">
-        <w:r>
-          <w:rPr>
-            <w:noProof/>
-          </w:rPr>
-          <w:t>5</w:t>
-        </w:r>
-      </w:fldSimple>
+      <w:r>
+        <w:fldChar w:fldCharType="begin"/>
+      </w:r>
+      <w:r>
+        <w:instrText xml:space="preserve"> SEQ Figura \* ARABIC </w:instrText>
+      </w:r>
+      <w:r>
+        <w:fldChar w:fldCharType="separate"/>
+      </w:r>
+      <w:r>
+        <w:rPr>
+          <w:noProof/>
+        </w:rPr>
+        <w:t>6</w:t>
+      </w:r>
+      <w:r>
+        <w:rPr>
+          <w:noProof/>
+        </w:rPr>
+        <w:fldChar w:fldCharType="end"/>
+      </w:r>
       <w:r>
         <w:t xml:space="preserve"> imagem do sinal recolhido na porta serie do Arduino</w:t>
       </w:r>
@@ -6954,7 +7069,7 @@
 </file>
 
 <file path=customXml/itemProps1.xml><?xml version="1.0" encoding="utf-8"?>
-<ds:datastoreItem xmlns:ds="http://schemas.openxmlformats.org/officeDocument/2006/customXml" ds:itemID="{13AF6838-C558-473F-9604-05053275D901}">
+<ds:datastoreItem xmlns:ds="http://schemas.openxmlformats.org/officeDocument/2006/customXml" ds:itemID="{B20214FA-92ED-47DB-B358-F23910A90E79}">
   <ds:schemaRefs>
     <ds:schemaRef ds:uri="http://schemas.openxmlformats.org/officeDocument/2006/bibliography"/>
   </ds:schemaRefs>

</xml_diff>